<commit_message>
added notes after consultations
</commit_message>
<xml_diff>
--- a/documentation/Architecture Notebook.docx
+++ b/documentation/Architecture Notebook.docx
@@ -209,7 +209,6 @@
           <w:lang w:val="pl-PL"/>
         </w:rPr>
       </w:pPr>
-      <w:bookmarkStart w:id="2" w:name="_GoBack"/>
       <w:r>
         <w:rPr>
           <w:lang w:val="pl-PL"/>
@@ -351,7 +350,6 @@
         <w:t xml:space="preserve"> 12 lub nowsze </w:t>
       </w:r>
     </w:p>
-    <w:bookmarkEnd w:id="2"/>
     <w:p>
       <w:pPr>
         <w:pStyle w:val="ListParagraph"/>
@@ -435,6 +433,8 @@
         </w:rPr>
         <w:t xml:space="preserve">Czas odpowiedzi systemu przy transakcjach edycji danych dotyczących nie więcej niż 300 obiektów nie może przekraczać 30 sekund </w:t>
       </w:r>
+      <w:bookmarkStart w:id="2" w:name="_GoBack"/>
+      <w:bookmarkEnd w:id="2"/>
     </w:p>
     <w:p>
       <w:pPr>
@@ -1080,6 +1080,62 @@
     </w:p>
     <w:p>
       <w:pPr>
+        <w:shd w:val="clear" w:color="auto" w:fill="92D050"/>
+        <w:rPr>
+          <w:lang w:val="pl-PL"/>
+        </w:rPr>
+      </w:pPr>
+      <w:r>
+        <w:rPr>
+          <w:lang w:val="pl-PL"/>
+        </w:rPr>
+        <w:t xml:space="preserve">Opisy realizacji + </w:t>
+      </w:r>
+      <w:proofErr w:type="spellStart"/>
+      <w:r>
+        <w:rPr>
+          <w:lang w:val="pl-PL"/>
+        </w:rPr>
+        <w:t>print</w:t>
+      </w:r>
+      <w:proofErr w:type="spellEnd"/>
+      <w:r>
+        <w:rPr>
+          <w:lang w:val="pl-PL"/>
+        </w:rPr>
+        <w:t xml:space="preserve"> </w:t>
+      </w:r>
+      <w:proofErr w:type="spellStart"/>
+      <w:r>
+        <w:rPr>
+          <w:lang w:val="pl-PL"/>
+        </w:rPr>
+        <w:t>screen</w:t>
+      </w:r>
+      <w:proofErr w:type="spellEnd"/>
+      <w:r>
+        <w:rPr>
+          <w:lang w:val="pl-PL"/>
+        </w:rPr>
+        <w:t xml:space="preserve"> z pliku </w:t>
+      </w:r>
+      <w:proofErr w:type="spellStart"/>
+      <w:r>
+        <w:rPr>
+          <w:lang w:val="pl-PL"/>
+        </w:rPr>
+        <w:t>configuracyjnego</w:t>
+      </w:r>
+      <w:proofErr w:type="spellEnd"/>
+      <w:r>
+        <w:rPr>
+          <w:lang w:val="pl-PL"/>
+        </w:rPr>
+        <w:t xml:space="preserve"> + ewentualne sekwencje</w:t>
+      </w:r>
+    </w:p>
+    <w:p>
+      <w:pPr>
         <w:rPr>
           <w:lang w:val="pl-PL"/>
         </w:rPr>
@@ -1302,17 +1358,40 @@
     </w:p>
     <w:p>
       <w:pPr>
-        <w:rPr>
-          <w:lang w:val="pl-PL"/>
-        </w:rPr>
-      </w:pPr>
-    </w:p>
-    <w:p>
-      <w:pPr>
-        <w:rPr>
-          <w:lang w:val="pl-PL"/>
-        </w:rPr>
-      </w:pPr>
+        <w:shd w:val="clear" w:color="auto" w:fill="92D050"/>
+        <w:rPr>
+          <w:lang w:val="pl-PL"/>
+        </w:rPr>
+      </w:pPr>
+      <w:r>
+        <w:rPr>
+          <w:lang w:val="pl-PL"/>
+        </w:rPr>
+        <w:t>Jak to zrobić?</w:t>
+      </w:r>
+    </w:p>
+    <w:p>
+      <w:pPr>
+        <w:rPr>
+          <w:lang w:val="pl-PL"/>
+        </w:rPr>
+      </w:pPr>
+    </w:p>
+    <w:p>
+      <w:pPr>
+        <w:tabs>
+          <w:tab w:val="left" w:pos="2640"/>
+        </w:tabs>
+        <w:rPr>
+          <w:lang w:val="pl-PL"/>
+        </w:rPr>
+      </w:pPr>
+      <w:r>
+        <w:rPr>
+          <w:lang w:val="pl-PL"/>
+        </w:rPr>
+        <w:tab/>
+      </w:r>
     </w:p>
     <w:p>
       <w:pPr>
@@ -1380,59 +1459,155 @@
     <w:p>
       <w:pPr>
         <w:pStyle w:val="Heading2"/>
-      </w:pPr>
-      <w:r>
-        <w:t>log4j</w:t>
-      </w:r>
-    </w:p>
-    <w:p>
-      <w:r>
+        <w:rPr>
+          <w:lang w:val="pl-PL"/>
+        </w:rPr>
+      </w:pPr>
+      <w:proofErr w:type="gramStart"/>
+      <w:r>
+        <w:rPr>
+          <w:lang w:val="pl-PL"/>
+        </w:rPr>
+        <w:t>log</w:t>
+      </w:r>
+      <w:proofErr w:type="gramEnd"/>
+      <w:r>
+        <w:rPr>
+          <w:lang w:val="pl-PL"/>
+        </w:rPr>
+        <w:t>4j</w:t>
+      </w:r>
+    </w:p>
+    <w:p>
+      <w:pPr>
+        <w:rPr>
+          <w:lang w:val="pl-PL"/>
+        </w:rPr>
+      </w:pPr>
+      <w:r>
+        <w:rPr>
+          <w:lang w:val="pl-PL"/>
+        </w:rPr>
         <w:tab/>
       </w:r>
+      <w:proofErr w:type="gramStart"/>
+      <w:r>
+        <w:rPr>
+          <w:lang w:val="pl-PL"/>
+        </w:rPr>
+        <w:t>logowanie</w:t>
+      </w:r>
+      <w:proofErr w:type="gramEnd"/>
+      <w:r>
+        <w:rPr>
+          <w:lang w:val="pl-PL"/>
+        </w:rPr>
+        <w:t xml:space="preserve"> zdarzeń na serwerze</w:t>
+      </w:r>
+    </w:p>
+    <w:p>
+      <w:pPr>
+        <w:rPr>
+          <w:lang w:val="pl-PL"/>
+        </w:rPr>
+      </w:pPr>
+    </w:p>
+    <w:p>
+      <w:pPr>
+        <w:rPr>
+          <w:lang w:val="pl-PL"/>
+        </w:rPr>
+      </w:pPr>
+    </w:p>
+    <w:p>
+      <w:pPr>
+        <w:rPr>
+          <w:lang w:val="pl-PL"/>
+        </w:rPr>
+      </w:pPr>
+    </w:p>
+    <w:p>
+      <w:pPr>
+        <w:rPr>
+          <w:lang w:val="pl-PL"/>
+        </w:rPr>
+      </w:pPr>
       <w:proofErr w:type="spellStart"/>
       <w:proofErr w:type="gramStart"/>
       <w:r>
-        <w:t>logowanie</w:t>
+        <w:rPr>
+          <w:lang w:val="pl-PL"/>
+        </w:rPr>
+        <w:t>aspect</w:t>
       </w:r>
       <w:proofErr w:type="spellEnd"/>
       <w:proofErr w:type="gramEnd"/>
-      <w:r>
-        <w:t xml:space="preserve"> </w:t>
+    </w:p>
+    <w:p>
+      <w:pPr>
+        <w:shd w:val="clear" w:color="auto" w:fill="92D050"/>
+        <w:rPr>
+          <w:lang w:val="pl-PL"/>
+        </w:rPr>
+      </w:pPr>
+      <w:proofErr w:type="gramStart"/>
+      <w:r>
+        <w:rPr>
+          <w:lang w:val="pl-PL"/>
+        </w:rPr>
+        <w:t>jaka</w:t>
+      </w:r>
+      <w:proofErr w:type="gramEnd"/>
+      <w:r>
+        <w:rPr>
+          <w:lang w:val="pl-PL"/>
+        </w:rPr>
+        <w:t xml:space="preserve"> taktyka – </w:t>
       </w:r>
       <w:proofErr w:type="spellStart"/>
       <w:r>
-        <w:t>zdarzeń</w:t>
+        <w:rPr>
+          <w:lang w:val="pl-PL"/>
+        </w:rPr>
+        <w:t>proxy</w:t>
       </w:r>
       <w:proofErr w:type="spellEnd"/>
       <w:r>
-        <w:t xml:space="preserve"> </w:t>
+        <w:rPr>
+          <w:lang w:val="pl-PL"/>
+        </w:rPr>
+        <w:t xml:space="preserve"> czy adnotacje? </w:t>
       </w:r>
       <w:proofErr w:type="spellStart"/>
       <w:r>
-        <w:t>na</w:t>
+        <w:rPr>
+          <w:lang w:val="pl-PL"/>
+        </w:rPr>
+        <w:t>Gdize</w:t>
       </w:r>
       <w:proofErr w:type="spellEnd"/>
       <w:r>
-        <w:t xml:space="preserve"> </w:t>
-      </w:r>
-      <w:proofErr w:type="spellStart"/>
-      <w:r>
-        <w:t>serwerze</w:t>
-      </w:r>
-      <w:proofErr w:type="spellEnd"/>
-    </w:p>
-    <w:p/>
-    <w:p/>
-    <w:p/>
+        <w:rPr>
+          <w:lang w:val="pl-PL"/>
+        </w:rPr>
+        <w:t xml:space="preserve"> to jest ustawiane?</w:t>
+      </w:r>
+    </w:p>
     <w:p>
       <w:pPr>
         <w:pStyle w:val="InfoBlue"/>
         <w:ind w:firstLine="360"/>
+        <w:rPr>
+          <w:lang w:val="pl-PL"/>
+        </w:rPr>
       </w:pPr>
     </w:p>
     <w:p>
       <w:pPr>
         <w:pStyle w:val="BodyText"/>
+        <w:rPr>
+          <w:lang w:val="pl-PL"/>
+        </w:rPr>
       </w:pPr>
     </w:p>
     <w:p>
@@ -1523,6 +1698,14 @@
       <w:proofErr w:type="spellEnd"/>
     </w:p>
     <w:p>
+      <w:r>
+        <w:rPr>
+          <w:shd w:val="clear" w:color="auto" w:fill="92D050"/>
+        </w:rPr>
+        <w:t>Z diagram PSI</w:t>
+      </w:r>
+    </w:p>
+    <w:p>
       <w:pPr>
         <w:pStyle w:val="ListParagraph"/>
       </w:pPr>
@@ -1550,7 +1733,6 @@
         <w:pStyle w:val="Heading1"/>
       </w:pPr>
       <w:r>
-        <w:lastRenderedPageBreak/>
         <w:t xml:space="preserve">Architectural </w:t>
       </w:r>
       <w:r>
@@ -1575,6 +1757,7 @@
       <w:r>
         <w:rPr>
           <w:noProof/>
+          <w:lang w:val="de-DE" w:eastAsia="de-DE"/>
         </w:rPr>
         <w:drawing>
           <wp:inline distT="0" distB="0" distL="0" distR="0" wp14:anchorId="099E5F21" wp14:editId="2343165F">
@@ -1628,6 +1811,7 @@
       <w:r>
         <w:rPr>
           <w:noProof/>
+          <w:lang w:val="de-DE" w:eastAsia="de-DE"/>
         </w:rPr>
         <w:lastRenderedPageBreak/>
         <w:drawing>
@@ -1683,6 +1867,7 @@
       <w:r>
         <w:rPr>
           <w:noProof/>
+          <w:lang w:val="de-DE" w:eastAsia="de-DE"/>
         </w:rPr>
         <w:lastRenderedPageBreak/>
         <w:drawing>
@@ -1807,6 +1992,7 @@
       <w:r>
         <w:rPr>
           <w:noProof/>
+          <w:lang w:val="de-DE" w:eastAsia="de-DE"/>
         </w:rPr>
         <w:drawing>
           <wp:inline distT="0" distB="0" distL="0" distR="0" wp14:anchorId="5B3B0832" wp14:editId="53462EDD">
@@ -1874,6 +2060,7 @@
       <w:r>
         <w:rPr>
           <w:noProof/>
+          <w:lang w:val="de-DE" w:eastAsia="de-DE"/>
         </w:rPr>
         <w:drawing>
           <wp:inline distT="0" distB="0" distL="0" distR="0" wp14:anchorId="54589DC4" wp14:editId="095CAEE2">
@@ -1949,6 +2136,7 @@
       <w:r>
         <w:rPr>
           <w:noProof/>
+          <w:lang w:val="de-DE" w:eastAsia="de-DE"/>
         </w:rPr>
         <w:lastRenderedPageBreak/>
         <w:drawing>
@@ -2025,6 +2213,7 @@
       <w:r>
         <w:rPr>
           <w:noProof/>
+          <w:lang w:val="de-DE" w:eastAsia="de-DE"/>
         </w:rPr>
         <w:drawing>
           <wp:inline distT="0" distB="0" distL="0" distR="0" wp14:anchorId="22757FB8" wp14:editId="03024ADE">
@@ -2099,6 +2288,7 @@
       <w:r>
         <w:rPr>
           <w:noProof/>
+          <w:lang w:val="de-DE" w:eastAsia="de-DE"/>
         </w:rPr>
         <w:drawing>
           <wp:inline distT="0" distB="0" distL="0" distR="0" wp14:anchorId="342E3EA4" wp14:editId="60ED2497">
@@ -2174,6 +2364,7 @@
       <w:r>
         <w:rPr>
           <w:noProof/>
+          <w:lang w:val="de-DE" w:eastAsia="de-DE"/>
         </w:rPr>
         <w:lastRenderedPageBreak/>
         <w:drawing>
@@ -2235,6 +2426,7 @@
       <w:r>
         <w:rPr>
           <w:noProof/>
+          <w:lang w:val="de-DE" w:eastAsia="de-DE"/>
         </w:rPr>
         <w:drawing>
           <wp:inline distT="0" distB="0" distL="0" distR="0" wp14:anchorId="55607A5E" wp14:editId="1395AEC1">
@@ -2494,7 +2686,7 @@
               <w:rStyle w:val="PageNumber"/>
               <w:noProof/>
             </w:rPr>
-            <w:t>2</w:t>
+            <w:t>8</w:t>
           </w:r>
           <w:r>
             <w:rPr>
@@ -2655,14 +2847,14 @@
         <v:path o:extrusionok="f" gradientshapeok="t" o:connecttype="rect"/>
         <o:lock v:ext="edit" aspectratio="t"/>
       </v:shapetype>
-      <v:shape id="_x0000_i1042" type="#_x0000_t75" style="width:29.55pt;height:28.5pt" o:bullet="t">
+      <v:shape id="_x0000_i1062" type="#_x0000_t75" style="width:29.25pt;height:28.5pt" o:bullet="t">
         <v:imagedata r:id="rId1" o:title="clip_image001"/>
       </v:shape>
     </w:pict>
   </w:numPicBullet>
   <w:numPicBullet w:numPicBulletId="1">
     <w:pict>
-      <v:shape id="_x0000_i1043" type="#_x0000_t75" style="width:31.15pt;height:30.1pt" o:bullet="t">
+      <v:shape id="_x0000_i1063" type="#_x0000_t75" style="width:31.5pt;height:30pt" o:bullet="t">
         <v:imagedata r:id="rId2" o:title="clip_image002"/>
       </v:shape>
     </w:pict>

</xml_diff>

<commit_message>
added more mechanisms descriptions
</commit_message>
<xml_diff>
--- a/documentation/Architecture Notebook.docx
+++ b/documentation/Architecture Notebook.docx
@@ -6,13 +6,9 @@
       <w:pPr>
         <w:pStyle w:val="Title"/>
       </w:pPr>
-      <w:proofErr w:type="spellStart"/>
-      <w:proofErr w:type="gramStart"/>
       <w:r>
         <w:t>eSothebys</w:t>
       </w:r>
-      <w:proofErr w:type="spellEnd"/>
-      <w:proofErr w:type="gramEnd"/>
     </w:p>
     <w:p>
       <w:pPr>
@@ -273,49 +269,7 @@
         <w:rPr>
           <w:lang w:val="pl-PL"/>
         </w:rPr>
-        <w:t>Do obsługi systemu wymagana jest przeglądarka internetowa Internet Explorer 7.0, Opera 9.</w:t>
-      </w:r>
-      <w:proofErr w:type="gramStart"/>
-      <w:r>
-        <w:rPr>
-          <w:lang w:val="pl-PL"/>
-        </w:rPr>
-        <w:t>x</w:t>
-      </w:r>
-      <w:proofErr w:type="gramEnd"/>
-      <w:r>
-        <w:rPr>
-          <w:lang w:val="pl-PL"/>
-        </w:rPr>
-        <w:t xml:space="preserve">, </w:t>
-      </w:r>
-      <w:proofErr w:type="spellStart"/>
-      <w:r>
-        <w:rPr>
-          <w:lang w:val="pl-PL"/>
-        </w:rPr>
-        <w:t>Firefox</w:t>
-      </w:r>
-      <w:proofErr w:type="spellEnd"/>
-      <w:r>
-        <w:rPr>
-          <w:lang w:val="pl-PL"/>
-        </w:rPr>
-        <w:t xml:space="preserve"> 2.0, Safari 5.0 </w:t>
-      </w:r>
-      <w:proofErr w:type="gramStart"/>
-      <w:r>
-        <w:rPr>
-          <w:lang w:val="pl-PL"/>
-        </w:rPr>
-        <w:t>lub</w:t>
-      </w:r>
-      <w:proofErr w:type="gramEnd"/>
-      <w:r>
-        <w:rPr>
-          <w:lang w:val="pl-PL"/>
-        </w:rPr>
-        <w:t xml:space="preserve"> nowsze </w:t>
+        <w:t xml:space="preserve">Do obsługi systemu wymagana jest przeglądarka internetowa Internet Explorer 7.0, Opera 9.x, Firefox 2.0, Safari 5.0 lub nowsze </w:t>
       </w:r>
     </w:p>
     <w:p>
@@ -333,21 +287,7 @@
         <w:rPr>
           <w:lang w:val="pl-PL"/>
         </w:rPr>
-        <w:t xml:space="preserve">Do obsługi systemu wymagany jest system operacyjny Windows Vista/7/8, Mac OSX, Linux </w:t>
-      </w:r>
-      <w:proofErr w:type="spellStart"/>
-      <w:r>
-        <w:rPr>
-          <w:lang w:val="pl-PL"/>
-        </w:rPr>
-        <w:t>Gentoo</w:t>
-      </w:r>
-      <w:proofErr w:type="spellEnd"/>
-      <w:r>
-        <w:rPr>
-          <w:lang w:val="pl-PL"/>
-        </w:rPr>
-        <w:t xml:space="preserve"> 12 lub nowsze </w:t>
+        <w:t xml:space="preserve">Do obsługi systemu wymagany jest system operacyjny Windows Vista/7/8, Mac OSX, Linux Gentoo 12 lub nowsze </w:t>
       </w:r>
     </w:p>
     <w:p>
@@ -433,8 +373,6 @@
         </w:rPr>
         <w:t xml:space="preserve">Czas odpowiedzi systemu przy transakcjach edycji danych dotyczących nie więcej niż 300 obiektów nie może przekraczać 30 sekund </w:t>
       </w:r>
-      <w:bookmarkStart w:id="2" w:name="_GoBack"/>
-      <w:bookmarkEnd w:id="2"/>
     </w:p>
     <w:p>
       <w:pPr>
@@ -487,21 +425,7 @@
         <w:rPr>
           <w:lang w:val="pl-PL"/>
         </w:rPr>
-        <w:t xml:space="preserve">System powinien być dostępne 99.9% </w:t>
-      </w:r>
-      <w:proofErr w:type="gramStart"/>
-      <w:r>
-        <w:rPr>
-          <w:lang w:val="pl-PL"/>
-        </w:rPr>
-        <w:t>czasu</w:t>
-      </w:r>
-      <w:proofErr w:type="gramEnd"/>
-      <w:r>
-        <w:rPr>
-          <w:lang w:val="pl-PL"/>
-        </w:rPr>
-        <w:t xml:space="preserve"> w roku </w:t>
+        <w:t xml:space="preserve">System powinien być dostępne 99.9% czasu w roku </w:t>
       </w:r>
     </w:p>
     <w:p>
@@ -630,35 +554,9 @@
               <w:pStyle w:val="BodyText"/>
               <w:ind w:left="0"/>
             </w:pPr>
-            <w:proofErr w:type="spellStart"/>
             <w:r>
-              <w:t>Krótki</w:t>
+              <w:t>Krótki czas odpowiedzi serwera</w:t>
             </w:r>
-            <w:proofErr w:type="spellEnd"/>
-            <w:r>
-              <w:t xml:space="preserve"> </w:t>
-            </w:r>
-            <w:proofErr w:type="spellStart"/>
-            <w:r>
-              <w:t>czas</w:t>
-            </w:r>
-            <w:proofErr w:type="spellEnd"/>
-            <w:r>
-              <w:t xml:space="preserve"> </w:t>
-            </w:r>
-            <w:proofErr w:type="spellStart"/>
-            <w:r>
-              <w:t>odpowiedzi</w:t>
-            </w:r>
-            <w:proofErr w:type="spellEnd"/>
-            <w:r>
-              <w:t xml:space="preserve"> </w:t>
-            </w:r>
-            <w:proofErr w:type="spellStart"/>
-            <w:r>
-              <w:t>serwera</w:t>
-            </w:r>
-            <w:proofErr w:type="spellEnd"/>
           </w:p>
         </w:tc>
         <w:tc>
@@ -676,33 +574,11 @@
                 <w:lang w:val="pl-PL"/>
               </w:rPr>
             </w:pPr>
-            <w:proofErr w:type="spellStart"/>
             <w:r>
               <w:rPr>
                 <w:lang w:val="pl-PL"/>
               </w:rPr>
-              <w:t>Load</w:t>
-            </w:r>
-            <w:proofErr w:type="spellEnd"/>
-            <w:r>
-              <w:rPr>
-                <w:lang w:val="pl-PL"/>
-              </w:rPr>
-              <w:t xml:space="preserve"> </w:t>
-            </w:r>
-            <w:proofErr w:type="spellStart"/>
-            <w:r>
-              <w:rPr>
-                <w:lang w:val="pl-PL"/>
-              </w:rPr>
-              <w:t>balancer</w:t>
-            </w:r>
-            <w:proofErr w:type="spellEnd"/>
-            <w:r>
-              <w:rPr>
-                <w:lang w:val="pl-PL"/>
-              </w:rPr>
-              <w:t xml:space="preserve">, który wybiera </w:t>
+              <w:t xml:space="preserve">Load balancer, który wybiera </w:t>
             </w:r>
             <w:r>
               <w:rPr>
@@ -722,19 +598,11 @@
                 <w:lang w:val="pl-PL"/>
               </w:rPr>
             </w:pPr>
-            <w:proofErr w:type="spellStart"/>
             <w:r>
               <w:rPr>
                 <w:lang w:val="pl-PL"/>
               </w:rPr>
-              <w:t>Cachowanie</w:t>
-            </w:r>
-            <w:proofErr w:type="spellEnd"/>
-            <w:r>
-              <w:rPr>
-                <w:lang w:val="pl-PL"/>
-              </w:rPr>
-              <w:t xml:space="preserve"> części danych </w:t>
+              <w:t xml:space="preserve">Cachowanie części danych </w:t>
             </w:r>
           </w:p>
         </w:tc>
@@ -776,21 +644,7 @@
               <w:rPr>
                 <w:lang w:val="pl-PL"/>
               </w:rPr>
-              <w:t xml:space="preserve">Zastosowanie spring </w:t>
-            </w:r>
-            <w:proofErr w:type="spellStart"/>
-            <w:r>
-              <w:rPr>
-                <w:lang w:val="pl-PL"/>
-              </w:rPr>
-              <w:t>security</w:t>
-            </w:r>
-            <w:proofErr w:type="spellEnd"/>
-            <w:r>
-              <w:rPr>
-                <w:lang w:val="pl-PL"/>
-              </w:rPr>
-              <w:t>, które udostępnia te akcje</w:t>
+              <w:t>Zastosowanie spring security, które udostępnia te akcje</w:t>
             </w:r>
           </w:p>
         </w:tc>
@@ -857,19 +711,11 @@
                 <w:lang w:val="pl-PL"/>
               </w:rPr>
             </w:pPr>
-            <w:proofErr w:type="spellStart"/>
             <w:r>
               <w:rPr>
                 <w:lang w:val="pl-PL"/>
               </w:rPr>
-              <w:t>Persystencja</w:t>
-            </w:r>
-            <w:proofErr w:type="spellEnd"/>
-            <w:r>
-              <w:rPr>
-                <w:lang w:val="pl-PL"/>
-              </w:rPr>
-              <w:t xml:space="preserve"> danych</w:t>
+              <w:t>Persystencja danych</w:t>
             </w:r>
           </w:p>
         </w:tc>
@@ -901,21 +747,7 @@
               <w:rPr>
                 <w:lang w:val="pl-PL"/>
               </w:rPr>
-              <w:t xml:space="preserve"> </w:t>
-            </w:r>
-            <w:proofErr w:type="spellStart"/>
-            <w:r>
-              <w:rPr>
-                <w:lang w:val="pl-PL"/>
-              </w:rPr>
-              <w:t>Hibernate</w:t>
-            </w:r>
-            <w:proofErr w:type="spellEnd"/>
-            <w:r>
-              <w:rPr>
-                <w:lang w:val="pl-PL"/>
-              </w:rPr>
-              <w:t xml:space="preserve"> i połączenia JDBC</w:t>
+              <w:t xml:space="preserve"> Hibernate i połączenia JDBC</w:t>
             </w:r>
           </w:p>
         </w:tc>
@@ -1016,29 +848,29 @@
         <w:rPr>
           <w:lang w:val="pl-PL"/>
         </w:rPr>
-        <w:t xml:space="preserve">Spring </w:t>
-      </w:r>
-      <w:proofErr w:type="spellStart"/>
-      <w:r>
-        <w:rPr>
-          <w:lang w:val="pl-PL"/>
-        </w:rPr>
-        <w:t>security</w:t>
-      </w:r>
-      <w:proofErr w:type="spellEnd"/>
-    </w:p>
-    <w:p>
-      <w:pPr>
-        <w:rPr>
-          <w:lang w:val="pl-PL"/>
-        </w:rPr>
-      </w:pPr>
-      <w:r>
-        <w:rPr>
-          <w:lang w:val="pl-PL"/>
-        </w:rPr>
-        <w:tab/>
-      </w:r>
+        <w:t>Spring S</w:t>
+      </w:r>
+      <w:r>
+        <w:rPr>
+          <w:lang w:val="pl-PL"/>
+        </w:rPr>
+        <w:t>ecurity</w:t>
+      </w:r>
+    </w:p>
+    <w:p>
+      <w:pPr>
+        <w:rPr>
+          <w:lang w:val="pl-PL"/>
+        </w:rPr>
+      </w:pPr>
+    </w:p>
+    <w:p>
+      <w:pPr>
+        <w:jc w:val="both"/>
+        <w:rPr>
+          <w:lang w:val="pl-PL"/>
+        </w:rPr>
+      </w:pPr>
       <w:r>
         <w:rPr>
           <w:lang w:val="pl-PL"/>
@@ -1049,7 +881,25 @@
         <w:rPr>
           <w:lang w:val="pl-PL"/>
         </w:rPr>
-        <w:t xml:space="preserve"> udostępnia mechanizmy autentykacji </w:t>
+        <w:t xml:space="preserve"> udostępnia mechanizmy </w:t>
+      </w:r>
+      <w:r>
+        <w:rPr>
+          <w:lang w:val="pl-PL"/>
+        </w:rPr>
+        <w:t xml:space="preserve">zarówno </w:t>
+      </w:r>
+      <w:r>
+        <w:rPr>
+          <w:lang w:val="pl-PL"/>
+        </w:rPr>
+        <w:t xml:space="preserve">autentykacji </w:t>
+      </w:r>
+      <w:r>
+        <w:rPr>
+          <w:lang w:val="pl-PL"/>
+        </w:rPr>
+        <w:t xml:space="preserve">jak </w:t>
       </w:r>
       <w:r>
         <w:rPr>
@@ -1061,709 +911,140 @@
         <w:rPr>
           <w:lang w:val="pl-PL"/>
         </w:rPr>
+        <w:t xml:space="preserve"> Wykorzystany został sposób autoryzacji za pomocą ról użytkowników, tzw.  „</w:t>
+      </w:r>
+      <w:r>
+        <w:rPr>
+          <w:lang w:val="pl-PL"/>
+        </w:rPr>
+        <w:t>Role-based access control</w:t>
+      </w:r>
+      <w:r>
+        <w:rPr>
+          <w:lang w:val="pl-PL"/>
+        </w:rPr>
+        <w:t>” (</w:t>
+      </w:r>
+      <w:r>
+        <w:rPr>
+          <w:lang w:val="pl-PL"/>
+        </w:rPr>
+        <w:t>RBAC</w:t>
+      </w:r>
+      <w:r>
+        <w:rPr>
+          <w:lang w:val="pl-PL"/>
+        </w:rPr>
+        <w:t>).</w:t>
+      </w:r>
+    </w:p>
+    <w:p>
+      <w:pPr>
+        <w:jc w:val="both"/>
+        <w:rPr>
+          <w:lang w:val="pl-PL"/>
+        </w:rPr>
+      </w:pPr>
+      <w:r>
+        <w:rPr>
+          <w:lang w:val="pl-PL"/>
+        </w:rPr>
+        <w:t xml:space="preserve">Dostęp do zasobów jest wyryfikowany zarówno na poziomie URL zasobu, jak i w samym zasobie (widok JSPx) poprzez zastowanie </w:t>
+      </w:r>
+      <w:r>
+        <w:rPr>
+          <w:lang w:val="pl-PL"/>
+        </w:rPr>
+        <w:t>odpowiednich JSP tagów dostarczonych przez Spring Security.</w:t>
+      </w:r>
+    </w:p>
+    <w:p>
+      <w:pPr>
+        <w:jc w:val="both"/>
+        <w:rPr>
+          <w:lang w:val="pl-PL"/>
+        </w:rPr>
+      </w:pPr>
+      <w:r>
+        <w:rPr>
+          <w:lang w:val="pl-PL"/>
+        </w:rPr>
+        <w:t xml:space="preserve">Za autoryzację odpowiedzialna jest klasa  </w:t>
+      </w:r>
+      <w:r>
+        <w:rPr>
+          <w:lang w:val="pl-PL"/>
+        </w:rPr>
+        <w:t>pl.wroc.pwr.wiz.io.psi.service.security.AuthenticationProviderImpl</w:t>
+      </w:r>
+      <w:r>
+        <w:rPr>
+          <w:lang w:val="pl-PL"/>
+        </w:rPr>
+        <w:t xml:space="preserve">, która jest implenetacją interfejsu </w:t>
+      </w:r>
+      <w:r>
+        <w:rPr>
+          <w:lang w:val="pl-PL"/>
+        </w:rPr>
+        <w:t>org.springframework.security.authentication.AuthenticationProvider</w:t>
+      </w:r>
+      <w:r>
+        <w:rPr>
+          <w:lang w:val="pl-PL"/>
+        </w:rPr>
+        <w:t xml:space="preserve"> z frameworka Spring Security. Klasa ta pobiera role z bazy danych, jakie posiada użytkownik prób</w:t>
+      </w:r>
+      <w:r>
+        <w:rPr>
+          <w:lang w:val="pl-PL"/>
+        </w:rPr>
+        <w:t>ujący zalogować się do systemu. Dodatkowo, Spring Security rejestruje zdarzenia wykorzystując loggery.</w:t>
+      </w:r>
+    </w:p>
+    <w:p>
+      <w:pPr>
+        <w:jc w:val="both"/>
+        <w:rPr>
+          <w:lang w:val="pl-PL"/>
+        </w:rPr>
+      </w:pPr>
+      <w:r>
+        <w:rPr>
+          <w:lang w:val="pl-PL"/>
+        </w:rPr>
+        <w:t>Poniżej zrzut ekranu przedstawia przykładowe konfiguracje zabezpieczeń.</w:t>
+      </w:r>
+    </w:p>
+    <w:p>
+      <w:pPr>
+        <w:jc w:val="both"/>
+        <w:rPr>
+          <w:lang w:val="pl-PL"/>
+        </w:rPr>
+      </w:pPr>
+      <w:r>
+        <w:rPr>
+          <w:lang w:val="pl-PL"/>
+        </w:rPr>
         <w:t xml:space="preserve"> </w:t>
       </w:r>
-      <w:proofErr w:type="spellStart"/>
-      <w:r>
-        <w:rPr>
-          <w:lang w:val="pl-PL"/>
-        </w:rPr>
-        <w:t>Autoryzcja</w:t>
-      </w:r>
-      <w:proofErr w:type="spellEnd"/>
-      <w:r>
-        <w:rPr>
-          <w:lang w:val="pl-PL"/>
-        </w:rPr>
-        <w:t xml:space="preserve"> za pomocą ról.</w:t>
-      </w:r>
-    </w:p>
-    <w:p>
-      <w:pPr>
-        <w:shd w:val="clear" w:color="auto" w:fill="92D050"/>
-        <w:rPr>
-          <w:lang w:val="pl-PL"/>
-        </w:rPr>
-      </w:pPr>
-      <w:r>
-        <w:rPr>
-          <w:lang w:val="pl-PL"/>
-        </w:rPr>
-        <w:t xml:space="preserve">Opisy realizacji + </w:t>
-      </w:r>
-      <w:proofErr w:type="spellStart"/>
-      <w:r>
-        <w:rPr>
-          <w:lang w:val="pl-PL"/>
-        </w:rPr>
-        <w:t>print</w:t>
-      </w:r>
-      <w:proofErr w:type="spellEnd"/>
-      <w:r>
-        <w:rPr>
-          <w:lang w:val="pl-PL"/>
-        </w:rPr>
-        <w:t xml:space="preserve"> </w:t>
-      </w:r>
-      <w:proofErr w:type="spellStart"/>
-      <w:r>
-        <w:rPr>
-          <w:lang w:val="pl-PL"/>
-        </w:rPr>
-        <w:t>screen</w:t>
-      </w:r>
-      <w:proofErr w:type="spellEnd"/>
-      <w:r>
-        <w:rPr>
-          <w:lang w:val="pl-PL"/>
-        </w:rPr>
-        <w:t xml:space="preserve"> z pliku </w:t>
-      </w:r>
-      <w:proofErr w:type="spellStart"/>
-      <w:r>
-        <w:rPr>
-          <w:lang w:val="pl-PL"/>
-        </w:rPr>
-        <w:t>configuracyjnego</w:t>
-      </w:r>
-      <w:proofErr w:type="spellEnd"/>
-      <w:r>
-        <w:rPr>
-          <w:lang w:val="pl-PL"/>
-        </w:rPr>
-        <w:t xml:space="preserve"> + ewentualne sekwencje</w:t>
-      </w:r>
-    </w:p>
-    <w:p>
-      <w:pPr>
-        <w:rPr>
-          <w:lang w:val="pl-PL"/>
-        </w:rPr>
-      </w:pPr>
-    </w:p>
-    <w:p>
-      <w:pPr>
-        <w:pStyle w:val="Heading2"/>
-        <w:rPr>
-          <w:lang w:val="pl-PL"/>
-        </w:rPr>
-      </w:pPr>
-      <w:proofErr w:type="spellStart"/>
-      <w:r>
-        <w:rPr>
-          <w:lang w:val="pl-PL"/>
-        </w:rPr>
-        <w:t>Hibernate</w:t>
-      </w:r>
-      <w:proofErr w:type="spellEnd"/>
-      <w:r>
-        <w:rPr>
-          <w:lang w:val="pl-PL"/>
-        </w:rPr>
-        <w:t xml:space="preserve"> + JPA</w:t>
-      </w:r>
-    </w:p>
-    <w:p>
-      <w:pPr>
-        <w:rPr>
-          <w:lang w:val="pl-PL"/>
-        </w:rPr>
-      </w:pPr>
-      <w:r>
-        <w:rPr>
-          <w:lang w:val="pl-PL"/>
-        </w:rPr>
-        <w:tab/>
-      </w:r>
-      <w:proofErr w:type="spellStart"/>
-      <w:r>
-        <w:rPr>
-          <w:lang w:val="pl-PL"/>
-        </w:rPr>
-        <w:t>Persystencja</w:t>
-      </w:r>
-      <w:proofErr w:type="spellEnd"/>
-      <w:r>
-        <w:rPr>
-          <w:lang w:val="pl-PL"/>
-        </w:rPr>
-        <w:t xml:space="preserve"> danych oznaczonych </w:t>
-      </w:r>
-      <w:proofErr w:type="spellStart"/>
-      <w:r>
-        <w:rPr>
-          <w:lang w:val="pl-PL"/>
-        </w:rPr>
-        <w:t>anontacją</w:t>
-      </w:r>
-      <w:proofErr w:type="spellEnd"/>
-      <w:r>
-        <w:rPr>
-          <w:lang w:val="pl-PL"/>
-        </w:rPr>
-        <w:t xml:space="preserve"> @</w:t>
-      </w:r>
-      <w:proofErr w:type="spellStart"/>
-      <w:r>
-        <w:rPr>
-          <w:lang w:val="pl-PL"/>
-        </w:rPr>
-        <w:t>RooJpaActiveRecord</w:t>
-      </w:r>
-      <w:proofErr w:type="spellEnd"/>
-      <w:r>
-        <w:rPr>
-          <w:lang w:val="pl-PL"/>
-        </w:rPr>
-        <w:t>, @</w:t>
-      </w:r>
-      <w:proofErr w:type="spellStart"/>
-      <w:r>
-        <w:rPr>
-          <w:lang w:val="pl-PL"/>
-        </w:rPr>
-        <w:t>Transactional</w:t>
-      </w:r>
-      <w:proofErr w:type="spellEnd"/>
-      <w:r>
-        <w:rPr>
-          <w:lang w:val="pl-PL"/>
-        </w:rPr>
-        <w:t xml:space="preserve"> itp. Możliwe także ustawienie ograniczeń liczności relacji @</w:t>
-      </w:r>
-      <w:proofErr w:type="spellStart"/>
-      <w:r>
-        <w:rPr>
-          <w:lang w:val="pl-PL"/>
-        </w:rPr>
-        <w:t>OneToMany</w:t>
-      </w:r>
-      <w:proofErr w:type="spellEnd"/>
-      <w:r>
-        <w:rPr>
-          <w:lang w:val="pl-PL"/>
-        </w:rPr>
-        <w:t>, @</w:t>
-      </w:r>
-      <w:proofErr w:type="spellStart"/>
-      <w:r>
-        <w:rPr>
-          <w:lang w:val="pl-PL"/>
-        </w:rPr>
-        <w:t>NotNull</w:t>
-      </w:r>
-      <w:proofErr w:type="spellEnd"/>
-    </w:p>
-    <w:p>
-      <w:pPr>
-        <w:rPr>
-          <w:lang w:val="pl-PL"/>
-        </w:rPr>
-      </w:pPr>
-    </w:p>
-    <w:p>
-      <w:pPr>
-        <w:pStyle w:val="Heading2"/>
-        <w:rPr>
-          <w:lang w:val="pl-PL"/>
-        </w:rPr>
-      </w:pPr>
-      <w:proofErr w:type="spellStart"/>
-      <w:r>
-        <w:rPr>
-          <w:lang w:val="pl-PL"/>
-        </w:rPr>
-        <w:t>JavaMailSender</w:t>
-      </w:r>
-      <w:proofErr w:type="spellEnd"/>
-    </w:p>
-    <w:p>
-      <w:pPr>
-        <w:rPr>
-          <w:lang w:val="pl-PL"/>
-        </w:rPr>
-      </w:pPr>
-      <w:r>
-        <w:rPr>
-          <w:lang w:val="pl-PL"/>
-        </w:rPr>
-        <w:tab/>
-      </w:r>
-      <w:r>
-        <w:rPr>
-          <w:lang w:val="pl-PL"/>
-        </w:rPr>
-        <w:t>Umożliwia wysyłanie m</w:t>
-      </w:r>
-      <w:r>
-        <w:rPr>
-          <w:lang w:val="pl-PL"/>
-        </w:rPr>
-        <w:t xml:space="preserve">aili z potwierdzeniem aktywacji wykorzystując </w:t>
-      </w:r>
-      <w:proofErr w:type="spellStart"/>
-      <w:r>
-        <w:rPr>
-          <w:lang w:val="pl-PL"/>
-        </w:rPr>
-        <w:t>smtp</w:t>
-      </w:r>
-      <w:proofErr w:type="spellEnd"/>
-      <w:r>
-        <w:rPr>
-          <w:lang w:val="pl-PL"/>
-        </w:rPr>
-        <w:t>.</w:t>
-      </w:r>
-    </w:p>
-    <w:p>
-      <w:pPr>
-        <w:rPr>
-          <w:lang w:val="pl-PL"/>
-        </w:rPr>
-      </w:pPr>
-    </w:p>
-    <w:p>
-      <w:pPr>
-        <w:pStyle w:val="Heading2"/>
-        <w:rPr>
-          <w:lang w:val="pl-PL"/>
-        </w:rPr>
-      </w:pPr>
-      <w:r>
-        <w:rPr>
-          <w:lang w:val="pl-PL"/>
-        </w:rPr>
-        <w:t>I18n</w:t>
-      </w:r>
-    </w:p>
-    <w:p>
-      <w:pPr>
-        <w:rPr>
-          <w:lang w:val="pl-PL"/>
-        </w:rPr>
-      </w:pPr>
-      <w:r>
-        <w:rPr>
-          <w:lang w:val="pl-PL"/>
-        </w:rPr>
-        <w:tab/>
-      </w:r>
-      <w:r>
-        <w:rPr>
-          <w:lang w:val="pl-PL"/>
-        </w:rPr>
-        <w:t>Internacjonalizacja – system działa 3 wersjach językowych</w:t>
-      </w:r>
-    </w:p>
-    <w:p>
-      <w:pPr>
-        <w:shd w:val="clear" w:color="auto" w:fill="92D050"/>
-        <w:rPr>
-          <w:lang w:val="pl-PL"/>
-        </w:rPr>
-      </w:pPr>
-      <w:r>
-        <w:rPr>
-          <w:lang w:val="pl-PL"/>
-        </w:rPr>
-        <w:t>Jak to zrobić?</w:t>
-      </w:r>
-    </w:p>
-    <w:p>
-      <w:pPr>
-        <w:rPr>
-          <w:lang w:val="pl-PL"/>
-        </w:rPr>
-      </w:pPr>
-    </w:p>
-    <w:p>
-      <w:pPr>
-        <w:tabs>
-          <w:tab w:val="left" w:pos="2640"/>
-        </w:tabs>
-        <w:rPr>
-          <w:lang w:val="pl-PL"/>
-        </w:rPr>
-      </w:pPr>
-      <w:r>
-        <w:rPr>
-          <w:lang w:val="pl-PL"/>
-        </w:rPr>
-        <w:tab/>
-      </w:r>
-    </w:p>
-    <w:p>
-      <w:pPr>
-        <w:pStyle w:val="Heading2"/>
-        <w:rPr>
-          <w:lang w:val="pl-PL"/>
-        </w:rPr>
-      </w:pPr>
-      <w:proofErr w:type="spellStart"/>
-      <w:r>
-        <w:rPr>
-          <w:lang w:val="pl-PL"/>
-        </w:rPr>
-        <w:t>Hashowanie</w:t>
-      </w:r>
-      <w:proofErr w:type="spellEnd"/>
-      <w:r>
-        <w:rPr>
-          <w:lang w:val="pl-PL"/>
-        </w:rPr>
-        <w:t xml:space="preserve"> </w:t>
-      </w:r>
-    </w:p>
-    <w:p>
-      <w:pPr>
-        <w:rPr>
-          <w:lang w:val="pl-PL"/>
-        </w:rPr>
-      </w:pPr>
-      <w:r>
-        <w:rPr>
-          <w:lang w:val="pl-PL"/>
-        </w:rPr>
-        <w:tab/>
-      </w:r>
-      <w:proofErr w:type="spellStart"/>
-      <w:r>
-        <w:rPr>
-          <w:lang w:val="pl-PL"/>
-        </w:rPr>
-        <w:t>Hashowanie</w:t>
-      </w:r>
-      <w:proofErr w:type="spellEnd"/>
-      <w:r>
-        <w:rPr>
-          <w:lang w:val="pl-PL"/>
-        </w:rPr>
-        <w:t xml:space="preserve"> haseł za pomocą sha-256</w:t>
-      </w:r>
-    </w:p>
-    <w:p>
-      <w:pPr>
-        <w:rPr>
-          <w:lang w:val="pl-PL"/>
-        </w:rPr>
-      </w:pPr>
-    </w:p>
-    <w:p>
-      <w:pPr>
-        <w:rPr>
-          <w:lang w:val="pl-PL"/>
-        </w:rPr>
-      </w:pPr>
-    </w:p>
-    <w:p>
-      <w:pPr>
-        <w:pStyle w:val="Heading2"/>
-        <w:rPr>
-          <w:lang w:val="pl-PL"/>
-        </w:rPr>
-      </w:pPr>
-      <w:proofErr w:type="gramStart"/>
-      <w:r>
-        <w:rPr>
-          <w:lang w:val="pl-PL"/>
-        </w:rPr>
-        <w:t>log</w:t>
-      </w:r>
-      <w:proofErr w:type="gramEnd"/>
-      <w:r>
-        <w:rPr>
-          <w:lang w:val="pl-PL"/>
-        </w:rPr>
-        <w:t>4j</w:t>
-      </w:r>
-    </w:p>
-    <w:p>
-      <w:pPr>
-        <w:rPr>
-          <w:lang w:val="pl-PL"/>
-        </w:rPr>
-      </w:pPr>
-      <w:r>
-        <w:rPr>
-          <w:lang w:val="pl-PL"/>
-        </w:rPr>
-        <w:tab/>
-      </w:r>
-      <w:proofErr w:type="gramStart"/>
-      <w:r>
-        <w:rPr>
-          <w:lang w:val="pl-PL"/>
-        </w:rPr>
-        <w:t>logowanie</w:t>
-      </w:r>
-      <w:proofErr w:type="gramEnd"/>
-      <w:r>
-        <w:rPr>
-          <w:lang w:val="pl-PL"/>
-        </w:rPr>
-        <w:t xml:space="preserve"> zdarzeń na serwerze</w:t>
-      </w:r>
-    </w:p>
-    <w:p>
-      <w:pPr>
-        <w:rPr>
-          <w:lang w:val="pl-PL"/>
-        </w:rPr>
-      </w:pPr>
-    </w:p>
-    <w:p>
-      <w:pPr>
-        <w:rPr>
-          <w:lang w:val="pl-PL"/>
-        </w:rPr>
-      </w:pPr>
-    </w:p>
-    <w:p>
-      <w:pPr>
-        <w:rPr>
-          <w:lang w:val="pl-PL"/>
-        </w:rPr>
-      </w:pPr>
-    </w:p>
-    <w:p>
-      <w:pPr>
-        <w:rPr>
-          <w:lang w:val="pl-PL"/>
-        </w:rPr>
-      </w:pPr>
-      <w:proofErr w:type="spellStart"/>
-      <w:proofErr w:type="gramStart"/>
-      <w:r>
-        <w:rPr>
-          <w:lang w:val="pl-PL"/>
-        </w:rPr>
-        <w:t>aspect</w:t>
-      </w:r>
-      <w:proofErr w:type="spellEnd"/>
-      <w:proofErr w:type="gramEnd"/>
-    </w:p>
-    <w:p>
-      <w:pPr>
-        <w:shd w:val="clear" w:color="auto" w:fill="92D050"/>
-        <w:rPr>
-          <w:lang w:val="pl-PL"/>
-        </w:rPr>
-      </w:pPr>
-      <w:proofErr w:type="gramStart"/>
-      <w:r>
-        <w:rPr>
-          <w:lang w:val="pl-PL"/>
-        </w:rPr>
-        <w:t>jaka</w:t>
-      </w:r>
-      <w:proofErr w:type="gramEnd"/>
-      <w:r>
-        <w:rPr>
-          <w:lang w:val="pl-PL"/>
-        </w:rPr>
-        <w:t xml:space="preserve"> taktyka – </w:t>
-      </w:r>
-      <w:proofErr w:type="spellStart"/>
-      <w:r>
-        <w:rPr>
-          <w:lang w:val="pl-PL"/>
-        </w:rPr>
-        <w:t>proxy</w:t>
-      </w:r>
-      <w:proofErr w:type="spellEnd"/>
-      <w:r>
-        <w:rPr>
-          <w:lang w:val="pl-PL"/>
-        </w:rPr>
-        <w:t xml:space="preserve"> czy adnotacje? </w:t>
-      </w:r>
-      <w:proofErr w:type="spellStart"/>
-      <w:r>
-        <w:rPr>
-          <w:lang w:val="pl-PL"/>
-        </w:rPr>
-        <w:t>Gdize</w:t>
-      </w:r>
-      <w:proofErr w:type="spellEnd"/>
-      <w:r>
-        <w:rPr>
-          <w:lang w:val="pl-PL"/>
-        </w:rPr>
-        <w:t xml:space="preserve"> to jest ustawiane?</w:t>
-      </w:r>
-    </w:p>
-    <w:p>
-      <w:pPr>
-        <w:pStyle w:val="InfoBlue"/>
-        <w:ind w:firstLine="360"/>
-        <w:rPr>
-          <w:lang w:val="pl-PL"/>
-        </w:rPr>
-      </w:pPr>
-    </w:p>
-    <w:p>
-      <w:pPr>
-        <w:pStyle w:val="BodyText"/>
-        <w:rPr>
-          <w:lang w:val="pl-PL"/>
-        </w:rPr>
-      </w:pPr>
-    </w:p>
-    <w:p>
-      <w:pPr>
-        <w:pStyle w:val="Heading1"/>
-      </w:pPr>
-      <w:r>
-        <w:t xml:space="preserve">Key </w:t>
-      </w:r>
-      <w:r>
-        <w:t>a</w:t>
-      </w:r>
-      <w:r>
-        <w:t>bstractions</w:t>
-      </w:r>
-    </w:p>
-    <w:p/>
-    <w:p>
-      <w:pPr>
-        <w:pStyle w:val="ListParagraph"/>
-        <w:numPr>
-          <w:ilvl w:val="0"/>
-          <w:numId w:val="35"/>
-        </w:numPr>
-      </w:pPr>
-      <w:r>
-        <w:t>MVC</w:t>
-      </w:r>
-    </w:p>
-    <w:p>
-      <w:pPr>
-        <w:pStyle w:val="ListParagraph"/>
-        <w:numPr>
-          <w:ilvl w:val="0"/>
-          <w:numId w:val="35"/>
-        </w:numPr>
-      </w:pPr>
-      <w:proofErr w:type="spellStart"/>
-      <w:r>
-        <w:t>Aspektowość</w:t>
-      </w:r>
-      <w:proofErr w:type="spellEnd"/>
-    </w:p>
-    <w:p>
-      <w:pPr>
-        <w:pStyle w:val="ListParagraph"/>
-        <w:numPr>
-          <w:ilvl w:val="0"/>
-          <w:numId w:val="35"/>
-        </w:numPr>
-      </w:pPr>
-      <w:proofErr w:type="spellStart"/>
-      <w:r>
-        <w:t>Wstrzykiwanie</w:t>
-      </w:r>
-      <w:proofErr w:type="spellEnd"/>
-      <w:r>
-        <w:t xml:space="preserve"> </w:t>
-      </w:r>
-      <w:proofErr w:type="spellStart"/>
-      <w:r>
-        <w:t>zależności</w:t>
-      </w:r>
-      <w:proofErr w:type="spellEnd"/>
-      <w:r>
-        <w:t xml:space="preserve"> – </w:t>
-      </w:r>
-      <w:proofErr w:type="spellStart"/>
-      <w:r>
-        <w:t>odwrotna</w:t>
-      </w:r>
-      <w:proofErr w:type="spellEnd"/>
-      <w:r>
-        <w:t xml:space="preserve"> </w:t>
-      </w:r>
-      <w:proofErr w:type="spellStart"/>
-      <w:r>
-        <w:t>kontrola</w:t>
-      </w:r>
-      <w:proofErr w:type="spellEnd"/>
-      <w:r>
-        <w:t xml:space="preserve"> </w:t>
-      </w:r>
-      <w:proofErr w:type="spellStart"/>
-      <w:r>
-        <w:t>zależności</w:t>
-      </w:r>
-      <w:proofErr w:type="spellEnd"/>
-    </w:p>
-    <w:p>
-      <w:r>
-        <w:rPr>
-          <w:shd w:val="clear" w:color="auto" w:fill="92D050"/>
-        </w:rPr>
-        <w:t>Z diagram PSI</w:t>
-      </w:r>
-    </w:p>
-    <w:p>
-      <w:pPr>
-        <w:pStyle w:val="ListParagraph"/>
-      </w:pPr>
-    </w:p>
-    <w:p/>
-    <w:p>
-      <w:pPr>
-        <w:pStyle w:val="InfoBlue"/>
-      </w:pPr>
-      <w:r>
-        <w:t>[List</w:t>
-      </w:r>
-      <w:r>
-        <w:t xml:space="preserve"> and briefly describe</w:t>
-      </w:r>
-      <w:r>
-        <w:t xml:space="preserve"> the key abstractions of the system. </w:t>
-      </w:r>
-      <w:r>
-        <w:t>This should be a relatively short list of the critical concepts that define the system. The key abstractions will usually translate to the initial analysis classes and important patterns.]</w:t>
-      </w:r>
-    </w:p>
-    <w:p>
-      <w:pPr>
-        <w:pStyle w:val="Heading1"/>
-      </w:pPr>
-      <w:r>
-        <w:t xml:space="preserve">Architectural </w:t>
-      </w:r>
-      <w:r>
-        <w:t>v</w:t>
-      </w:r>
-      <w:r>
-        <w:t>iews</w:t>
-      </w:r>
-    </w:p>
-    <w:p/>
-    <w:p>
-      <w:r>
-        <w:t xml:space="preserve">Diagram </w:t>
-      </w:r>
-      <w:proofErr w:type="spellStart"/>
-      <w:r>
-        <w:t>komponentów</w:t>
-      </w:r>
-      <w:proofErr w:type="spellEnd"/>
-    </w:p>
-    <w:p>
+    </w:p>
+    <w:p>
+      <w:pPr>
+        <w:rPr>
+          <w:lang w:val="pl-PL"/>
+        </w:rPr>
+      </w:pPr>
       <w:r>
         <w:rPr>
           <w:noProof/>
-          <w:lang w:val="de-DE" w:eastAsia="de-DE"/>
         </w:rPr>
         <w:drawing>
-          <wp:inline distT="0" distB="0" distL="0" distR="0" wp14:anchorId="099E5F21" wp14:editId="2343165F">
-            <wp:extent cx="5943600" cy="4126230"/>
-            <wp:effectExtent l="0" t="0" r="0" b="7620"/>
-            <wp:docPr id="1" name="Picture 1"/>
+          <wp:inline distT="0" distB="0" distL="0" distR="0">
+            <wp:extent cx="5939790" cy="2512695"/>
+            <wp:effectExtent l="0" t="0" r="3810" b="1905"/>
+            <wp:docPr id="5" name="Picture 5" descr="\\psf\Home\Desktop\Screen Shot 2014-02-02 at 23.33.44.png"/>
             <wp:cNvGraphicFramePr>
               <a:graphicFrameLocks xmlns:a="http://schemas.openxmlformats.org/drawingml/2006/main" noChangeAspect="1"/>
             </wp:cNvGraphicFramePr>
@@ -1771,23 +1052,36 @@
               <a:graphicData uri="http://schemas.openxmlformats.org/drawingml/2006/picture">
                 <pic:pic xmlns:pic="http://schemas.openxmlformats.org/drawingml/2006/picture">
                   <pic:nvPicPr>
-                    <pic:cNvPr id="1" name=""/>
-                    <pic:cNvPicPr/>
+                    <pic:cNvPr id="0" name="Picture 3" descr="\\psf\Home\Desktop\Screen Shot 2014-02-02 at 23.33.44.png"/>
+                    <pic:cNvPicPr>
+                      <a:picLocks noChangeAspect="1" noChangeArrowheads="1"/>
+                    </pic:cNvPicPr>
                   </pic:nvPicPr>
                   <pic:blipFill>
-                    <a:blip r:embed="rId7"/>
+                    <a:blip r:embed="rId7">
+                      <a:extLst>
+                        <a:ext uri="{28A0092B-C50C-407E-A947-70E740481C1C}">
+                          <a14:useLocalDpi xmlns:a14="http://schemas.microsoft.com/office/drawing/2010/main" val="0"/>
+                        </a:ext>
+                      </a:extLst>
+                    </a:blip>
+                    <a:srcRect/>
                     <a:stretch>
                       <a:fillRect/>
                     </a:stretch>
                   </pic:blipFill>
-                  <pic:spPr>
+                  <pic:spPr bwMode="auto">
                     <a:xfrm>
                       <a:off x="0" y="0"/>
-                      <a:ext cx="5943600" cy="4126230"/>
+                      <a:ext cx="5939790" cy="2512695"/>
                     </a:xfrm>
                     <a:prstGeom prst="rect">
                       <a:avLst/>
                     </a:prstGeom>
+                    <a:noFill/>
+                    <a:ln>
+                      <a:noFill/>
+                    </a:ln>
                   </pic:spPr>
                 </pic:pic>
               </a:graphicData>
@@ -1796,29 +1090,222 @@
         </w:drawing>
       </w:r>
     </w:p>
-    <w:p/>
-    <w:p>
-      <w:r>
-        <w:t xml:space="preserve">Diagram </w:t>
-      </w:r>
-      <w:proofErr w:type="spellStart"/>
-      <w:r>
-        <w:t>rozmieszczenia</w:t>
-      </w:r>
-      <w:proofErr w:type="spellEnd"/>
-    </w:p>
-    <w:p>
+    <w:p>
+      <w:pPr>
+        <w:rPr>
+          <w:lang w:val="pl-PL"/>
+        </w:rPr>
+      </w:pPr>
+    </w:p>
+    <w:p>
+      <w:pPr>
+        <w:pStyle w:val="Heading2"/>
+        <w:rPr>
+          <w:lang w:val="pl-PL"/>
+        </w:rPr>
+      </w:pPr>
+      <w:r>
+        <w:rPr>
+          <w:lang w:val="pl-PL"/>
+        </w:rPr>
+        <w:t>ORM</w:t>
+      </w:r>
+    </w:p>
+    <w:p>
+      <w:pPr>
+        <w:ind w:left="360"/>
+        <w:rPr>
+          <w:lang w:val="pl-PL"/>
+        </w:rPr>
+      </w:pPr>
+      <w:r>
+        <w:rPr>
+          <w:lang w:val="pl-PL"/>
+        </w:rPr>
+        <w:t>Persystencja danych</w:t>
+      </w:r>
+      <w:r>
+        <w:rPr>
+          <w:lang w:val="pl-PL"/>
+        </w:rPr>
+        <w:t xml:space="preserve"> jest obsługiwana przez 3 mechanizmy: Java EE EntityManager, adnotacje JPA oraz framework Hibernate. EntityManager wykorzystuje Hibernate do interakcji z bazą danych. Same klasy są oznaczane przez adnotacje JPA:</w:t>
+      </w:r>
+    </w:p>
+    <w:p>
+      <w:pPr>
+        <w:ind w:firstLine="360"/>
+        <w:rPr>
+          <w:lang w:val="pl-PL"/>
+        </w:rPr>
+      </w:pPr>
+      <w:r>
+        <w:rPr>
+          <w:lang w:val="pl-PL"/>
+        </w:rPr>
+        <w:t xml:space="preserve">- </w:t>
+      </w:r>
+      <w:r>
+        <w:rPr>
+          <w:lang w:val="pl-PL"/>
+        </w:rPr>
+        <w:t>@RooJpaActiveRecord</w:t>
+      </w:r>
+    </w:p>
+    <w:p>
+      <w:pPr>
+        <w:ind w:firstLine="360"/>
+        <w:rPr>
+          <w:lang w:val="pl-PL"/>
+        </w:rPr>
+      </w:pPr>
+      <w:r>
+        <w:rPr>
+          <w:lang w:val="pl-PL"/>
+        </w:rPr>
+        <w:t>- @OneToMany, @ManyToOne, @ManyToMany konfigurujące liczności</w:t>
+      </w:r>
+    </w:p>
+    <w:p>
+      <w:pPr>
+        <w:ind w:firstLine="360"/>
+        <w:rPr>
+          <w:lang w:val="pl-PL"/>
+        </w:rPr>
+      </w:pPr>
+      <w:r>
+        <w:rPr>
+          <w:lang w:val="pl-PL"/>
+        </w:rPr>
+        <w:t xml:space="preserve">- </w:t>
+      </w:r>
+      <w:r>
+        <w:rPr>
+          <w:lang w:val="pl-PL"/>
+        </w:rPr>
+        <w:t>@NotNull</w:t>
+      </w:r>
+    </w:p>
+    <w:p>
+      <w:pPr>
+        <w:ind w:firstLine="360"/>
+        <w:rPr>
+          <w:lang w:val="pl-PL"/>
+        </w:rPr>
+      </w:pPr>
+      <w:r>
+        <w:rPr>
+          <w:lang w:val="pl-PL"/>
+        </w:rPr>
+        <w:t>- @Temporal – wskazujące format daty</w:t>
+      </w:r>
+    </w:p>
+    <w:p>
+      <w:pPr>
+        <w:ind w:firstLine="360"/>
+        <w:rPr>
+          <w:lang w:val="pl-PL"/>
+        </w:rPr>
+      </w:pPr>
+      <w:r>
+        <w:rPr>
+          <w:lang w:val="pl-PL"/>
+        </w:rPr>
+        <w:t>- @Column, @Table – definiujące nazwy kolumn, tabel</w:t>
+      </w:r>
+    </w:p>
+    <w:p>
+      <w:pPr>
+        <w:ind w:firstLine="360"/>
+        <w:rPr>
+          <w:lang w:val="pl-PL"/>
+        </w:rPr>
+      </w:pPr>
+      <w:r>
+        <w:rPr>
+          <w:lang w:val="pl-PL"/>
+        </w:rPr>
+        <w:t>- @Value – definiująca wartość domyślną</w:t>
+      </w:r>
+    </w:p>
+    <w:p>
+      <w:pPr>
+        <w:ind w:left="360"/>
+        <w:rPr>
+          <w:lang w:val="pl-PL"/>
+        </w:rPr>
+      </w:pPr>
+    </w:p>
+    <w:p>
+      <w:pPr>
+        <w:ind w:left="360"/>
+        <w:rPr>
+          <w:lang w:val="pl-PL"/>
+        </w:rPr>
+      </w:pPr>
+      <w:r>
+        <w:rPr>
+          <w:lang w:val="pl-PL"/>
+        </w:rPr>
+        <w:lastRenderedPageBreak/>
+        <w:t>Wykorzystanie dwóch pierwszych mechanizmów uniezależnia aplikację od konkretnego narzędzia ORM, a sama aplikacja jest napisana obiektowym paradygmatem</w:t>
+      </w:r>
+      <w:r>
+        <w:rPr>
+          <w:lang w:val="pl-PL"/>
+        </w:rPr>
+        <w:t>. Aplikacja w pełni napisana obiektowo jest niezależna od samej bazy danych (szczególnie jej dialektu SQL).</w:t>
+      </w:r>
+    </w:p>
+    <w:p>
+      <w:pPr>
+        <w:ind w:left="360"/>
+        <w:rPr>
+          <w:lang w:val="pl-PL"/>
+        </w:rPr>
+      </w:pPr>
+      <w:r>
+        <w:rPr>
+          <w:lang w:val="pl-PL"/>
+        </w:rPr>
+        <w:t xml:space="preserve">Główna konfiguracja Entity Managera znajduje się w </w:t>
+      </w:r>
+      <w:r>
+        <w:rPr>
+          <w:lang w:val="pl-PL"/>
+        </w:rPr>
+        <w:t>applicationContext.xml</w:t>
+      </w:r>
+      <w:r>
+        <w:rPr>
+          <w:lang w:val="pl-PL"/>
+        </w:rPr>
+        <w:t>:</w:t>
+      </w:r>
+    </w:p>
+    <w:p>
+      <w:pPr>
+        <w:ind w:left="360"/>
+        <w:rPr>
+          <w:lang w:val="pl-PL"/>
+        </w:rPr>
+      </w:pPr>
+    </w:p>
+    <w:p>
+      <w:pPr>
+        <w:ind w:left="360"/>
+        <w:rPr>
+          <w:lang w:val="pl-PL"/>
+        </w:rPr>
+      </w:pPr>
       <w:r>
         <w:rPr>
           <w:noProof/>
-          <w:lang w:val="de-DE" w:eastAsia="de-DE"/>
-        </w:rPr>
-        <w:lastRenderedPageBreak/>
+        </w:rPr>
         <w:drawing>
-          <wp:inline distT="0" distB="0" distL="0" distR="0" wp14:anchorId="5876A646" wp14:editId="717D4DB9">
-            <wp:extent cx="5943600" cy="3654425"/>
-            <wp:effectExtent l="0" t="0" r="0" b="3175"/>
-            <wp:docPr id="2" name="Picture 2"/>
+          <wp:inline distT="0" distB="0" distL="0" distR="0">
+            <wp:extent cx="5939790" cy="2321560"/>
+            <wp:effectExtent l="0" t="0" r="3810" b="2540"/>
+            <wp:docPr id="13" name="Picture 13" descr="\\psf\Home\Desktop\Screen Shot 2014-02-03 at 00.13.17.png"/>
             <wp:cNvGraphicFramePr>
               <a:graphicFrameLocks xmlns:a="http://schemas.openxmlformats.org/drawingml/2006/main" noChangeAspect="1"/>
             </wp:cNvGraphicFramePr>
@@ -1826,23 +1313,36 @@
               <a:graphicData uri="http://schemas.openxmlformats.org/drawingml/2006/picture">
                 <pic:pic xmlns:pic="http://schemas.openxmlformats.org/drawingml/2006/picture">
                   <pic:nvPicPr>
-                    <pic:cNvPr id="1" name=""/>
-                    <pic:cNvPicPr/>
+                    <pic:cNvPr id="0" name="Picture 5" descr="\\psf\Home\Desktop\Screen Shot 2014-02-03 at 00.13.17.png"/>
+                    <pic:cNvPicPr>
+                      <a:picLocks noChangeAspect="1" noChangeArrowheads="1"/>
+                    </pic:cNvPicPr>
                   </pic:nvPicPr>
                   <pic:blipFill>
-                    <a:blip r:embed="rId8"/>
+                    <a:blip r:embed="rId8">
+                      <a:extLst>
+                        <a:ext uri="{28A0092B-C50C-407E-A947-70E740481C1C}">
+                          <a14:useLocalDpi xmlns:a14="http://schemas.microsoft.com/office/drawing/2010/main" val="0"/>
+                        </a:ext>
+                      </a:extLst>
+                    </a:blip>
+                    <a:srcRect/>
                     <a:stretch>
                       <a:fillRect/>
                     </a:stretch>
                   </pic:blipFill>
-                  <pic:spPr>
+                  <pic:spPr bwMode="auto">
                     <a:xfrm>
                       <a:off x="0" y="0"/>
-                      <a:ext cx="5943600" cy="3654425"/>
+                      <a:ext cx="5939790" cy="2321560"/>
                     </a:xfrm>
                     <a:prstGeom prst="rect">
                       <a:avLst/>
                     </a:prstGeom>
+                    <a:noFill/>
+                    <a:ln>
+                      <a:noFill/>
+                    </a:ln>
                   </pic:spPr>
                 </pic:pic>
               </a:graphicData>
@@ -1851,30 +1351,52 @@
         </w:drawing>
       </w:r>
     </w:p>
-    <w:p/>
-    <w:p>
-      <w:pPr>
-        <w:rPr>
-          <w:lang w:val="pl-PL"/>
-        </w:rPr>
-      </w:pPr>
-      <w:r>
-        <w:rPr>
-          <w:lang w:val="pl-PL"/>
-        </w:rPr>
-        <w:t>Diagram pakietów - widoki</w:t>
-      </w:r>
+    <w:p>
+      <w:pPr>
+        <w:ind w:left="360"/>
+        <w:rPr>
+          <w:lang w:val="pl-PL"/>
+        </w:rPr>
+      </w:pPr>
+    </w:p>
+    <w:p>
+      <w:pPr>
+        <w:ind w:left="360"/>
+        <w:rPr>
+          <w:lang w:val="pl-PL"/>
+        </w:rPr>
+      </w:pPr>
+      <w:r>
+        <w:rPr>
+          <w:lang w:val="pl-PL"/>
+        </w:rPr>
+        <w:t>Konfiguracja mechanizmu odpowiedzialnego za ORM:</w:t>
+      </w:r>
+    </w:p>
+    <w:p>
+      <w:pPr>
+        <w:ind w:left="360"/>
+        <w:rPr>
+          <w:lang w:val="pl-PL"/>
+        </w:rPr>
+      </w:pPr>
+    </w:p>
+    <w:p>
+      <w:pPr>
+        <w:ind w:left="360"/>
+        <w:rPr>
+          <w:lang w:val="pl-PL"/>
+        </w:rPr>
+      </w:pPr>
       <w:r>
         <w:rPr>
           <w:noProof/>
-          <w:lang w:val="de-DE" w:eastAsia="de-DE"/>
-        </w:rPr>
-        <w:lastRenderedPageBreak/>
+        </w:rPr>
         <w:drawing>
-          <wp:inline distT="0" distB="0" distL="0" distR="0" wp14:anchorId="6FFA86B3" wp14:editId="2DB4757D">
-            <wp:extent cx="5943600" cy="6751955"/>
-            <wp:effectExtent l="0" t="0" r="0" b="0"/>
-            <wp:docPr id="3" name="Picture 3"/>
+          <wp:inline distT="0" distB="0" distL="0" distR="0">
+            <wp:extent cx="5939790" cy="2361565"/>
+            <wp:effectExtent l="0" t="0" r="3810" b="635"/>
+            <wp:docPr id="12" name="Picture 12" descr="\\psf\Home\Desktop\Screen Shot 2014-02-03 at 00.09.52.png"/>
             <wp:cNvGraphicFramePr>
               <a:graphicFrameLocks xmlns:a="http://schemas.openxmlformats.org/drawingml/2006/main" noChangeAspect="1"/>
             </wp:cNvGraphicFramePr>
@@ -1882,23 +1404,36 @@
               <a:graphicData uri="http://schemas.openxmlformats.org/drawingml/2006/picture">
                 <pic:pic xmlns:pic="http://schemas.openxmlformats.org/drawingml/2006/picture">
                   <pic:nvPicPr>
-                    <pic:cNvPr id="1" name=""/>
-                    <pic:cNvPicPr/>
+                    <pic:cNvPr id="0" name="Picture 4" descr="\\psf\Home\Desktop\Screen Shot 2014-02-03 at 00.09.52.png"/>
+                    <pic:cNvPicPr>
+                      <a:picLocks noChangeAspect="1" noChangeArrowheads="1"/>
+                    </pic:cNvPicPr>
                   </pic:nvPicPr>
                   <pic:blipFill>
-                    <a:blip r:embed="rId9"/>
+                    <a:blip r:embed="rId9">
+                      <a:extLst>
+                        <a:ext uri="{28A0092B-C50C-407E-A947-70E740481C1C}">
+                          <a14:useLocalDpi xmlns:a14="http://schemas.microsoft.com/office/drawing/2010/main" val="0"/>
+                        </a:ext>
+                      </a:extLst>
+                    </a:blip>
+                    <a:srcRect/>
                     <a:stretch>
                       <a:fillRect/>
                     </a:stretch>
                   </pic:blipFill>
-                  <pic:spPr>
+                  <pic:spPr bwMode="auto">
                     <a:xfrm>
                       <a:off x="0" y="0"/>
-                      <a:ext cx="5943600" cy="6751955"/>
+                      <a:ext cx="5939790" cy="2361565"/>
                     </a:xfrm>
                     <a:prstGeom prst="rect">
                       <a:avLst/>
                     </a:prstGeom>
+                    <a:noFill/>
+                    <a:ln>
+                      <a:noFill/>
+                    </a:ln>
                   </pic:spPr>
                 </pic:pic>
               </a:graphicData>
@@ -1909,96 +1444,622 @@
     </w:p>
     <w:p>
       <w:pPr>
-        <w:rPr>
-          <w:lang w:val="pl-PL"/>
-        </w:rPr>
-      </w:pPr>
-    </w:p>
-    <w:p>
-      <w:pPr>
-        <w:rPr>
-          <w:lang w:val="pl-PL"/>
-        </w:rPr>
-      </w:pPr>
-    </w:p>
-    <w:p>
-      <w:pPr>
-        <w:rPr>
-          <w:lang w:val="pl-PL"/>
-        </w:rPr>
-      </w:pPr>
-    </w:p>
-    <w:p>
-      <w:pPr>
-        <w:rPr>
-          <w:lang w:val="pl-PL"/>
-        </w:rPr>
-      </w:pPr>
-    </w:p>
-    <w:p>
-      <w:pPr>
-        <w:rPr>
-          <w:lang w:val="pl-PL"/>
-        </w:rPr>
-      </w:pPr>
-    </w:p>
-    <w:p>
-      <w:pPr>
-        <w:rPr>
-          <w:lang w:val="pl-PL"/>
-        </w:rPr>
-      </w:pPr>
-    </w:p>
-    <w:p>
-      <w:pPr>
-        <w:rPr>
-          <w:lang w:val="pl-PL"/>
-        </w:rPr>
-      </w:pPr>
-    </w:p>
-    <w:p>
-      <w:pPr>
-        <w:rPr>
-          <w:lang w:val="pl-PL"/>
-        </w:rPr>
-      </w:pPr>
-    </w:p>
-    <w:p>
-      <w:pPr>
-        <w:rPr>
-          <w:lang w:val="pl-PL"/>
-        </w:rPr>
-      </w:pPr>
-    </w:p>
-    <w:p>
-      <w:pPr>
-        <w:rPr>
-          <w:lang w:val="pl-PL"/>
-        </w:rPr>
-      </w:pPr>
-    </w:p>
-    <w:p>
-      <w:pPr>
-        <w:rPr>
-          <w:lang w:val="pl-PL"/>
-        </w:rPr>
-      </w:pPr>
-      <w:r>
-        <w:rPr>
-          <w:lang w:val="pl-PL"/>
-        </w:rPr>
-        <w:t>Diagram pakietów – kontrolery</w:t>
-      </w:r>
+        <w:ind w:left="360"/>
+        <w:rPr>
+          <w:lang w:val="pl-PL"/>
+        </w:rPr>
+      </w:pPr>
+    </w:p>
+    <w:p>
+      <w:pPr>
+        <w:ind w:left="360"/>
+        <w:jc w:val="both"/>
+        <w:rPr>
+          <w:lang w:val="pl-PL"/>
+        </w:rPr>
+      </w:pPr>
+      <w:r>
+        <w:rPr>
+          <w:lang w:val="pl-PL"/>
+        </w:rPr>
+        <w:t xml:space="preserve">Na pierwszym obrazku pierwszy bean przedstawia konfigurację połączenia (pobierane z pliku database.properties), kolejno managera tranzakcji JPA, a na końcu fabrykę Entity Manager, która wykorzysuje wcześniej zdefiniowane połączenie </w:t>
+      </w:r>
+      <w:r>
+        <w:rPr>
+          <w:lang w:val="pl-PL"/>
+        </w:rPr>
+        <w:t xml:space="preserve">oraz mechanizm ORM, który zdefiniowany jest w </w:t>
+      </w:r>
+      <w:r>
+        <w:rPr>
+          <w:lang w:val="pl-PL"/>
+        </w:rPr>
+        <w:t>pliku</w:t>
+      </w:r>
+      <w:r>
+        <w:rPr>
+          <w:lang w:val="pl-PL"/>
+        </w:rPr>
+        <w:t xml:space="preserve"> </w:t>
+      </w:r>
+      <w:r>
+        <w:rPr>
+          <w:lang w:val="pl-PL"/>
+        </w:rPr>
+        <w:t>persistence.xml</w:t>
+      </w:r>
+      <w:r>
+        <w:rPr>
+          <w:lang w:val="pl-PL"/>
+        </w:rPr>
+        <w:t xml:space="preserve"> (kolejny obrazek</w:t>
+      </w:r>
+      <w:r>
+        <w:rPr>
+          <w:lang w:val="pl-PL"/>
+        </w:rPr>
+        <w:t>)</w:t>
+      </w:r>
+      <w:r>
+        <w:rPr>
+          <w:lang w:val="pl-PL"/>
+        </w:rPr>
+        <w:t>. M</w:t>
+      </w:r>
+      <w:r>
+        <w:rPr>
+          <w:lang w:val="pl-PL"/>
+        </w:rPr>
+        <w:t>ożemy zmienić narzędzie ORM Hibernate na inny bez wpływu na inne konfiguracje czy kod.</w:t>
+      </w:r>
+      <w:bookmarkStart w:id="2" w:name="_GoBack"/>
+      <w:bookmarkEnd w:id="2"/>
+    </w:p>
+    <w:p>
+      <w:pPr>
+        <w:ind w:left="360"/>
+        <w:rPr>
+          <w:lang w:val="pl-PL"/>
+        </w:rPr>
+      </w:pPr>
+    </w:p>
+    <w:p>
+      <w:pPr>
+        <w:ind w:left="360"/>
+        <w:rPr>
+          <w:lang w:val="pl-PL"/>
+        </w:rPr>
+      </w:pPr>
+      <w:r>
+        <w:rPr>
+          <w:lang w:val="pl-PL"/>
+        </w:rPr>
+        <w:t xml:space="preserve"> </w:t>
+      </w:r>
+    </w:p>
+    <w:p>
+      <w:pPr>
+        <w:pStyle w:val="Heading2"/>
+        <w:rPr>
+          <w:lang w:val="pl-PL"/>
+        </w:rPr>
+      </w:pPr>
+      <w:r>
+        <w:rPr>
+          <w:lang w:val="pl-PL"/>
+        </w:rPr>
+        <w:t>JavaMailSender</w:t>
+      </w:r>
+    </w:p>
+    <w:p>
+      <w:pPr>
+        <w:rPr>
+          <w:lang w:val="pl-PL"/>
+        </w:rPr>
+      </w:pPr>
+      <w:r>
+        <w:rPr>
+          <w:lang w:val="pl-PL"/>
+        </w:rPr>
+        <w:tab/>
+      </w:r>
+      <w:r>
+        <w:rPr>
+          <w:lang w:val="pl-PL"/>
+        </w:rPr>
+        <w:t>Umożliwia wysyłanie m</w:t>
+      </w:r>
+      <w:r>
+        <w:rPr>
+          <w:lang w:val="pl-PL"/>
+        </w:rPr>
+        <w:t>aili z potwierdzeniem aktywacji wykorzystując smtp.</w:t>
+      </w:r>
+    </w:p>
+    <w:p>
+      <w:pPr>
+        <w:ind w:firstLine="720"/>
+        <w:rPr>
+          <w:lang w:val="pl-PL"/>
+        </w:rPr>
+      </w:pPr>
+      <w:r>
+        <w:rPr>
+          <w:lang w:val="pl-PL"/>
+        </w:rPr>
+        <w:t xml:space="preserve">Kofiguraja JMS jest w pliku: </w:t>
+      </w:r>
+      <w:r>
+        <w:rPr>
+          <w:lang w:val="pl-PL"/>
+        </w:rPr>
+        <w:t>email.properties</w:t>
+      </w:r>
+      <w:r>
+        <w:rPr>
+          <w:lang w:val="pl-PL"/>
+        </w:rPr>
+        <w:t>. W systemie wykorzystany jest adres email założony w</w:t>
+      </w:r>
+    </w:p>
+    <w:p>
+      <w:pPr>
+        <w:ind w:firstLine="720"/>
+        <w:rPr>
+          <w:lang w:val="pl-PL"/>
+        </w:rPr>
+      </w:pPr>
+      <w:r>
+        <w:rPr>
+          <w:lang w:val="pl-PL"/>
+        </w:rPr>
+        <w:t>gmail.com</w:t>
+      </w:r>
+    </w:p>
+    <w:p>
+      <w:pPr>
+        <w:rPr>
+          <w:lang w:val="pl-PL"/>
+        </w:rPr>
+      </w:pPr>
+    </w:p>
+    <w:p>
+      <w:pPr>
+        <w:pStyle w:val="Heading2"/>
+        <w:rPr>
+          <w:lang w:val="pl-PL"/>
+        </w:rPr>
+      </w:pPr>
+      <w:r>
+        <w:rPr>
+          <w:lang w:val="pl-PL"/>
+        </w:rPr>
+        <w:lastRenderedPageBreak/>
+        <w:t>I18n</w:t>
+      </w:r>
+    </w:p>
+    <w:p>
+      <w:pPr>
+        <w:tabs>
+          <w:tab w:val="left" w:pos="720"/>
+          <w:tab w:val="left" w:pos="1440"/>
+          <w:tab w:val="left" w:pos="2160"/>
+          <w:tab w:val="left" w:pos="2880"/>
+          <w:tab w:val="left" w:pos="3600"/>
+          <w:tab w:val="left" w:pos="4320"/>
+          <w:tab w:val="left" w:pos="5040"/>
+          <w:tab w:val="left" w:pos="5760"/>
+          <w:tab w:val="left" w:pos="6480"/>
+          <w:tab w:val="left" w:pos="7025"/>
+        </w:tabs>
+        <w:ind w:left="720"/>
+        <w:rPr>
+          <w:lang w:val="pl-PL"/>
+        </w:rPr>
+      </w:pPr>
+      <w:r>
+        <w:rPr>
+          <w:lang w:val="pl-PL"/>
+        </w:rPr>
+        <w:t xml:space="preserve">System wspiera </w:t>
+      </w:r>
+      <w:r>
+        <w:rPr>
+          <w:lang w:val="pl-PL"/>
+        </w:rPr>
+        <w:t>i</w:t>
+      </w:r>
+      <w:r>
+        <w:rPr>
+          <w:lang w:val="pl-PL"/>
+        </w:rPr>
+        <w:t>nternacjonalizację</w:t>
+      </w:r>
+      <w:r>
+        <w:rPr>
+          <w:lang w:val="pl-PL"/>
+        </w:rPr>
+        <w:t xml:space="preserve"> – system </w:t>
+      </w:r>
+      <w:r>
+        <w:rPr>
+          <w:lang w:val="pl-PL"/>
+        </w:rPr>
+        <w:t>wspiera</w:t>
+      </w:r>
+      <w:r>
+        <w:rPr>
+          <w:lang w:val="pl-PL"/>
+        </w:rPr>
+        <w:t xml:space="preserve"> 3 </w:t>
+      </w:r>
+      <w:r>
+        <w:rPr>
+          <w:lang w:val="pl-PL"/>
+        </w:rPr>
+        <w:t xml:space="preserve">wersje językowe. Widoki JSP odwołują się do kluczy, które są pobierane z plików tekstowych </w:t>
+      </w:r>
+      <w:r>
+        <w:rPr>
+          <w:lang w:val="pl-PL"/>
+        </w:rPr>
+        <w:t>application</w:t>
+      </w:r>
+      <w:r>
+        <w:rPr>
+          <w:i/>
+          <w:lang w:val="pl-PL"/>
+        </w:rPr>
+        <w:t>(_flaga_jezyka)</w:t>
+      </w:r>
+      <w:r>
+        <w:rPr>
+          <w:lang w:val="pl-PL"/>
+        </w:rPr>
+        <w:t>.properties</w:t>
+      </w:r>
+      <w:r>
+        <w:rPr>
+          <w:lang w:val="pl-PL"/>
+        </w:rPr>
+        <w:t>, message</w:t>
+      </w:r>
+      <w:r>
+        <w:rPr>
+          <w:i/>
+          <w:lang w:val="pl-PL"/>
+        </w:rPr>
+        <w:t>(_flaga_jezyka)</w:t>
+      </w:r>
+      <w:r>
+        <w:rPr>
+          <w:lang w:val="pl-PL"/>
+        </w:rPr>
+        <w:t xml:space="preserve">.properties. </w:t>
+      </w:r>
+    </w:p>
+    <w:p>
+      <w:pPr>
+        <w:rPr>
+          <w:lang w:val="pl-PL"/>
+        </w:rPr>
+      </w:pPr>
+      <w:r>
+        <w:rPr>
+          <w:lang w:val="pl-PL"/>
+        </w:rPr>
+        <w:tab/>
+      </w:r>
+    </w:p>
+    <w:p>
+      <w:pPr>
+        <w:pStyle w:val="Heading2"/>
+        <w:rPr>
+          <w:lang w:val="pl-PL"/>
+        </w:rPr>
+      </w:pPr>
+      <w:r>
+        <w:rPr>
+          <w:lang w:val="pl-PL"/>
+        </w:rPr>
+        <w:t xml:space="preserve">Hashowanie </w:t>
+      </w:r>
+    </w:p>
+    <w:p>
+      <w:pPr>
+        <w:rPr>
+          <w:lang w:val="pl-PL"/>
+        </w:rPr>
+      </w:pPr>
+      <w:r>
+        <w:rPr>
+          <w:lang w:val="pl-PL"/>
+        </w:rPr>
+        <w:tab/>
+      </w:r>
+      <w:r>
+        <w:rPr>
+          <w:lang w:val="pl-PL"/>
+        </w:rPr>
+        <w:t>Hasła są</w:t>
+      </w:r>
+      <w:r>
+        <w:rPr>
+          <w:lang w:val="pl-PL"/>
+        </w:rPr>
+        <w:t xml:space="preserve"> </w:t>
+      </w:r>
+      <w:r>
+        <w:rPr>
+          <w:lang w:val="pl-PL"/>
+        </w:rPr>
+        <w:t xml:space="preserve">szyfrowane </w:t>
+      </w:r>
+      <w:r>
+        <w:rPr>
+          <w:lang w:val="pl-PL"/>
+        </w:rPr>
+        <w:t xml:space="preserve">za pomocą </w:t>
+      </w:r>
+      <w:r>
+        <w:rPr>
+          <w:lang w:val="pl-PL"/>
+        </w:rPr>
+        <w:t>algorytmu SHA</w:t>
+      </w:r>
+      <w:r>
+        <w:rPr>
+          <w:lang w:val="pl-PL"/>
+        </w:rPr>
+        <w:t>-256</w:t>
+      </w:r>
+      <w:r>
+        <w:rPr>
+          <w:lang w:val="pl-PL"/>
+        </w:rPr>
+        <w:t>. Dzięku temu w bazie danych nie przechowujemy</w:t>
+      </w:r>
+      <w:r>
+        <w:rPr>
+          <w:lang w:val="pl-PL"/>
+        </w:rPr>
+        <w:tab/>
+      </w:r>
+      <w:r>
+        <w:rPr>
+          <w:lang w:val="pl-PL"/>
+        </w:rPr>
+        <w:tab/>
+        <w:t xml:space="preserve">haseł w postaci typu plain-text.  </w:t>
+      </w:r>
+    </w:p>
+    <w:p>
+      <w:pPr>
+        <w:rPr>
+          <w:lang w:val="pl-PL"/>
+        </w:rPr>
+      </w:pPr>
+    </w:p>
+    <w:p>
+      <w:pPr>
+        <w:rPr>
+          <w:lang w:val="pl-PL"/>
+        </w:rPr>
+      </w:pPr>
+    </w:p>
+    <w:p>
+      <w:pPr>
+        <w:pStyle w:val="Heading2"/>
+        <w:rPr>
+          <w:lang w:val="pl-PL"/>
+        </w:rPr>
+      </w:pPr>
+      <w:r>
+        <w:rPr>
+          <w:lang w:val="pl-PL"/>
+        </w:rPr>
+        <w:t>Logowanie zdarzeń</w:t>
+      </w:r>
+    </w:p>
+    <w:p>
+      <w:pPr>
+        <w:ind w:left="720"/>
+        <w:rPr>
+          <w:lang w:val="pl-PL"/>
+        </w:rPr>
+      </w:pPr>
+      <w:r>
+        <w:rPr>
+          <w:lang w:val="pl-PL"/>
+        </w:rPr>
+        <w:t xml:space="preserve">Zdarzenia w aplikacji są rejestrowane w dzienniku zdarzeń wykorzystująć frameworki SLF4J oraz LOG4J. </w:t>
+      </w:r>
+    </w:p>
+    <w:p>
+      <w:pPr>
+        <w:ind w:left="720"/>
+        <w:rPr>
+          <w:lang w:val="pl-PL"/>
+        </w:rPr>
+      </w:pPr>
+      <w:r>
+        <w:rPr>
+          <w:lang w:val="pl-PL"/>
+        </w:rPr>
+        <w:t>Mechanizmy te pozwalają na łatwą konfigurację typów zdarzeń, także ich miejsce zapisu (konsola, plik tekstowy czy baza danych).</w:t>
+      </w:r>
+    </w:p>
+    <w:p>
+      <w:pPr>
+        <w:rPr>
+          <w:lang w:val="pl-PL"/>
+        </w:rPr>
+      </w:pPr>
+    </w:p>
+    <w:p>
+      <w:pPr>
+        <w:rPr>
+          <w:lang w:val="pl-PL"/>
+        </w:rPr>
+      </w:pPr>
+    </w:p>
+    <w:p>
+      <w:pPr>
+        <w:rPr>
+          <w:lang w:val="pl-PL"/>
+        </w:rPr>
+      </w:pPr>
+      <w:r>
+        <w:rPr>
+          <w:lang w:val="pl-PL"/>
+        </w:rPr>
+        <w:t>aspect</w:t>
+      </w:r>
+    </w:p>
+    <w:p>
+      <w:pPr>
+        <w:shd w:val="clear" w:color="auto" w:fill="92D050"/>
+        <w:rPr>
+          <w:lang w:val="pl-PL"/>
+        </w:rPr>
+      </w:pPr>
+      <w:r>
+        <w:rPr>
+          <w:lang w:val="pl-PL"/>
+        </w:rPr>
+        <w:t>jaka taktyka – proxy czy adnotacje? Gdize to jest ustawiane?</w:t>
+      </w:r>
+    </w:p>
+    <w:p>
+      <w:pPr>
+        <w:pStyle w:val="InfoBlue"/>
+        <w:ind w:firstLine="360"/>
+        <w:rPr>
+          <w:lang w:val="pl-PL"/>
+        </w:rPr>
+      </w:pPr>
+    </w:p>
+    <w:p>
+      <w:pPr>
+        <w:pStyle w:val="BodyText"/>
+        <w:rPr>
+          <w:lang w:val="pl-PL"/>
+        </w:rPr>
+      </w:pPr>
+    </w:p>
+    <w:p>
+      <w:pPr>
+        <w:pStyle w:val="Heading1"/>
+      </w:pPr>
+      <w:r>
+        <w:t xml:space="preserve">Key </w:t>
+      </w:r>
+      <w:r>
+        <w:t>a</w:t>
+      </w:r>
+      <w:r>
+        <w:t>bstractions</w:t>
+      </w:r>
+    </w:p>
+    <w:p/>
+    <w:p>
+      <w:pPr>
+        <w:pStyle w:val="ListParagraph"/>
+        <w:numPr>
+          <w:ilvl w:val="0"/>
+          <w:numId w:val="35"/>
+        </w:numPr>
+      </w:pPr>
+      <w:r>
+        <w:t>MVC</w:t>
+      </w:r>
+    </w:p>
+    <w:p>
+      <w:pPr>
+        <w:pStyle w:val="ListParagraph"/>
+        <w:numPr>
+          <w:ilvl w:val="0"/>
+          <w:numId w:val="35"/>
+        </w:numPr>
+      </w:pPr>
+      <w:r>
+        <w:t>Aspektowość</w:t>
+      </w:r>
+    </w:p>
+    <w:p>
+      <w:pPr>
+        <w:pStyle w:val="ListParagraph"/>
+        <w:numPr>
+          <w:ilvl w:val="0"/>
+          <w:numId w:val="35"/>
+        </w:numPr>
+      </w:pPr>
+      <w:r>
+        <w:t>Wstrzykiwanie zależności – odwrotna kontrola zależności</w:t>
+      </w:r>
+    </w:p>
+    <w:p>
+      <w:r>
+        <w:rPr>
+          <w:shd w:val="clear" w:color="auto" w:fill="92D050"/>
+        </w:rPr>
+        <w:t>Z diagram PSI</w:t>
+      </w:r>
+    </w:p>
+    <w:p>
+      <w:pPr>
+        <w:pStyle w:val="ListParagraph"/>
+      </w:pPr>
+    </w:p>
+    <w:p/>
+    <w:p>
+      <w:pPr>
+        <w:pStyle w:val="InfoBlue"/>
+      </w:pPr>
+      <w:r>
+        <w:t>[List</w:t>
+      </w:r>
+      <w:r>
+        <w:t xml:space="preserve"> and briefly describe</w:t>
+      </w:r>
+      <w:r>
+        <w:t xml:space="preserve"> the key abstractions of the system. </w:t>
+      </w:r>
+      <w:r>
+        <w:t>This should be a relatively short list of the critical concepts that define the system. The key abstractions will usually translate to the initial analysis classes and important patterns.]</w:t>
+      </w:r>
+    </w:p>
+    <w:p>
+      <w:pPr>
+        <w:pStyle w:val="Heading1"/>
+      </w:pPr>
+      <w:r>
+        <w:t xml:space="preserve">Architectural </w:t>
+      </w:r>
+      <w:r>
+        <w:t>v</w:t>
+      </w:r>
+      <w:r>
+        <w:t>iews</w:t>
+      </w:r>
+    </w:p>
+    <w:p/>
+    <w:p>
+      <w:r>
+        <w:t>Diagram komponentów</w:t>
+      </w:r>
+    </w:p>
+    <w:p>
       <w:r>
         <w:rPr>
           <w:noProof/>
-          <w:lang w:val="de-DE" w:eastAsia="de-DE"/>
-        </w:rPr>
+        </w:rPr>
+        <w:lastRenderedPageBreak/>
         <w:drawing>
-          <wp:inline distT="0" distB="0" distL="0" distR="0" wp14:anchorId="5B3B0832" wp14:editId="53462EDD">
-            <wp:extent cx="5943600" cy="3598545"/>
-            <wp:effectExtent l="0" t="0" r="0" b="1905"/>
-            <wp:docPr id="4" name="Picture 4"/>
+          <wp:inline distT="0" distB="0" distL="0" distR="0" wp14:anchorId="099E5F21" wp14:editId="2343165F">
+            <wp:extent cx="5943600" cy="4126230"/>
+            <wp:effectExtent l="0" t="0" r="0" b="7620"/>
+            <wp:docPr id="1" name="Picture 1"/>
             <wp:cNvGraphicFramePr>
               <a:graphicFrameLocks xmlns:a="http://schemas.openxmlformats.org/drawingml/2006/main" noChangeAspect="1"/>
             </wp:cNvGraphicFramePr>
@@ -2018,7 +2079,7 @@
                   <pic:spPr>
                     <a:xfrm>
                       <a:off x="0" y="0"/>
-                      <a:ext cx="5943600" cy="3598545"/>
+                      <a:ext cx="5943600" cy="4126230"/>
                     </a:xfrm>
                     <a:prstGeom prst="rect">
                       <a:avLst/>
@@ -2031,42 +2092,22 @@
         </w:drawing>
       </w:r>
     </w:p>
-    <w:p>
-      <w:pPr>
-        <w:rPr>
-          <w:lang w:val="pl-PL"/>
-        </w:rPr>
-      </w:pPr>
-    </w:p>
-    <w:p>
-      <w:pPr>
-        <w:rPr>
-          <w:lang w:val="pl-PL"/>
-        </w:rPr>
-      </w:pPr>
-      <w:r>
-        <w:rPr>
-          <w:lang w:val="pl-PL"/>
-        </w:rPr>
-        <w:t>Diagram pakietów – model</w:t>
-      </w:r>
-    </w:p>
-    <w:p>
-      <w:pPr>
-        <w:rPr>
-          <w:lang w:val="pl-PL"/>
-        </w:rPr>
-      </w:pPr>
+    <w:p/>
+    <w:p>
+      <w:r>
+        <w:t>Diagram rozmieszczenia</w:t>
+      </w:r>
+    </w:p>
+    <w:p>
       <w:r>
         <w:rPr>
           <w:noProof/>
-          <w:lang w:val="de-DE" w:eastAsia="de-DE"/>
         </w:rPr>
         <w:drawing>
-          <wp:inline distT="0" distB="0" distL="0" distR="0" wp14:anchorId="54589DC4" wp14:editId="095CAEE2">
-            <wp:extent cx="4533900" cy="3067050"/>
-            <wp:effectExtent l="0" t="0" r="0" b="0"/>
-            <wp:docPr id="6" name="Picture 6"/>
+          <wp:inline distT="0" distB="0" distL="0" distR="0" wp14:anchorId="5876A646" wp14:editId="717D4DB9">
+            <wp:extent cx="5943600" cy="3654425"/>
+            <wp:effectExtent l="0" t="0" r="0" b="3175"/>
+            <wp:docPr id="2" name="Picture 2"/>
             <wp:cNvGraphicFramePr>
               <a:graphicFrameLocks xmlns:a="http://schemas.openxmlformats.org/drawingml/2006/main" noChangeAspect="1"/>
             </wp:cNvGraphicFramePr>
@@ -2086,7 +2127,7 @@
                   <pic:spPr>
                     <a:xfrm>
                       <a:off x="0" y="0"/>
-                      <a:ext cx="4533900" cy="3067050"/>
+                      <a:ext cx="5943600" cy="3654425"/>
                     </a:xfrm>
                     <a:prstGeom prst="rect">
                       <a:avLst/>
@@ -2099,51 +2140,28 @@
         </w:drawing>
       </w:r>
     </w:p>
-    <w:p>
-      <w:pPr>
-        <w:rPr>
-          <w:lang w:val="pl-PL"/>
-        </w:rPr>
-      </w:pPr>
-    </w:p>
-    <w:p>
-      <w:pPr>
-        <w:rPr>
-          <w:lang w:val="pl-PL"/>
-        </w:rPr>
-      </w:pPr>
-      <w:r>
-        <w:rPr>
-          <w:lang w:val="pl-PL"/>
-        </w:rPr>
-        <w:t xml:space="preserve">Diagram pakietów – </w:t>
-      </w:r>
-      <w:proofErr w:type="spellStart"/>
-      <w:r>
-        <w:rPr>
-          <w:lang w:val="pl-PL"/>
-        </w:rPr>
-        <w:t>persistance</w:t>
-      </w:r>
-      <w:proofErr w:type="spellEnd"/>
-    </w:p>
-    <w:p>
-      <w:pPr>
-        <w:rPr>
-          <w:lang w:val="pl-PL"/>
-        </w:rPr>
-      </w:pPr>
+    <w:p/>
+    <w:p>
+      <w:pPr>
+        <w:rPr>
+          <w:lang w:val="pl-PL"/>
+        </w:rPr>
+      </w:pPr>
+      <w:r>
+        <w:rPr>
+          <w:lang w:val="pl-PL"/>
+        </w:rPr>
+        <w:t>Diagram pakietów - widoki</w:t>
+      </w:r>
       <w:r>
         <w:rPr>
           <w:noProof/>
-          <w:lang w:val="de-DE" w:eastAsia="de-DE"/>
-        </w:rPr>
-        <w:lastRenderedPageBreak/>
+        </w:rPr>
         <w:drawing>
-          <wp:inline distT="0" distB="0" distL="0" distR="0" wp14:anchorId="767C7B05" wp14:editId="32ACCCB3">
-            <wp:extent cx="5943600" cy="2783205"/>
+          <wp:inline distT="0" distB="0" distL="0" distR="0" wp14:anchorId="6FFA86B3" wp14:editId="2DB4757D">
+            <wp:extent cx="5943600" cy="6751955"/>
             <wp:effectExtent l="0" t="0" r="0" b="0"/>
-            <wp:docPr id="7" name="Picture 7"/>
+            <wp:docPr id="3" name="Picture 3"/>
             <wp:cNvGraphicFramePr>
               <a:graphicFrameLocks xmlns:a="http://schemas.openxmlformats.org/drawingml/2006/main" noChangeAspect="1"/>
             </wp:cNvGraphicFramePr>
@@ -2163,7 +2181,7 @@
                   <pic:spPr>
                     <a:xfrm>
                       <a:off x="0" y="0"/>
-                      <a:ext cx="5943600" cy="2783205"/>
+                      <a:ext cx="5943600" cy="6751955"/>
                     </a:xfrm>
                     <a:prstGeom prst="rect">
                       <a:avLst/>
@@ -2189,37 +2207,84 @@
           <w:lang w:val="pl-PL"/>
         </w:rPr>
       </w:pPr>
-      <w:r>
-        <w:rPr>
-          <w:lang w:val="pl-PL"/>
-        </w:rPr>
-        <w:t xml:space="preserve">Diagram pakietów – </w:t>
-      </w:r>
-      <w:proofErr w:type="spellStart"/>
-      <w:r>
-        <w:rPr>
-          <w:lang w:val="pl-PL"/>
-        </w:rPr>
-        <w:t>security</w:t>
-      </w:r>
-      <w:proofErr w:type="spellEnd"/>
-    </w:p>
-    <w:p>
-      <w:pPr>
-        <w:rPr>
-          <w:lang w:val="pl-PL"/>
-        </w:rPr>
-      </w:pPr>
+    </w:p>
+    <w:p>
+      <w:pPr>
+        <w:rPr>
+          <w:lang w:val="pl-PL"/>
+        </w:rPr>
+      </w:pPr>
+    </w:p>
+    <w:p>
+      <w:pPr>
+        <w:rPr>
+          <w:lang w:val="pl-PL"/>
+        </w:rPr>
+      </w:pPr>
+    </w:p>
+    <w:p>
+      <w:pPr>
+        <w:rPr>
+          <w:lang w:val="pl-PL"/>
+        </w:rPr>
+      </w:pPr>
+    </w:p>
+    <w:p>
+      <w:pPr>
+        <w:rPr>
+          <w:lang w:val="pl-PL"/>
+        </w:rPr>
+      </w:pPr>
+    </w:p>
+    <w:p>
+      <w:pPr>
+        <w:rPr>
+          <w:lang w:val="pl-PL"/>
+        </w:rPr>
+      </w:pPr>
+    </w:p>
+    <w:p>
+      <w:pPr>
+        <w:rPr>
+          <w:lang w:val="pl-PL"/>
+        </w:rPr>
+      </w:pPr>
+    </w:p>
+    <w:p>
+      <w:pPr>
+        <w:rPr>
+          <w:lang w:val="pl-PL"/>
+        </w:rPr>
+      </w:pPr>
+    </w:p>
+    <w:p>
+      <w:pPr>
+        <w:rPr>
+          <w:lang w:val="pl-PL"/>
+        </w:rPr>
+      </w:pPr>
+    </w:p>
+    <w:p>
+      <w:pPr>
+        <w:rPr>
+          <w:lang w:val="pl-PL"/>
+        </w:rPr>
+      </w:pPr>
+      <w:r>
+        <w:rPr>
+          <w:lang w:val="pl-PL"/>
+        </w:rPr>
+        <w:t>Diagram pakietów – kontrolery</w:t>
+      </w:r>
       <w:r>
         <w:rPr>
           <w:noProof/>
-          <w:lang w:val="de-DE" w:eastAsia="de-DE"/>
         </w:rPr>
         <w:drawing>
-          <wp:inline distT="0" distB="0" distL="0" distR="0" wp14:anchorId="22757FB8" wp14:editId="03024ADE">
-            <wp:extent cx="3371850" cy="1847850"/>
-            <wp:effectExtent l="0" t="0" r="0" b="0"/>
-            <wp:docPr id="8" name="Picture 8"/>
+          <wp:inline distT="0" distB="0" distL="0" distR="0" wp14:anchorId="5B3B0832" wp14:editId="53462EDD">
+            <wp:extent cx="5943600" cy="3598545"/>
+            <wp:effectExtent l="0" t="0" r="0" b="1905"/>
+            <wp:docPr id="4" name="Picture 4"/>
             <wp:cNvGraphicFramePr>
               <a:graphicFrameLocks xmlns:a="http://schemas.openxmlformats.org/drawingml/2006/main" noChangeAspect="1"/>
             </wp:cNvGraphicFramePr>
@@ -2239,7 +2304,7 @@
                   <pic:spPr>
                     <a:xfrm>
                       <a:off x="0" y="0"/>
-                      <a:ext cx="3371850" cy="1847850"/>
+                      <a:ext cx="5943600" cy="3598545"/>
                     </a:xfrm>
                     <a:prstGeom prst="rect">
                       <a:avLst/>
@@ -2269,32 +2334,24 @@
         <w:rPr>
           <w:lang w:val="pl-PL"/>
         </w:rPr>
-        <w:t xml:space="preserve">Diagram pakietów – </w:t>
-      </w:r>
-      <w:proofErr w:type="spellStart"/>
-      <w:r>
-        <w:rPr>
-          <w:lang w:val="pl-PL"/>
-        </w:rPr>
-        <w:t>utils</w:t>
-      </w:r>
-      <w:proofErr w:type="spellEnd"/>
-      <w:r>
-        <w:rPr>
-          <w:lang w:val="pl-PL"/>
-        </w:rPr>
-        <w:br/>
-      </w:r>
+        <w:t>Diagram pakietów – model</w:t>
+      </w:r>
+    </w:p>
+    <w:p>
+      <w:pPr>
+        <w:rPr>
+          <w:lang w:val="pl-PL"/>
+        </w:rPr>
+      </w:pPr>
       <w:r>
         <w:rPr>
           <w:noProof/>
-          <w:lang w:val="de-DE" w:eastAsia="de-DE"/>
         </w:rPr>
         <w:drawing>
-          <wp:inline distT="0" distB="0" distL="0" distR="0" wp14:anchorId="342E3EA4" wp14:editId="60ED2497">
-            <wp:extent cx="2495550" cy="1809750"/>
+          <wp:inline distT="0" distB="0" distL="0" distR="0" wp14:anchorId="54589DC4" wp14:editId="095CAEE2">
+            <wp:extent cx="4533900" cy="3067050"/>
             <wp:effectExtent l="0" t="0" r="0" b="0"/>
-            <wp:docPr id="9" name="Picture 9"/>
+            <wp:docPr id="6" name="Picture 6"/>
             <wp:cNvGraphicFramePr>
               <a:graphicFrameLocks xmlns:a="http://schemas.openxmlformats.org/drawingml/2006/main" noChangeAspect="1"/>
             </wp:cNvGraphicFramePr>
@@ -2314,7 +2371,7 @@
                   <pic:spPr>
                     <a:xfrm>
                       <a:off x="0" y="0"/>
-                      <a:ext cx="2495550" cy="1809750"/>
+                      <a:ext cx="4533900" cy="3067050"/>
                     </a:xfrm>
                     <a:prstGeom prst="rect">
                       <a:avLst/>
@@ -2344,16 +2401,8 @@
         <w:rPr>
           <w:lang w:val="pl-PL"/>
         </w:rPr>
-        <w:t xml:space="preserve">Diagram pakietów – </w:t>
-      </w:r>
-      <w:proofErr w:type="spellStart"/>
-      <w:r>
-        <w:rPr>
-          <w:lang w:val="pl-PL"/>
-        </w:rPr>
-        <w:t>walidatory</w:t>
-      </w:r>
-      <w:proofErr w:type="spellEnd"/>
+        <w:t>Diagram pakietów – persistance</w:t>
+      </w:r>
     </w:p>
     <w:p>
       <w:pPr>
@@ -2364,14 +2413,13 @@
       <w:r>
         <w:rPr>
           <w:noProof/>
-          <w:lang w:val="de-DE" w:eastAsia="de-DE"/>
         </w:rPr>
         <w:lastRenderedPageBreak/>
         <w:drawing>
-          <wp:inline distT="0" distB="0" distL="0" distR="0" wp14:anchorId="6F863A4F" wp14:editId="6A8683B3">
-            <wp:extent cx="3743325" cy="3533775"/>
-            <wp:effectExtent l="0" t="0" r="9525" b="9525"/>
-            <wp:docPr id="10" name="Picture 10"/>
+          <wp:inline distT="0" distB="0" distL="0" distR="0" wp14:anchorId="767C7B05" wp14:editId="32ACCCB3">
+            <wp:extent cx="5943600" cy="2783205"/>
+            <wp:effectExtent l="0" t="0" r="0" b="0"/>
+            <wp:docPr id="7" name="Picture 7"/>
             <wp:cNvGraphicFramePr>
               <a:graphicFrameLocks xmlns:a="http://schemas.openxmlformats.org/drawingml/2006/main" noChangeAspect="1"/>
             </wp:cNvGraphicFramePr>
@@ -2391,7 +2439,7 @@
                   <pic:spPr>
                     <a:xfrm>
                       <a:off x="0" y="0"/>
-                      <a:ext cx="3743325" cy="3533775"/>
+                      <a:ext cx="5943600" cy="2783205"/>
                     </a:xfrm>
                     <a:prstGeom prst="rect">
                       <a:avLst/>
@@ -2410,11 +2458,18 @@
           <w:lang w:val="pl-PL"/>
         </w:rPr>
       </w:pPr>
-      <w:r>
-        <w:rPr>
-          <w:lang w:val="pl-PL"/>
-        </w:rPr>
-        <w:t>Diagram pakietów – cache</w:t>
+    </w:p>
+    <w:p>
+      <w:pPr>
+        <w:rPr>
+          <w:lang w:val="pl-PL"/>
+        </w:rPr>
+      </w:pPr>
+      <w:r>
+        <w:rPr>
+          <w:lang w:val="pl-PL"/>
+        </w:rPr>
+        <w:t>Diagram pakietów – security</w:t>
       </w:r>
     </w:p>
     <w:p>
@@ -2426,13 +2481,12 @@
       <w:r>
         <w:rPr>
           <w:noProof/>
-          <w:lang w:val="de-DE" w:eastAsia="de-DE"/>
         </w:rPr>
         <w:drawing>
-          <wp:inline distT="0" distB="0" distL="0" distR="0" wp14:anchorId="55607A5E" wp14:editId="1395AEC1">
-            <wp:extent cx="5038725" cy="1971675"/>
-            <wp:effectExtent l="0" t="0" r="9525" b="9525"/>
-            <wp:docPr id="11" name="Picture 11"/>
+          <wp:inline distT="0" distB="0" distL="0" distR="0" wp14:anchorId="22757FB8" wp14:editId="03024ADE">
+            <wp:extent cx="3371850" cy="1847850"/>
+            <wp:effectExtent l="0" t="0" r="0" b="0"/>
+            <wp:docPr id="8" name="Picture 8"/>
             <wp:cNvGraphicFramePr>
               <a:graphicFrameLocks xmlns:a="http://schemas.openxmlformats.org/drawingml/2006/main" noChangeAspect="1"/>
             </wp:cNvGraphicFramePr>
@@ -2452,6 +2506,200 @@
                   <pic:spPr>
                     <a:xfrm>
                       <a:off x="0" y="0"/>
+                      <a:ext cx="3371850" cy="1847850"/>
+                    </a:xfrm>
+                    <a:prstGeom prst="rect">
+                      <a:avLst/>
+                    </a:prstGeom>
+                  </pic:spPr>
+                </pic:pic>
+              </a:graphicData>
+            </a:graphic>
+          </wp:inline>
+        </w:drawing>
+      </w:r>
+    </w:p>
+    <w:p>
+      <w:pPr>
+        <w:rPr>
+          <w:lang w:val="pl-PL"/>
+        </w:rPr>
+      </w:pPr>
+    </w:p>
+    <w:p>
+      <w:pPr>
+        <w:rPr>
+          <w:lang w:val="pl-PL"/>
+        </w:rPr>
+      </w:pPr>
+      <w:r>
+        <w:rPr>
+          <w:lang w:val="pl-PL"/>
+        </w:rPr>
+        <w:t>Diagram pakietów – utils</w:t>
+      </w:r>
+      <w:r>
+        <w:rPr>
+          <w:lang w:val="pl-PL"/>
+        </w:rPr>
+        <w:br/>
+      </w:r>
+      <w:r>
+        <w:rPr>
+          <w:noProof/>
+        </w:rPr>
+        <w:drawing>
+          <wp:inline distT="0" distB="0" distL="0" distR="0" wp14:anchorId="342E3EA4" wp14:editId="60ED2497">
+            <wp:extent cx="2495550" cy="1809750"/>
+            <wp:effectExtent l="0" t="0" r="0" b="0"/>
+            <wp:docPr id="9" name="Picture 9"/>
+            <wp:cNvGraphicFramePr>
+              <a:graphicFrameLocks xmlns:a="http://schemas.openxmlformats.org/drawingml/2006/main" noChangeAspect="1"/>
+            </wp:cNvGraphicFramePr>
+            <a:graphic xmlns:a="http://schemas.openxmlformats.org/drawingml/2006/main">
+              <a:graphicData uri="http://schemas.openxmlformats.org/drawingml/2006/picture">
+                <pic:pic xmlns:pic="http://schemas.openxmlformats.org/drawingml/2006/picture">
+                  <pic:nvPicPr>
+                    <pic:cNvPr id="1" name=""/>
+                    <pic:cNvPicPr/>
+                  </pic:nvPicPr>
+                  <pic:blipFill>
+                    <a:blip r:embed="rId17"/>
+                    <a:stretch>
+                      <a:fillRect/>
+                    </a:stretch>
+                  </pic:blipFill>
+                  <pic:spPr>
+                    <a:xfrm>
+                      <a:off x="0" y="0"/>
+                      <a:ext cx="2495550" cy="1809750"/>
+                    </a:xfrm>
+                    <a:prstGeom prst="rect">
+                      <a:avLst/>
+                    </a:prstGeom>
+                  </pic:spPr>
+                </pic:pic>
+              </a:graphicData>
+            </a:graphic>
+          </wp:inline>
+        </w:drawing>
+      </w:r>
+    </w:p>
+    <w:p>
+      <w:pPr>
+        <w:rPr>
+          <w:lang w:val="pl-PL"/>
+        </w:rPr>
+      </w:pPr>
+    </w:p>
+    <w:p>
+      <w:pPr>
+        <w:rPr>
+          <w:lang w:val="pl-PL"/>
+        </w:rPr>
+      </w:pPr>
+      <w:r>
+        <w:rPr>
+          <w:lang w:val="pl-PL"/>
+        </w:rPr>
+        <w:t>Diagram pakietów – walidatory</w:t>
+      </w:r>
+    </w:p>
+    <w:p>
+      <w:pPr>
+        <w:rPr>
+          <w:lang w:val="pl-PL"/>
+        </w:rPr>
+      </w:pPr>
+      <w:r>
+        <w:rPr>
+          <w:noProof/>
+        </w:rPr>
+        <w:lastRenderedPageBreak/>
+        <w:drawing>
+          <wp:inline distT="0" distB="0" distL="0" distR="0" wp14:anchorId="6F863A4F" wp14:editId="6A8683B3">
+            <wp:extent cx="3743325" cy="3533775"/>
+            <wp:effectExtent l="0" t="0" r="9525" b="9525"/>
+            <wp:docPr id="10" name="Picture 10"/>
+            <wp:cNvGraphicFramePr>
+              <a:graphicFrameLocks xmlns:a="http://schemas.openxmlformats.org/drawingml/2006/main" noChangeAspect="1"/>
+            </wp:cNvGraphicFramePr>
+            <a:graphic xmlns:a="http://schemas.openxmlformats.org/drawingml/2006/main">
+              <a:graphicData uri="http://schemas.openxmlformats.org/drawingml/2006/picture">
+                <pic:pic xmlns:pic="http://schemas.openxmlformats.org/drawingml/2006/picture">
+                  <pic:nvPicPr>
+                    <pic:cNvPr id="1" name=""/>
+                    <pic:cNvPicPr/>
+                  </pic:nvPicPr>
+                  <pic:blipFill>
+                    <a:blip r:embed="rId18"/>
+                    <a:stretch>
+                      <a:fillRect/>
+                    </a:stretch>
+                  </pic:blipFill>
+                  <pic:spPr>
+                    <a:xfrm>
+                      <a:off x="0" y="0"/>
+                      <a:ext cx="3743325" cy="3533775"/>
+                    </a:xfrm>
+                    <a:prstGeom prst="rect">
+                      <a:avLst/>
+                    </a:prstGeom>
+                  </pic:spPr>
+                </pic:pic>
+              </a:graphicData>
+            </a:graphic>
+          </wp:inline>
+        </w:drawing>
+      </w:r>
+    </w:p>
+    <w:p>
+      <w:pPr>
+        <w:rPr>
+          <w:lang w:val="pl-PL"/>
+        </w:rPr>
+      </w:pPr>
+      <w:r>
+        <w:rPr>
+          <w:lang w:val="pl-PL"/>
+        </w:rPr>
+        <w:t>Diagram pakietów – cache</w:t>
+      </w:r>
+    </w:p>
+    <w:p>
+      <w:pPr>
+        <w:rPr>
+          <w:lang w:val="pl-PL"/>
+        </w:rPr>
+      </w:pPr>
+      <w:r>
+        <w:rPr>
+          <w:noProof/>
+        </w:rPr>
+        <w:drawing>
+          <wp:inline distT="0" distB="0" distL="0" distR="0" wp14:anchorId="55607A5E" wp14:editId="1395AEC1">
+            <wp:extent cx="5038725" cy="1971675"/>
+            <wp:effectExtent l="0" t="0" r="9525" b="9525"/>
+            <wp:docPr id="11" name="Picture 11"/>
+            <wp:cNvGraphicFramePr>
+              <a:graphicFrameLocks xmlns:a="http://schemas.openxmlformats.org/drawingml/2006/main" noChangeAspect="1"/>
+            </wp:cNvGraphicFramePr>
+            <a:graphic xmlns:a="http://schemas.openxmlformats.org/drawingml/2006/main">
+              <a:graphicData uri="http://schemas.openxmlformats.org/drawingml/2006/picture">
+                <pic:pic xmlns:pic="http://schemas.openxmlformats.org/drawingml/2006/picture">
+                  <pic:nvPicPr>
+                    <pic:cNvPr id="1" name=""/>
+                    <pic:cNvPicPr/>
+                  </pic:nvPicPr>
+                  <pic:blipFill>
+                    <a:blip r:embed="rId19"/>
+                    <a:stretch>
+                      <a:fillRect/>
+                    </a:stretch>
+                  </pic:blipFill>
+                  <pic:spPr>
+                    <a:xfrm>
+                      <a:off x="0" y="0"/>
                       <a:ext cx="5038725" cy="1971675"/>
                     </a:xfrm>
                     <a:prstGeom prst="rect">
@@ -2532,8 +2780,8 @@
     </w:p>
     <w:p/>
     <w:sectPr>
-      <w:headerReference w:type="default" r:id="rId17"/>
-      <w:footerReference w:type="default" r:id="rId18"/>
+      <w:headerReference w:type="default" r:id="rId20"/>
+      <w:footerReference w:type="default" r:id="rId21"/>
       <w:pgSz w:w="12240" w:h="15840" w:code="1"/>
       <w:pgMar w:top="1440" w:right="1440" w:bottom="1440" w:left="1440" w:header="708" w:footer="708" w:gutter="0"/>
       <w:cols w:space="708"/>
@@ -2613,11 +2861,9 @@
           <w:pPr>
             <w:jc w:val="center"/>
           </w:pPr>
-          <w:proofErr w:type="spellStart"/>
           <w:r>
             <w:t>eSothebys</w:t>
           </w:r>
-          <w:proofErr w:type="spellEnd"/>
           <w:r>
             <w:t xml:space="preserve">, </w:t>
           </w:r>
@@ -2655,11 +2901,9 @@
           <w:pPr>
             <w:jc w:val="right"/>
           </w:pPr>
-          <w:proofErr w:type="spellStart"/>
           <w:r>
             <w:t>Strona</w:t>
           </w:r>
-          <w:proofErr w:type="spellEnd"/>
           <w:r>
             <w:t xml:space="preserve"> </w:t>
           </w:r>
@@ -2686,7 +2930,7 @@
               <w:rStyle w:val="PageNumber"/>
               <w:noProof/>
             </w:rPr>
-            <w:t>8</w:t>
+            <w:t>4</w:t>
           </w:r>
           <w:r>
             <w:rPr>
@@ -2751,14 +2995,12 @@
           <w:tcW w:w="6379" w:type="dxa"/>
         </w:tcPr>
         <w:p>
-          <w:proofErr w:type="spellStart"/>
           <w:r>
             <w:rPr>
               <w:b/>
             </w:rPr>
             <w:t>eSothebys</w:t>
           </w:r>
-          <w:proofErr w:type="spellEnd"/>
         </w:p>
       </w:tc>
       <w:tc>
@@ -2802,15 +3044,7 @@
             <w:t>Data</w:t>
           </w:r>
           <w:r>
-            <w:t xml:space="preserve">:  13 </w:t>
-          </w:r>
-          <w:proofErr w:type="spellStart"/>
-          <w:r>
-            <w:t>Styczeń</w:t>
-          </w:r>
-          <w:proofErr w:type="spellEnd"/>
-          <w:r>
-            <w:t xml:space="preserve"> 2014</w:t>
+            <w:t>:  13 Styczeń 2014</w:t>
           </w:r>
         </w:p>
       </w:tc>
@@ -2847,14 +3081,14 @@
         <v:path o:extrusionok="f" gradientshapeok="t" o:connecttype="rect"/>
         <o:lock v:ext="edit" aspectratio="t"/>
       </v:shapetype>
-      <v:shape id="_x0000_i1062" type="#_x0000_t75" style="width:29.25pt;height:28.5pt" o:bullet="t">
+      <v:shape id="_x0000_i1026" type="#_x0000_t75" style="width:29.45pt;height:28.8pt" o:bullet="t">
         <v:imagedata r:id="rId1" o:title="clip_image001"/>
       </v:shape>
     </w:pict>
   </w:numPicBullet>
   <w:numPicBullet w:numPicBulletId="1">
     <w:pict>
-      <v:shape id="_x0000_i1063" type="#_x0000_t75" style="width:31.5pt;height:30pt" o:bullet="t">
+      <v:shape id="_x0000_i1027" type="#_x0000_t75" style="width:31.3pt;height:30.05pt" o:bullet="t">
         <v:imagedata r:id="rId2" o:title="clip_image002"/>
       </v:shape>
     </w:pict>

</xml_diff>

<commit_message>
AspectJ and LoadBalancer description added
</commit_message>
<xml_diff>
--- a/documentation/Architecture Notebook.docx
+++ b/documentation/Architecture Notebook.docx
@@ -6,9 +6,13 @@
       <w:pPr>
         <w:pStyle w:val="Title"/>
       </w:pPr>
+      <w:proofErr w:type="spellStart"/>
+      <w:proofErr w:type="gramStart"/>
       <w:r>
         <w:t>eSothebys</w:t>
       </w:r>
+      <w:proofErr w:type="spellEnd"/>
+      <w:proofErr w:type="gramEnd"/>
     </w:p>
     <w:p>
       <w:pPr>
@@ -269,7 +273,49 @@
         <w:rPr>
           <w:lang w:val="pl-PL"/>
         </w:rPr>
-        <w:t xml:space="preserve">Do obsługi systemu wymagana jest przeglądarka internetowa Internet Explorer 7.0, Opera 9.x, Firefox 2.0, Safari 5.0 lub nowsze </w:t>
+        <w:t>Do obsługi systemu wymagana jest przeglądarka internetowa Internet Explorer 7.0, Opera 9.</w:t>
+      </w:r>
+      <w:proofErr w:type="gramStart"/>
+      <w:r>
+        <w:rPr>
+          <w:lang w:val="pl-PL"/>
+        </w:rPr>
+        <w:t>x</w:t>
+      </w:r>
+      <w:proofErr w:type="gramEnd"/>
+      <w:r>
+        <w:rPr>
+          <w:lang w:val="pl-PL"/>
+        </w:rPr>
+        <w:t xml:space="preserve">, </w:t>
+      </w:r>
+      <w:proofErr w:type="spellStart"/>
+      <w:r>
+        <w:rPr>
+          <w:lang w:val="pl-PL"/>
+        </w:rPr>
+        <w:t>Firefox</w:t>
+      </w:r>
+      <w:proofErr w:type="spellEnd"/>
+      <w:r>
+        <w:rPr>
+          <w:lang w:val="pl-PL"/>
+        </w:rPr>
+        <w:t xml:space="preserve"> 2.0, Safari 5.0 </w:t>
+      </w:r>
+      <w:proofErr w:type="gramStart"/>
+      <w:r>
+        <w:rPr>
+          <w:lang w:val="pl-PL"/>
+        </w:rPr>
+        <w:t>lub</w:t>
+      </w:r>
+      <w:proofErr w:type="gramEnd"/>
+      <w:r>
+        <w:rPr>
+          <w:lang w:val="pl-PL"/>
+        </w:rPr>
+        <w:t xml:space="preserve"> nowsze </w:t>
       </w:r>
     </w:p>
     <w:p>
@@ -287,7 +333,21 @@
         <w:rPr>
           <w:lang w:val="pl-PL"/>
         </w:rPr>
-        <w:t xml:space="preserve">Do obsługi systemu wymagany jest system operacyjny Windows Vista/7/8, Mac OSX, Linux Gentoo 12 lub nowsze </w:t>
+        <w:t xml:space="preserve">Do obsługi systemu wymagany jest system operacyjny Windows Vista/7/8, Mac OSX, Linux </w:t>
+      </w:r>
+      <w:proofErr w:type="spellStart"/>
+      <w:r>
+        <w:rPr>
+          <w:lang w:val="pl-PL"/>
+        </w:rPr>
+        <w:t>Gentoo</w:t>
+      </w:r>
+      <w:proofErr w:type="spellEnd"/>
+      <w:r>
+        <w:rPr>
+          <w:lang w:val="pl-PL"/>
+        </w:rPr>
+        <w:t xml:space="preserve"> 12 lub nowsze </w:t>
       </w:r>
     </w:p>
     <w:p>
@@ -425,7 +485,21 @@
         <w:rPr>
           <w:lang w:val="pl-PL"/>
         </w:rPr>
-        <w:t xml:space="preserve">System powinien być dostępne 99.9% czasu w roku </w:t>
+        <w:t xml:space="preserve">System powinien być dostępne 99.9% </w:t>
+      </w:r>
+      <w:proofErr w:type="gramStart"/>
+      <w:r>
+        <w:rPr>
+          <w:lang w:val="pl-PL"/>
+        </w:rPr>
+        <w:t>czasu</w:t>
+      </w:r>
+      <w:proofErr w:type="gramEnd"/>
+      <w:r>
+        <w:rPr>
+          <w:lang w:val="pl-PL"/>
+        </w:rPr>
+        <w:t xml:space="preserve"> w roku </w:t>
       </w:r>
     </w:p>
     <w:p>
@@ -554,9 +628,35 @@
               <w:pStyle w:val="BodyText"/>
               <w:ind w:left="0"/>
             </w:pPr>
+            <w:proofErr w:type="spellStart"/>
             <w:r>
-              <w:t>Krótki czas odpowiedzi serwera</w:t>
+              <w:t>Krótki</w:t>
             </w:r>
+            <w:proofErr w:type="spellEnd"/>
+            <w:r>
+              <w:t xml:space="preserve"> </w:t>
+            </w:r>
+            <w:proofErr w:type="spellStart"/>
+            <w:r>
+              <w:t>czas</w:t>
+            </w:r>
+            <w:proofErr w:type="spellEnd"/>
+            <w:r>
+              <w:t xml:space="preserve"> </w:t>
+            </w:r>
+            <w:proofErr w:type="spellStart"/>
+            <w:r>
+              <w:t>odpowiedzi</w:t>
+            </w:r>
+            <w:proofErr w:type="spellEnd"/>
+            <w:r>
+              <w:t xml:space="preserve"> </w:t>
+            </w:r>
+            <w:proofErr w:type="spellStart"/>
+            <w:r>
+              <w:t>serwera</w:t>
+            </w:r>
+            <w:proofErr w:type="spellEnd"/>
           </w:p>
         </w:tc>
         <w:tc>
@@ -574,11 +674,33 @@
                 <w:lang w:val="pl-PL"/>
               </w:rPr>
             </w:pPr>
+            <w:proofErr w:type="spellStart"/>
             <w:r>
               <w:rPr>
                 <w:lang w:val="pl-PL"/>
               </w:rPr>
-              <w:t xml:space="preserve">Load balancer, który wybiera </w:t>
+              <w:t>Load</w:t>
+            </w:r>
+            <w:proofErr w:type="spellEnd"/>
+            <w:r>
+              <w:rPr>
+                <w:lang w:val="pl-PL"/>
+              </w:rPr>
+              <w:t xml:space="preserve"> </w:t>
+            </w:r>
+            <w:proofErr w:type="spellStart"/>
+            <w:r>
+              <w:rPr>
+                <w:lang w:val="pl-PL"/>
+              </w:rPr>
+              <w:t>balancer</w:t>
+            </w:r>
+            <w:proofErr w:type="spellEnd"/>
+            <w:r>
+              <w:rPr>
+                <w:lang w:val="pl-PL"/>
+              </w:rPr>
+              <w:t xml:space="preserve">, który wybiera </w:t>
             </w:r>
             <w:r>
               <w:rPr>
@@ -598,11 +720,19 @@
                 <w:lang w:val="pl-PL"/>
               </w:rPr>
             </w:pPr>
+            <w:proofErr w:type="spellStart"/>
             <w:r>
               <w:rPr>
                 <w:lang w:val="pl-PL"/>
               </w:rPr>
-              <w:t xml:space="preserve">Cachowanie części danych </w:t>
+              <w:t>Cachowanie</w:t>
+            </w:r>
+            <w:proofErr w:type="spellEnd"/>
+            <w:r>
+              <w:rPr>
+                <w:lang w:val="pl-PL"/>
+              </w:rPr>
+              <w:t xml:space="preserve"> części danych </w:t>
             </w:r>
           </w:p>
         </w:tc>
@@ -644,7 +774,21 @@
               <w:rPr>
                 <w:lang w:val="pl-PL"/>
               </w:rPr>
-              <w:t>Zastosowanie spring security, które udostępnia te akcje</w:t>
+              <w:t xml:space="preserve">Zastosowanie spring </w:t>
+            </w:r>
+            <w:proofErr w:type="spellStart"/>
+            <w:r>
+              <w:rPr>
+                <w:lang w:val="pl-PL"/>
+              </w:rPr>
+              <w:t>security</w:t>
+            </w:r>
+            <w:proofErr w:type="spellEnd"/>
+            <w:r>
+              <w:rPr>
+                <w:lang w:val="pl-PL"/>
+              </w:rPr>
+              <w:t>, które udostępnia te akcje</w:t>
             </w:r>
           </w:p>
         </w:tc>
@@ -711,11 +855,19 @@
                 <w:lang w:val="pl-PL"/>
               </w:rPr>
             </w:pPr>
+            <w:proofErr w:type="spellStart"/>
             <w:r>
               <w:rPr>
                 <w:lang w:val="pl-PL"/>
               </w:rPr>
-              <w:t>Persystencja danych</w:t>
+              <w:t>Persystencja</w:t>
+            </w:r>
+            <w:proofErr w:type="spellEnd"/>
+            <w:r>
+              <w:rPr>
+                <w:lang w:val="pl-PL"/>
+              </w:rPr>
+              <w:t xml:space="preserve"> danych</w:t>
             </w:r>
           </w:p>
         </w:tc>
@@ -747,7 +899,21 @@
               <w:rPr>
                 <w:lang w:val="pl-PL"/>
               </w:rPr>
-              <w:t xml:space="preserve"> Hibernate i połączenia JDBC</w:t>
+              <w:t xml:space="preserve"> </w:t>
+            </w:r>
+            <w:proofErr w:type="spellStart"/>
+            <w:r>
+              <w:rPr>
+                <w:lang w:val="pl-PL"/>
+              </w:rPr>
+              <w:t>Hibernate</w:t>
+            </w:r>
+            <w:proofErr w:type="spellEnd"/>
+            <w:r>
+              <w:rPr>
+                <w:lang w:val="pl-PL"/>
+              </w:rPr>
+              <w:t xml:space="preserve"> i połączenia JDBC</w:t>
             </w:r>
           </w:p>
         </w:tc>
@@ -911,14 +1077,58 @@
         <w:rPr>
           <w:lang w:val="pl-PL"/>
         </w:rPr>
-        <w:t xml:space="preserve"> Wykorzystany został sposób autoryzacji za pomocą ról użytkowników, tzw.  „</w:t>
-      </w:r>
-      <w:r>
-        <w:rPr>
-          <w:lang w:val="pl-PL"/>
-        </w:rPr>
-        <w:t>Role-based access control</w:t>
-      </w:r>
+        <w:t xml:space="preserve"> Wykorzystany został sposób autoryzacji za pomocą ról użytkowników, </w:t>
+      </w:r>
+      <w:proofErr w:type="gramStart"/>
+      <w:r>
+        <w:rPr>
+          <w:lang w:val="pl-PL"/>
+        </w:rPr>
+        <w:t>tzw.  „</w:t>
+      </w:r>
+      <w:r>
+        <w:rPr>
+          <w:lang w:val="pl-PL"/>
+        </w:rPr>
+        <w:t>Role-</w:t>
+      </w:r>
+      <w:proofErr w:type="spellStart"/>
+      <w:r>
+        <w:rPr>
+          <w:lang w:val="pl-PL"/>
+        </w:rPr>
+        <w:t>based</w:t>
+      </w:r>
+      <w:proofErr w:type="spellEnd"/>
+      <w:proofErr w:type="gramEnd"/>
+      <w:r>
+        <w:rPr>
+          <w:lang w:val="pl-PL"/>
+        </w:rPr>
+        <w:t xml:space="preserve"> </w:t>
+      </w:r>
+      <w:proofErr w:type="spellStart"/>
+      <w:r>
+        <w:rPr>
+          <w:lang w:val="pl-PL"/>
+        </w:rPr>
+        <w:t>access</w:t>
+      </w:r>
+      <w:proofErr w:type="spellEnd"/>
+      <w:r>
+        <w:rPr>
+          <w:lang w:val="pl-PL"/>
+        </w:rPr>
+        <w:t xml:space="preserve"> </w:t>
+      </w:r>
+      <w:proofErr w:type="spellStart"/>
+      <w:r>
+        <w:rPr>
+          <w:lang w:val="pl-PL"/>
+        </w:rPr>
+        <w:t>control</w:t>
+      </w:r>
+      <w:proofErr w:type="spellEnd"/>
       <w:r>
         <w:rPr>
           <w:lang w:val="pl-PL"/>
@@ -949,13 +1159,69 @@
         <w:rPr>
           <w:lang w:val="pl-PL"/>
         </w:rPr>
-        <w:t xml:space="preserve">Dostęp do zasobów jest wyryfikowany zarówno na poziomie URL zasobu, jak i w samym zasobie (widok JSPx) poprzez zastowanie </w:t>
-      </w:r>
-      <w:r>
-        <w:rPr>
-          <w:lang w:val="pl-PL"/>
-        </w:rPr>
-        <w:t>odpowiednich JSP tagów dostarczonych przez Spring Security.</w:t>
+        <w:t xml:space="preserve">Dostęp do zasobów jest </w:t>
+      </w:r>
+      <w:proofErr w:type="spellStart"/>
+      <w:r>
+        <w:rPr>
+          <w:lang w:val="pl-PL"/>
+        </w:rPr>
+        <w:t>wyryfikowany</w:t>
+      </w:r>
+      <w:proofErr w:type="spellEnd"/>
+      <w:r>
+        <w:rPr>
+          <w:lang w:val="pl-PL"/>
+        </w:rPr>
+        <w:t xml:space="preserve"> zarówno na poziomie URL zasobu, jak i w samym zasobie (widok </w:t>
+      </w:r>
+      <w:proofErr w:type="spellStart"/>
+      <w:r>
+        <w:rPr>
+          <w:lang w:val="pl-PL"/>
+        </w:rPr>
+        <w:t>JSPx</w:t>
+      </w:r>
+      <w:proofErr w:type="spellEnd"/>
+      <w:r>
+        <w:rPr>
+          <w:lang w:val="pl-PL"/>
+        </w:rPr>
+        <w:t xml:space="preserve">) poprzez </w:t>
+      </w:r>
+      <w:proofErr w:type="spellStart"/>
+      <w:r>
+        <w:rPr>
+          <w:lang w:val="pl-PL"/>
+        </w:rPr>
+        <w:t>zastowanie</w:t>
+      </w:r>
+      <w:proofErr w:type="spellEnd"/>
+      <w:r>
+        <w:rPr>
+          <w:lang w:val="pl-PL"/>
+        </w:rPr>
+        <w:t xml:space="preserve"> </w:t>
+      </w:r>
+      <w:r>
+        <w:rPr>
+          <w:lang w:val="pl-PL"/>
+        </w:rPr>
+        <w:t xml:space="preserve">odpowiednich JSP </w:t>
+      </w:r>
+      <w:proofErr w:type="spellStart"/>
+      <w:r>
+        <w:rPr>
+          <w:lang w:val="pl-PL"/>
+        </w:rPr>
+        <w:t>tagów</w:t>
+      </w:r>
+      <w:proofErr w:type="spellEnd"/>
+      <w:r>
+        <w:rPr>
+          <w:lang w:val="pl-PL"/>
+        </w:rPr>
+        <w:t xml:space="preserve"> dostarczonych przez Spring Security.</w:t>
       </w:r>
     </w:p>
     <w:p>
@@ -969,37 +1235,205 @@
         <w:rPr>
           <w:lang w:val="pl-PL"/>
         </w:rPr>
-        <w:t xml:space="preserve">Za autoryzację odpowiedzialna jest klasa  </w:t>
-      </w:r>
-      <w:r>
-        <w:rPr>
-          <w:lang w:val="pl-PL"/>
-        </w:rPr>
-        <w:t>pl.wroc.pwr.wiz.io.psi.service.security.AuthenticationProviderImpl</w:t>
-      </w:r>
-      <w:r>
-        <w:rPr>
-          <w:lang w:val="pl-PL"/>
-        </w:rPr>
-        <w:t xml:space="preserve">, która jest implenetacją interfejsu </w:t>
-      </w:r>
-      <w:r>
-        <w:rPr>
-          <w:lang w:val="pl-PL"/>
-        </w:rPr>
-        <w:t>org.springframework.security.authentication.AuthenticationProvider</w:t>
-      </w:r>
-      <w:r>
-        <w:rPr>
-          <w:lang w:val="pl-PL"/>
-        </w:rPr>
-        <w:t xml:space="preserve"> z frameworka Spring Security. Klasa ta pobiera role z bazy danych, jakie posiada użytkownik prób</w:t>
-      </w:r>
-      <w:r>
-        <w:rPr>
-          <w:lang w:val="pl-PL"/>
-        </w:rPr>
-        <w:t>ujący zalogować się do systemu. Dodatkowo, Spring Security rejestruje zdarzenia wykorzystując loggery.</w:t>
+        <w:t xml:space="preserve">Za autoryzację odpowiedzialna jest </w:t>
+      </w:r>
+      <w:proofErr w:type="gramStart"/>
+      <w:r>
+        <w:rPr>
+          <w:lang w:val="pl-PL"/>
+        </w:rPr>
+        <w:t xml:space="preserve">klasa  </w:t>
+      </w:r>
+      <w:r>
+        <w:rPr>
+          <w:lang w:val="pl-PL"/>
+        </w:rPr>
+        <w:t>pl</w:t>
+      </w:r>
+      <w:proofErr w:type="gramEnd"/>
+      <w:r>
+        <w:rPr>
+          <w:lang w:val="pl-PL"/>
+        </w:rPr>
+        <w:t>.wroc.</w:t>
+      </w:r>
+      <w:proofErr w:type="gramStart"/>
+      <w:r>
+        <w:rPr>
+          <w:lang w:val="pl-PL"/>
+        </w:rPr>
+        <w:t>pwr</w:t>
+      </w:r>
+      <w:proofErr w:type="gramEnd"/>
+      <w:r>
+        <w:rPr>
+          <w:lang w:val="pl-PL"/>
+        </w:rPr>
+        <w:t>.</w:t>
+      </w:r>
+      <w:proofErr w:type="gramStart"/>
+      <w:r>
+        <w:rPr>
+          <w:lang w:val="pl-PL"/>
+        </w:rPr>
+        <w:t>wiz</w:t>
+      </w:r>
+      <w:proofErr w:type="gramEnd"/>
+      <w:r>
+        <w:rPr>
+          <w:lang w:val="pl-PL"/>
+        </w:rPr>
+        <w:t>.</w:t>
+      </w:r>
+      <w:proofErr w:type="gramStart"/>
+      <w:r>
+        <w:rPr>
+          <w:lang w:val="pl-PL"/>
+        </w:rPr>
+        <w:t>io</w:t>
+      </w:r>
+      <w:proofErr w:type="gramEnd"/>
+      <w:r>
+        <w:rPr>
+          <w:lang w:val="pl-PL"/>
+        </w:rPr>
+        <w:t>.</w:t>
+      </w:r>
+      <w:proofErr w:type="gramStart"/>
+      <w:r>
+        <w:rPr>
+          <w:lang w:val="pl-PL"/>
+        </w:rPr>
+        <w:t>psi</w:t>
+      </w:r>
+      <w:proofErr w:type="gramEnd"/>
+      <w:r>
+        <w:rPr>
+          <w:lang w:val="pl-PL"/>
+        </w:rPr>
+        <w:t>.</w:t>
+      </w:r>
+      <w:proofErr w:type="gramStart"/>
+      <w:r>
+        <w:rPr>
+          <w:lang w:val="pl-PL"/>
+        </w:rPr>
+        <w:t>service</w:t>
+      </w:r>
+      <w:proofErr w:type="gramEnd"/>
+      <w:r>
+        <w:rPr>
+          <w:lang w:val="pl-PL"/>
+        </w:rPr>
+        <w:t>.</w:t>
+      </w:r>
+      <w:proofErr w:type="gramStart"/>
+      <w:r>
+        <w:rPr>
+          <w:lang w:val="pl-PL"/>
+        </w:rPr>
+        <w:t>security</w:t>
+      </w:r>
+      <w:proofErr w:type="gramEnd"/>
+      <w:r>
+        <w:rPr>
+          <w:lang w:val="pl-PL"/>
+        </w:rPr>
+        <w:t>.AuthenticationProviderImpl</w:t>
+      </w:r>
+      <w:r>
+        <w:rPr>
+          <w:lang w:val="pl-PL"/>
+        </w:rPr>
+        <w:t xml:space="preserve">, która jest </w:t>
+      </w:r>
+      <w:proofErr w:type="spellStart"/>
+      <w:r>
+        <w:rPr>
+          <w:lang w:val="pl-PL"/>
+        </w:rPr>
+        <w:t>implenetacją</w:t>
+      </w:r>
+      <w:proofErr w:type="spellEnd"/>
+      <w:r>
+        <w:rPr>
+          <w:lang w:val="pl-PL"/>
+        </w:rPr>
+        <w:t xml:space="preserve"> interfejsu </w:t>
+      </w:r>
+      <w:r>
+        <w:rPr>
+          <w:lang w:val="pl-PL"/>
+        </w:rPr>
+        <w:t>org.springframework.</w:t>
+      </w:r>
+      <w:proofErr w:type="gramStart"/>
+      <w:r>
+        <w:rPr>
+          <w:lang w:val="pl-PL"/>
+        </w:rPr>
+        <w:t>security</w:t>
+      </w:r>
+      <w:proofErr w:type="gramEnd"/>
+      <w:r>
+        <w:rPr>
+          <w:lang w:val="pl-PL"/>
+        </w:rPr>
+        <w:t>.</w:t>
+      </w:r>
+      <w:proofErr w:type="gramStart"/>
+      <w:r>
+        <w:rPr>
+          <w:lang w:val="pl-PL"/>
+        </w:rPr>
+        <w:t>authentication</w:t>
+      </w:r>
+      <w:proofErr w:type="gramEnd"/>
+      <w:r>
+        <w:rPr>
+          <w:lang w:val="pl-PL"/>
+        </w:rPr>
+        <w:t>.AuthenticationProvider</w:t>
+      </w:r>
+      <w:r>
+        <w:rPr>
+          <w:lang w:val="pl-PL"/>
+        </w:rPr>
+        <w:t xml:space="preserve"> z </w:t>
+      </w:r>
+      <w:proofErr w:type="spellStart"/>
+      <w:r>
+        <w:rPr>
+          <w:lang w:val="pl-PL"/>
+        </w:rPr>
+        <w:t>frameworka</w:t>
+      </w:r>
+      <w:proofErr w:type="spellEnd"/>
+      <w:r>
+        <w:rPr>
+          <w:lang w:val="pl-PL"/>
+        </w:rPr>
+        <w:t xml:space="preserve"> Spring Security. Klasa ta pobiera role z bazy danych, jakie posiada użytkownik prób</w:t>
+      </w:r>
+      <w:r>
+        <w:rPr>
+          <w:lang w:val="pl-PL"/>
+        </w:rPr>
+        <w:t xml:space="preserve">ujący zalogować się do systemu. Dodatkowo, Spring Security rejestruje zdarzenia wykorzystując </w:t>
+      </w:r>
+      <w:proofErr w:type="spellStart"/>
+      <w:r>
+        <w:rPr>
+          <w:lang w:val="pl-PL"/>
+        </w:rPr>
+        <w:t>loggery</w:t>
+      </w:r>
+      <w:proofErr w:type="spellEnd"/>
+      <w:r>
+        <w:rPr>
+          <w:lang w:val="pl-PL"/>
+        </w:rPr>
+        <w:t>.</w:t>
       </w:r>
     </w:p>
     <w:p>
@@ -1118,17 +1552,95 @@
           <w:lang w:val="pl-PL"/>
         </w:rPr>
       </w:pPr>
-      <w:r>
-        <w:rPr>
-          <w:lang w:val="pl-PL"/>
-        </w:rPr>
-        <w:t>Persystencja danych</w:t>
-      </w:r>
-      <w:r>
-        <w:rPr>
-          <w:lang w:val="pl-PL"/>
-        </w:rPr>
-        <w:t xml:space="preserve"> jest obsługiwana przez 3 mechanizmy: Java EE EntityManager, adnotacje JPA oraz framework Hibernate. EntityManager wykorzystuje Hibernate do interakcji z bazą danych. Same klasy są oznaczane przez adnotacje JPA:</w:t>
+      <w:proofErr w:type="spellStart"/>
+      <w:r>
+        <w:rPr>
+          <w:lang w:val="pl-PL"/>
+        </w:rPr>
+        <w:t>Persystencja</w:t>
+      </w:r>
+      <w:proofErr w:type="spellEnd"/>
+      <w:r>
+        <w:rPr>
+          <w:lang w:val="pl-PL"/>
+        </w:rPr>
+        <w:t xml:space="preserve"> danych</w:t>
+      </w:r>
+      <w:r>
+        <w:rPr>
+          <w:lang w:val="pl-PL"/>
+        </w:rPr>
+        <w:t xml:space="preserve"> jest obsługiwana przez 3 mechanizmy: Java EE </w:t>
+      </w:r>
+      <w:proofErr w:type="spellStart"/>
+      <w:r>
+        <w:rPr>
+          <w:lang w:val="pl-PL"/>
+        </w:rPr>
+        <w:t>EntityManager</w:t>
+      </w:r>
+      <w:proofErr w:type="spellEnd"/>
+      <w:r>
+        <w:rPr>
+          <w:lang w:val="pl-PL"/>
+        </w:rPr>
+        <w:t xml:space="preserve">, adnotacje JPA oraz </w:t>
+      </w:r>
+      <w:proofErr w:type="spellStart"/>
+      <w:r>
+        <w:rPr>
+          <w:lang w:val="pl-PL"/>
+        </w:rPr>
+        <w:t>framework</w:t>
+      </w:r>
+      <w:proofErr w:type="spellEnd"/>
+      <w:r>
+        <w:rPr>
+          <w:lang w:val="pl-PL"/>
+        </w:rPr>
+        <w:t xml:space="preserve"> </w:t>
+      </w:r>
+      <w:proofErr w:type="spellStart"/>
+      <w:r>
+        <w:rPr>
+          <w:lang w:val="pl-PL"/>
+        </w:rPr>
+        <w:t>Hibernate</w:t>
+      </w:r>
+      <w:proofErr w:type="spellEnd"/>
+      <w:r>
+        <w:rPr>
+          <w:lang w:val="pl-PL"/>
+        </w:rPr>
+        <w:t xml:space="preserve">. </w:t>
+      </w:r>
+      <w:proofErr w:type="spellStart"/>
+      <w:r>
+        <w:rPr>
+          <w:lang w:val="pl-PL"/>
+        </w:rPr>
+        <w:t>EntityManager</w:t>
+      </w:r>
+      <w:proofErr w:type="spellEnd"/>
+      <w:r>
+        <w:rPr>
+          <w:lang w:val="pl-PL"/>
+        </w:rPr>
+        <w:t xml:space="preserve"> wykorzystuje </w:t>
+      </w:r>
+      <w:proofErr w:type="spellStart"/>
+      <w:r>
+        <w:rPr>
+          <w:lang w:val="pl-PL"/>
+        </w:rPr>
+        <w:t>Hibernate</w:t>
+      </w:r>
+      <w:proofErr w:type="spellEnd"/>
+      <w:r>
+        <w:rPr>
+          <w:lang w:val="pl-PL"/>
+        </w:rPr>
+        <w:t xml:space="preserve"> do interakcji z bazą danych. Same klasy są oznaczane przez adnotacje JPA:</w:t>
       </w:r>
     </w:p>
     <w:p>
@@ -1148,8 +1660,16 @@
         <w:rPr>
           <w:lang w:val="pl-PL"/>
         </w:rPr>
-        <w:t>@RooJpaActiveRecord</w:t>
-      </w:r>
+        <w:t>@</w:t>
+      </w:r>
+      <w:proofErr w:type="spellStart"/>
+      <w:r>
+        <w:rPr>
+          <w:lang w:val="pl-PL"/>
+        </w:rPr>
+        <w:t>RooJpaActiveRecord</w:t>
+      </w:r>
+      <w:proofErr w:type="spellEnd"/>
     </w:p>
     <w:p>
       <w:pPr>
@@ -1162,7 +1682,49 @@
         <w:rPr>
           <w:lang w:val="pl-PL"/>
         </w:rPr>
-        <w:t>- @OneToMany, @ManyToOne, @ManyToMany konfigurujące liczności</w:t>
+        <w:t>- @</w:t>
+      </w:r>
+      <w:proofErr w:type="spellStart"/>
+      <w:r>
+        <w:rPr>
+          <w:lang w:val="pl-PL"/>
+        </w:rPr>
+        <w:t>OneToMany</w:t>
+      </w:r>
+      <w:proofErr w:type="spellEnd"/>
+      <w:r>
+        <w:rPr>
+          <w:lang w:val="pl-PL"/>
+        </w:rPr>
+        <w:t>, @</w:t>
+      </w:r>
+      <w:proofErr w:type="spellStart"/>
+      <w:r>
+        <w:rPr>
+          <w:lang w:val="pl-PL"/>
+        </w:rPr>
+        <w:t>ManyToOne</w:t>
+      </w:r>
+      <w:proofErr w:type="spellEnd"/>
+      <w:r>
+        <w:rPr>
+          <w:lang w:val="pl-PL"/>
+        </w:rPr>
+        <w:t>, @</w:t>
+      </w:r>
+      <w:proofErr w:type="spellStart"/>
+      <w:r>
+        <w:rPr>
+          <w:lang w:val="pl-PL"/>
+        </w:rPr>
+        <w:t>ManyToMany</w:t>
+      </w:r>
+      <w:proofErr w:type="spellEnd"/>
+      <w:r>
+        <w:rPr>
+          <w:lang w:val="pl-PL"/>
+        </w:rPr>
+        <w:t xml:space="preserve"> konfigurujące liczności</w:t>
       </w:r>
     </w:p>
     <w:p>
@@ -1182,8 +1744,16 @@
         <w:rPr>
           <w:lang w:val="pl-PL"/>
         </w:rPr>
-        <w:t>@NotNull</w:t>
-      </w:r>
+        <w:t>@</w:t>
+      </w:r>
+      <w:proofErr w:type="spellStart"/>
+      <w:r>
+        <w:rPr>
+          <w:lang w:val="pl-PL"/>
+        </w:rPr>
+        <w:t>NotNull</w:t>
+      </w:r>
+      <w:proofErr w:type="spellEnd"/>
     </w:p>
     <w:p>
       <w:pPr>
@@ -1196,7 +1766,21 @@
         <w:rPr>
           <w:lang w:val="pl-PL"/>
         </w:rPr>
-        <w:t>- @Temporal – wskazujące format daty</w:t>
+        <w:t>- @</w:t>
+      </w:r>
+      <w:proofErr w:type="spellStart"/>
+      <w:r>
+        <w:rPr>
+          <w:lang w:val="pl-PL"/>
+        </w:rPr>
+        <w:t>Temporal</w:t>
+      </w:r>
+      <w:proofErr w:type="spellEnd"/>
+      <w:r>
+        <w:rPr>
+          <w:lang w:val="pl-PL"/>
+        </w:rPr>
+        <w:t xml:space="preserve"> – wskazujące format daty</w:t>
       </w:r>
     </w:p>
     <w:p>
@@ -1210,7 +1794,35 @@
         <w:rPr>
           <w:lang w:val="pl-PL"/>
         </w:rPr>
-        <w:t>- @Column, @Table – definiujące nazwy kolumn, tabel</w:t>
+        <w:t>- @</w:t>
+      </w:r>
+      <w:proofErr w:type="spellStart"/>
+      <w:r>
+        <w:rPr>
+          <w:lang w:val="pl-PL"/>
+        </w:rPr>
+        <w:t>Column</w:t>
+      </w:r>
+      <w:proofErr w:type="spellEnd"/>
+      <w:r>
+        <w:rPr>
+          <w:lang w:val="pl-PL"/>
+        </w:rPr>
+        <w:t>, @</w:t>
+      </w:r>
+      <w:proofErr w:type="spellStart"/>
+      <w:r>
+        <w:rPr>
+          <w:lang w:val="pl-PL"/>
+        </w:rPr>
+        <w:t>Table</w:t>
+      </w:r>
+      <w:proofErr w:type="spellEnd"/>
+      <w:r>
+        <w:rPr>
+          <w:lang w:val="pl-PL"/>
+        </w:rPr>
+        <w:t xml:space="preserve"> – definiujące nazwy kolumn, tabel</w:t>
       </w:r>
     </w:p>
     <w:p>
@@ -1267,14 +1879,36 @@
         <w:rPr>
           <w:lang w:val="pl-PL"/>
         </w:rPr>
-        <w:t xml:space="preserve">Główna konfiguracja Entity Managera znajduje się w </w:t>
-      </w:r>
-      <w:r>
-        <w:rPr>
-          <w:lang w:val="pl-PL"/>
-        </w:rPr>
-        <w:t>applicationContext.xml</w:t>
-      </w:r>
+        <w:t xml:space="preserve">Główna konfiguracja </w:t>
+      </w:r>
+      <w:proofErr w:type="spellStart"/>
+      <w:r>
+        <w:rPr>
+          <w:lang w:val="pl-PL"/>
+        </w:rPr>
+        <w:t>Entity</w:t>
+      </w:r>
+      <w:proofErr w:type="spellEnd"/>
+      <w:r>
+        <w:rPr>
+          <w:lang w:val="pl-PL"/>
+        </w:rPr>
+        <w:t xml:space="preserve"> Managera znajduje się w </w:t>
+      </w:r>
+      <w:r>
+        <w:rPr>
+          <w:lang w:val="pl-PL"/>
+        </w:rPr>
+        <w:t>applicationContext.</w:t>
+      </w:r>
+      <w:proofErr w:type="gramStart"/>
+      <w:r>
+        <w:rPr>
+          <w:lang w:val="pl-PL"/>
+        </w:rPr>
+        <w:t>xml</w:t>
+      </w:r>
+      <w:proofErr w:type="gramEnd"/>
       <w:r>
         <w:rPr>
           <w:lang w:val="pl-PL"/>
@@ -1462,7 +2096,71 @@
         <w:rPr>
           <w:lang w:val="pl-PL"/>
         </w:rPr>
-        <w:t xml:space="preserve">Na pierwszym obrazku pierwszy bean przedstawia konfigurację połączenia (pobierane z pliku database.properties), kolejno managera tranzakcji JPA, a na końcu fabrykę Entity Manager, która wykorzysuje wcześniej zdefiniowane połączenie </w:t>
+        <w:t xml:space="preserve">Na pierwszym obrazku pierwszy bean przedstawia konfigurację połączenia (pobierane z pliku </w:t>
+      </w:r>
+      <w:proofErr w:type="spellStart"/>
+      <w:r>
+        <w:rPr>
+          <w:lang w:val="pl-PL"/>
+        </w:rPr>
+        <w:t>database.</w:t>
+      </w:r>
+      <w:proofErr w:type="gramStart"/>
+      <w:r>
+        <w:rPr>
+          <w:lang w:val="pl-PL"/>
+        </w:rPr>
+        <w:t>properties</w:t>
+      </w:r>
+      <w:proofErr w:type="spellEnd"/>
+      <w:proofErr w:type="gramEnd"/>
+      <w:r>
+        <w:rPr>
+          <w:lang w:val="pl-PL"/>
+        </w:rPr>
+        <w:t xml:space="preserve">), kolejno managera </w:t>
+      </w:r>
+      <w:proofErr w:type="spellStart"/>
+      <w:r>
+        <w:rPr>
+          <w:lang w:val="pl-PL"/>
+        </w:rPr>
+        <w:t>tranzakcji</w:t>
+      </w:r>
+      <w:proofErr w:type="spellEnd"/>
+      <w:r>
+        <w:rPr>
+          <w:lang w:val="pl-PL"/>
+        </w:rPr>
+        <w:t xml:space="preserve"> JPA, a na końcu fabrykę </w:t>
+      </w:r>
+      <w:proofErr w:type="spellStart"/>
+      <w:r>
+        <w:rPr>
+          <w:lang w:val="pl-PL"/>
+        </w:rPr>
+        <w:t>Entity</w:t>
+      </w:r>
+      <w:proofErr w:type="spellEnd"/>
+      <w:r>
+        <w:rPr>
+          <w:lang w:val="pl-PL"/>
+        </w:rPr>
+        <w:t xml:space="preserve"> Manager, która </w:t>
+      </w:r>
+      <w:proofErr w:type="spellStart"/>
+      <w:r>
+        <w:rPr>
+          <w:lang w:val="pl-PL"/>
+        </w:rPr>
+        <w:t>wykorzysuje</w:t>
+      </w:r>
+      <w:proofErr w:type="spellEnd"/>
+      <w:r>
+        <w:rPr>
+          <w:lang w:val="pl-PL"/>
+        </w:rPr>
+        <w:t xml:space="preserve"> wcześniej zdefiniowane połączenie </w:t>
       </w:r>
       <w:r>
         <w:rPr>
@@ -1486,8 +2184,16 @@
         <w:rPr>
           <w:lang w:val="pl-PL"/>
         </w:rPr>
-        <w:t>persistence.xml</w:t>
-      </w:r>
+        <w:t>persistence.</w:t>
+      </w:r>
+      <w:proofErr w:type="gramStart"/>
+      <w:r>
+        <w:rPr>
+          <w:lang w:val="pl-PL"/>
+        </w:rPr>
+        <w:t>xml</w:t>
+      </w:r>
+      <w:proofErr w:type="gramEnd"/>
       <w:r>
         <w:rPr>
           <w:lang w:val="pl-PL"/>
@@ -1510,10 +2216,22 @@
         <w:rPr>
           <w:lang w:val="pl-PL"/>
         </w:rPr>
-        <w:t>ożemy zmienić narzędzie ORM Hibernate na inny bez wpływu na inne konfiguracje czy kod.</w:t>
-      </w:r>
-      <w:bookmarkStart w:id="2" w:name="_GoBack"/>
-      <w:bookmarkEnd w:id="2"/>
+        <w:t xml:space="preserve">ożemy zmienić narzędzie ORM </w:t>
+      </w:r>
+      <w:proofErr w:type="spellStart"/>
+      <w:r>
+        <w:rPr>
+          <w:lang w:val="pl-PL"/>
+        </w:rPr>
+        <w:t>Hibernate</w:t>
+      </w:r>
+      <w:proofErr w:type="spellEnd"/>
+      <w:r>
+        <w:rPr>
+          <w:lang w:val="pl-PL"/>
+        </w:rPr>
+        <w:t xml:space="preserve"> na inny bez wpływu na inne konfiguracje czy kod.</w:t>
+      </w:r>
     </w:p>
     <w:p>
       <w:pPr>
@@ -1544,12 +2262,14 @@
           <w:lang w:val="pl-PL"/>
         </w:rPr>
       </w:pPr>
+      <w:proofErr w:type="spellStart"/>
       <w:r>
         <w:rPr>
           <w:lang w:val="pl-PL"/>
         </w:rPr>
         <w:t>JavaMailSender</w:t>
       </w:r>
+      <w:proofErr w:type="spellEnd"/>
     </w:p>
     <w:p>
       <w:pPr>
@@ -1573,7 +2293,21 @@
         <w:rPr>
           <w:lang w:val="pl-PL"/>
         </w:rPr>
-        <w:t>aili z potwierdzeniem aktywacji wykorzystując smtp.</w:t>
+        <w:t xml:space="preserve">aili z potwierdzeniem aktywacji wykorzystując </w:t>
+      </w:r>
+      <w:proofErr w:type="spellStart"/>
+      <w:r>
+        <w:rPr>
+          <w:lang w:val="pl-PL"/>
+        </w:rPr>
+        <w:t>smtp</w:t>
+      </w:r>
+      <w:proofErr w:type="spellEnd"/>
+      <w:r>
+        <w:rPr>
+          <w:lang w:val="pl-PL"/>
+        </w:rPr>
+        <w:t>.</w:t>
       </w:r>
     </w:p>
     <w:p>
@@ -1583,18 +2317,36 @@
           <w:lang w:val="pl-PL"/>
         </w:rPr>
       </w:pPr>
-      <w:r>
-        <w:rPr>
-          <w:lang w:val="pl-PL"/>
-        </w:rPr>
-        <w:t xml:space="preserve">Kofiguraja JMS jest w pliku: </w:t>
-      </w:r>
-      <w:r>
-        <w:rPr>
-          <w:lang w:val="pl-PL"/>
-        </w:rPr>
-        <w:t>email.properties</w:t>
-      </w:r>
+      <w:proofErr w:type="spellStart"/>
+      <w:r>
+        <w:rPr>
+          <w:lang w:val="pl-PL"/>
+        </w:rPr>
+        <w:t>Kofiguraja</w:t>
+      </w:r>
+      <w:proofErr w:type="spellEnd"/>
+      <w:r>
+        <w:rPr>
+          <w:lang w:val="pl-PL"/>
+        </w:rPr>
+        <w:t xml:space="preserve"> JMS jest w pliku: </w:t>
+      </w:r>
+      <w:proofErr w:type="spellStart"/>
+      <w:r>
+        <w:rPr>
+          <w:lang w:val="pl-PL"/>
+        </w:rPr>
+        <w:t>email.</w:t>
+      </w:r>
+      <w:proofErr w:type="gramStart"/>
+      <w:r>
+        <w:rPr>
+          <w:lang w:val="pl-PL"/>
+        </w:rPr>
+        <w:t>properties</w:t>
+      </w:r>
+      <w:proofErr w:type="spellEnd"/>
+      <w:proofErr w:type="gramEnd"/>
       <w:r>
         <w:rPr>
           <w:lang w:val="pl-PL"/>
@@ -1609,12 +2361,28 @@
           <w:lang w:val="pl-PL"/>
         </w:rPr>
       </w:pPr>
-      <w:r>
-        <w:rPr>
-          <w:lang w:val="pl-PL"/>
-        </w:rPr>
-        <w:t>gmail.com</w:t>
-      </w:r>
+      <w:proofErr w:type="gramStart"/>
+      <w:r>
+        <w:rPr>
+          <w:lang w:val="pl-PL"/>
+        </w:rPr>
+        <w:t>gmail</w:t>
+      </w:r>
+      <w:proofErr w:type="gramEnd"/>
+      <w:r>
+        <w:rPr>
+          <w:lang w:val="pl-PL"/>
+        </w:rPr>
+        <w:t>.</w:t>
+      </w:r>
+      <w:proofErr w:type="gramStart"/>
+      <w:r>
+        <w:rPr>
+          <w:lang w:val="pl-PL"/>
+        </w:rPr>
+        <w:t>com</w:t>
+      </w:r>
+      <w:proofErr w:type="gramEnd"/>
     </w:p>
     <w:p>
       <w:pPr>
@@ -1699,43 +2467,111 @@
         </w:rPr>
         <w:t xml:space="preserve">wersje językowe. Widoki JSP odwołują się do kluczy, które są pobierane z plików tekstowych </w:t>
       </w:r>
+      <w:proofErr w:type="spellStart"/>
       <w:r>
         <w:rPr>
           <w:lang w:val="pl-PL"/>
         </w:rPr>
         <w:t>application</w:t>
       </w:r>
+      <w:proofErr w:type="spellEnd"/>
       <w:r>
         <w:rPr>
           <w:i/>
           <w:lang w:val="pl-PL"/>
         </w:rPr>
-        <w:t>(_flaga_jezyka)</w:t>
-      </w:r>
-      <w:r>
-        <w:rPr>
-          <w:lang w:val="pl-PL"/>
-        </w:rPr>
-        <w:t>.properties</w:t>
-      </w:r>
-      <w:r>
-        <w:rPr>
-          <w:lang w:val="pl-PL"/>
-        </w:rPr>
-        <w:t>, message</w:t>
-      </w:r>
+        <w:t>(_</w:t>
+      </w:r>
+      <w:proofErr w:type="spellStart"/>
       <w:r>
         <w:rPr>
           <w:i/>
           <w:lang w:val="pl-PL"/>
         </w:rPr>
-        <w:t>(_flaga_jezyka)</w:t>
-      </w:r>
-      <w:r>
-        <w:rPr>
-          <w:lang w:val="pl-PL"/>
-        </w:rPr>
-        <w:t xml:space="preserve">.properties. </w:t>
+        <w:t>flaga_jezyka</w:t>
+      </w:r>
+      <w:proofErr w:type="spellEnd"/>
+      <w:r>
+        <w:rPr>
+          <w:i/>
+          <w:lang w:val="pl-PL"/>
+        </w:rPr>
+        <w:t>)</w:t>
+      </w:r>
+      <w:r>
+        <w:rPr>
+          <w:lang w:val="pl-PL"/>
+        </w:rPr>
+        <w:t>.</w:t>
+      </w:r>
+      <w:proofErr w:type="spellStart"/>
+      <w:proofErr w:type="gramStart"/>
+      <w:r>
+        <w:rPr>
+          <w:lang w:val="pl-PL"/>
+        </w:rPr>
+        <w:t>properties</w:t>
+      </w:r>
+      <w:proofErr w:type="spellEnd"/>
+      <w:proofErr w:type="gramEnd"/>
+      <w:r>
+        <w:rPr>
+          <w:lang w:val="pl-PL"/>
+        </w:rPr>
+        <w:t xml:space="preserve">, </w:t>
+      </w:r>
+      <w:proofErr w:type="spellStart"/>
+      <w:r>
+        <w:rPr>
+          <w:lang w:val="pl-PL"/>
+        </w:rPr>
+        <w:t>message</w:t>
+      </w:r>
+      <w:proofErr w:type="spellEnd"/>
+      <w:r>
+        <w:rPr>
+          <w:i/>
+          <w:lang w:val="pl-PL"/>
+        </w:rPr>
+        <w:t>(_</w:t>
+      </w:r>
+      <w:proofErr w:type="spellStart"/>
+      <w:r>
+        <w:rPr>
+          <w:i/>
+          <w:lang w:val="pl-PL"/>
+        </w:rPr>
+        <w:t>flaga_jezyka</w:t>
+      </w:r>
+      <w:proofErr w:type="spellEnd"/>
+      <w:r>
+        <w:rPr>
+          <w:i/>
+          <w:lang w:val="pl-PL"/>
+        </w:rPr>
+        <w:t>)</w:t>
+      </w:r>
+      <w:r>
+        <w:rPr>
+          <w:lang w:val="pl-PL"/>
+        </w:rPr>
+        <w:t>.</w:t>
+      </w:r>
+      <w:proofErr w:type="spellStart"/>
+      <w:proofErr w:type="gramStart"/>
+      <w:r>
+        <w:rPr>
+          <w:lang w:val="pl-PL"/>
+        </w:rPr>
+        <w:t>properties</w:t>
+      </w:r>
+      <w:proofErr w:type="spellEnd"/>
+      <w:proofErr w:type="gramEnd"/>
+      <w:r>
+        <w:rPr>
+          <w:lang w:val="pl-PL"/>
+        </w:rPr>
+        <w:t xml:space="preserve">. </w:t>
       </w:r>
     </w:p>
     <w:p>
@@ -1758,11 +2594,19 @@
           <w:lang w:val="pl-PL"/>
         </w:rPr>
       </w:pPr>
-      <w:r>
-        <w:rPr>
-          <w:lang w:val="pl-PL"/>
-        </w:rPr>
-        <w:t xml:space="preserve">Hashowanie </w:t>
+      <w:proofErr w:type="spellStart"/>
+      <w:r>
+        <w:rPr>
+          <w:lang w:val="pl-PL"/>
+        </w:rPr>
+        <w:t>Hashowanie</w:t>
+      </w:r>
+      <w:proofErr w:type="spellEnd"/>
+      <w:r>
+        <w:rPr>
+          <w:lang w:val="pl-PL"/>
+        </w:rPr>
+        <w:t xml:space="preserve"> </w:t>
       </w:r>
     </w:p>
     <w:p>
@@ -1817,7 +2661,21 @@
         <w:rPr>
           <w:lang w:val="pl-PL"/>
         </w:rPr>
-        <w:t>. Dzięku temu w bazie danych nie przechowujemy</w:t>
+        <w:t xml:space="preserve">. </w:t>
+      </w:r>
+      <w:proofErr w:type="spellStart"/>
+      <w:r>
+        <w:rPr>
+          <w:lang w:val="pl-PL"/>
+        </w:rPr>
+        <w:t>Dzięku</w:t>
+      </w:r>
+      <w:proofErr w:type="spellEnd"/>
+      <w:r>
+        <w:rPr>
+          <w:lang w:val="pl-PL"/>
+        </w:rPr>
+        <w:t xml:space="preserve"> temu w bazie danych nie przechowujemy</w:t>
       </w:r>
       <w:r>
         <w:rPr>
@@ -1830,7 +2688,21 @@
           <w:lang w:val="pl-PL"/>
         </w:rPr>
         <w:tab/>
-        <w:t xml:space="preserve">haseł w postaci typu plain-text.  </w:t>
+        <w:t xml:space="preserve">haseł w postaci typu </w:t>
+      </w:r>
+      <w:proofErr w:type="spellStart"/>
+      <w:r>
+        <w:rPr>
+          <w:lang w:val="pl-PL"/>
+        </w:rPr>
+        <w:t>plain-text</w:t>
+      </w:r>
+      <w:proofErr w:type="spellEnd"/>
+      <w:r>
+        <w:rPr>
+          <w:lang w:val="pl-PL"/>
+        </w:rPr>
+        <w:t xml:space="preserve">.  </w:t>
       </w:r>
     </w:p>
     <w:p>
@@ -1872,7 +2744,35 @@
         <w:rPr>
           <w:lang w:val="pl-PL"/>
         </w:rPr>
-        <w:t xml:space="preserve">Zdarzenia w aplikacji są rejestrowane w dzienniku zdarzeń wykorzystująć frameworki SLF4J oraz LOG4J. </w:t>
+        <w:t xml:space="preserve">Zdarzenia w aplikacji są rejestrowane w dzienniku zdarzeń </w:t>
+      </w:r>
+      <w:proofErr w:type="spellStart"/>
+      <w:r>
+        <w:rPr>
+          <w:lang w:val="pl-PL"/>
+        </w:rPr>
+        <w:t>wykorzystująć</w:t>
+      </w:r>
+      <w:proofErr w:type="spellEnd"/>
+      <w:r>
+        <w:rPr>
+          <w:lang w:val="pl-PL"/>
+        </w:rPr>
+        <w:t xml:space="preserve"> </w:t>
+      </w:r>
+      <w:proofErr w:type="spellStart"/>
+      <w:r>
+        <w:rPr>
+          <w:lang w:val="pl-PL"/>
+        </w:rPr>
+        <w:t>frameworki</w:t>
+      </w:r>
+      <w:proofErr w:type="spellEnd"/>
+      <w:r>
+        <w:rPr>
+          <w:lang w:val="pl-PL"/>
+        </w:rPr>
+        <w:t xml:space="preserve"> SLF4J oraz LOG4J. </w:t>
       </w:r>
     </w:p>
     <w:p>
@@ -1905,46 +2805,944 @@
     </w:p>
     <w:p>
       <w:pPr>
-        <w:rPr>
-          <w:lang w:val="pl-PL"/>
-        </w:rPr>
-      </w:pPr>
-      <w:r>
-        <w:rPr>
-          <w:lang w:val="pl-PL"/>
-        </w:rPr>
-        <w:t>aspect</w:t>
-      </w:r>
-    </w:p>
-    <w:p>
-      <w:pPr>
-        <w:shd w:val="clear" w:color="auto" w:fill="92D050"/>
-        <w:rPr>
-          <w:lang w:val="pl-PL"/>
-        </w:rPr>
-      </w:pPr>
-      <w:r>
-        <w:rPr>
-          <w:lang w:val="pl-PL"/>
-        </w:rPr>
-        <w:t>jaka taktyka – proxy czy adnotacje? Gdize to jest ustawiane?</w:t>
+        <w:pStyle w:val="Heading2"/>
+        <w:rPr>
+          <w:lang w:val="pl-PL"/>
+        </w:rPr>
+      </w:pPr>
+      <w:proofErr w:type="spellStart"/>
+      <w:r>
+        <w:rPr>
+          <w:lang w:val="pl-PL"/>
+        </w:rPr>
+        <w:t>AspectJ</w:t>
+      </w:r>
+      <w:proofErr w:type="spellEnd"/>
+    </w:p>
+    <w:p>
+      <w:pPr>
+        <w:ind w:left="720" w:hanging="720"/>
+        <w:rPr>
+          <w:lang w:val="pl-PL"/>
+        </w:rPr>
+      </w:pPr>
+      <w:r>
+        <w:rPr>
+          <w:lang w:val="pl-PL"/>
+        </w:rPr>
+        <w:tab/>
+        <w:t xml:space="preserve">Klasy modelowe opatrzone są adnotacjami generującymi kod, który powtarza się dla większości elementów, może on zostać </w:t>
+      </w:r>
+      <w:proofErr w:type="spellStart"/>
+      <w:r>
+        <w:rPr>
+          <w:lang w:val="pl-PL"/>
+        </w:rPr>
+        <w:t>wygenerowny</w:t>
+      </w:r>
+      <w:proofErr w:type="spellEnd"/>
+      <w:r>
+        <w:rPr>
+          <w:lang w:val="pl-PL"/>
+        </w:rPr>
+        <w:t xml:space="preserve">. Tzw. </w:t>
+      </w:r>
+      <w:proofErr w:type="spellStart"/>
+      <w:r>
+        <w:rPr>
+          <w:lang w:val="pl-PL"/>
+        </w:rPr>
+        <w:t>Boilerplate</w:t>
+      </w:r>
+      <w:proofErr w:type="spellEnd"/>
+      <w:r>
+        <w:rPr>
+          <w:lang w:val="pl-PL"/>
+        </w:rPr>
+        <w:t xml:space="preserve">. Wygenerowany kod tworzony jest w </w:t>
+      </w:r>
+      <w:proofErr w:type="spellStart"/>
+      <w:r>
+        <w:rPr>
+          <w:lang w:val="pl-PL"/>
+        </w:rPr>
+        <w:t>plikacj</w:t>
+      </w:r>
+      <w:proofErr w:type="spellEnd"/>
+      <w:r>
+        <w:rPr>
+          <w:lang w:val="pl-PL"/>
+        </w:rPr>
+        <w:t xml:space="preserve"> z rozszerzeniem *.</w:t>
+      </w:r>
+      <w:proofErr w:type="gramStart"/>
+      <w:r>
+        <w:rPr>
+          <w:lang w:val="pl-PL"/>
+        </w:rPr>
+        <w:t>aj</w:t>
+      </w:r>
+      <w:proofErr w:type="gramEnd"/>
+      <w:r>
+        <w:rPr>
+          <w:lang w:val="pl-PL"/>
+        </w:rPr>
+        <w:t>, który w momencie budowania klas źródłowych wstrzykiwany jest do klasy przez „</w:t>
+      </w:r>
+      <w:proofErr w:type="spellStart"/>
+      <w:r>
+        <w:rPr>
+          <w:lang w:val="pl-PL"/>
+        </w:rPr>
+        <w:t>Maven</w:t>
+      </w:r>
+      <w:proofErr w:type="spellEnd"/>
+      <w:r>
+        <w:rPr>
+          <w:lang w:val="pl-PL"/>
+        </w:rPr>
+        <w:t xml:space="preserve"> </w:t>
+      </w:r>
+      <w:proofErr w:type="spellStart"/>
+      <w:r>
+        <w:rPr>
+          <w:lang w:val="pl-PL"/>
+        </w:rPr>
+        <w:t>AspectJ</w:t>
+      </w:r>
+      <w:proofErr w:type="spellEnd"/>
+      <w:r>
+        <w:rPr>
+          <w:lang w:val="pl-PL"/>
+        </w:rPr>
+        <w:t xml:space="preserve"> </w:t>
+      </w:r>
+      <w:proofErr w:type="spellStart"/>
+      <w:r>
+        <w:rPr>
+          <w:lang w:val="pl-PL"/>
+        </w:rPr>
+        <w:t>Plugin</w:t>
+      </w:r>
+      <w:proofErr w:type="spellEnd"/>
+      <w:r>
+        <w:rPr>
+          <w:lang w:val="pl-PL"/>
+        </w:rPr>
+        <w:t xml:space="preserve">”, a odpowiednio skonfigurowane środowisko programistyczne umożliwia jego wykorzystanie. </w:t>
+      </w:r>
+    </w:p>
+    <w:p>
+      <w:pPr>
+        <w:ind w:left="720" w:hanging="720"/>
+        <w:rPr>
+          <w:lang w:val="pl-PL"/>
+        </w:rPr>
+      </w:pPr>
+    </w:p>
+    <w:p>
+      <w:pPr>
+        <w:ind w:left="720" w:hanging="720"/>
+        <w:rPr>
+          <w:lang w:val="pl-PL"/>
+        </w:rPr>
+      </w:pPr>
+      <w:r>
+        <w:rPr>
+          <w:lang w:val="pl-PL"/>
+        </w:rPr>
+        <w:tab/>
+        <w:t>Dzięki wykorzystaniu aspektów klasa modelowa początkowo zawiera tylko prywatne pola. Programista nie musi przekopywać się przez linie kodu, które nie mają znaczenia w celu zrozumienia zawartości klasy.</w:t>
+      </w:r>
+    </w:p>
+    <w:p>
+      <w:pPr>
+        <w:ind w:left="720" w:hanging="720"/>
+        <w:rPr>
+          <w:lang w:val="pl-PL"/>
+        </w:rPr>
+      </w:pPr>
+    </w:p>
+    <w:p>
+      <w:pPr>
+        <w:ind w:left="720" w:hanging="720"/>
+        <w:rPr>
+          <w:lang w:val="pl-PL"/>
+        </w:rPr>
+      </w:pPr>
+      <w:r>
+        <w:rPr>
+          <w:lang w:val="pl-PL"/>
+        </w:rPr>
+        <w:t xml:space="preserve">Użyte </w:t>
+      </w:r>
+      <w:proofErr w:type="spellStart"/>
+      <w:r>
+        <w:rPr>
+          <w:lang w:val="pl-PL"/>
+        </w:rPr>
+        <w:t>adontacje</w:t>
+      </w:r>
+      <w:proofErr w:type="spellEnd"/>
+      <w:r>
+        <w:rPr>
+          <w:lang w:val="pl-PL"/>
+        </w:rPr>
+        <w:t>:</w:t>
+      </w:r>
+    </w:p>
+    <w:p>
+      <w:pPr>
+        <w:ind w:left="720" w:hanging="720"/>
+        <w:rPr>
+          <w:lang w:val="pl-PL"/>
+        </w:rPr>
+      </w:pPr>
+    </w:p>
+    <w:p>
+      <w:pPr>
+        <w:pStyle w:val="ListParagraph"/>
+        <w:widowControl/>
+        <w:numPr>
+          <w:ilvl w:val="0"/>
+          <w:numId w:val="36"/>
+        </w:numPr>
+        <w:autoSpaceDE w:val="0"/>
+        <w:autoSpaceDN w:val="0"/>
+        <w:adjustRightInd w:val="0"/>
+        <w:spacing w:line="240" w:lineRule="auto"/>
+        <w:rPr>
+          <w:rFonts w:ascii="Consolas" w:hAnsi="Consolas" w:cs="Consolas"/>
+          <w:color w:val="646464"/>
+        </w:rPr>
+      </w:pPr>
+      <w:r>
+        <w:rPr>
+          <w:rFonts w:ascii="Consolas" w:hAnsi="Consolas" w:cs="Consolas"/>
+          <w:color w:val="646464"/>
+        </w:rPr>
+        <w:t>@</w:t>
+      </w:r>
+      <w:proofErr w:type="spellStart"/>
+      <w:r>
+        <w:rPr>
+          <w:rFonts w:ascii="Consolas" w:hAnsi="Consolas" w:cs="Consolas"/>
+          <w:color w:val="646464"/>
+        </w:rPr>
+        <w:t>RooJavaBean</w:t>
+      </w:r>
+      <w:proofErr w:type="spellEnd"/>
+    </w:p>
+    <w:p>
+      <w:pPr>
+        <w:widowControl/>
+        <w:autoSpaceDE w:val="0"/>
+        <w:autoSpaceDN w:val="0"/>
+        <w:adjustRightInd w:val="0"/>
+        <w:spacing w:line="240" w:lineRule="auto"/>
+        <w:ind w:firstLine="360"/>
+        <w:rPr>
+          <w:lang w:val="pl-PL"/>
+        </w:rPr>
+      </w:pPr>
+      <w:r>
+        <w:rPr>
+          <w:lang w:val="pl-PL"/>
+        </w:rPr>
+        <w:t xml:space="preserve">Generuje metody związane z ideą </w:t>
+      </w:r>
+      <w:proofErr w:type="spellStart"/>
+      <w:r>
+        <w:rPr>
+          <w:lang w:val="pl-PL"/>
+        </w:rPr>
+        <w:t>JavaBean</w:t>
+      </w:r>
+      <w:proofErr w:type="spellEnd"/>
+      <w:r>
+        <w:rPr>
+          <w:lang w:val="pl-PL"/>
+        </w:rPr>
+        <w:t xml:space="preserve"> – gettery i setery dla pól</w:t>
+      </w:r>
+      <w:r>
+        <w:rPr>
+          <w:lang w:val="pl-PL"/>
+        </w:rPr>
+        <w:t xml:space="preserve"> w pliku *_</w:t>
+      </w:r>
+      <w:proofErr w:type="spellStart"/>
+      <w:r>
+        <w:rPr>
+          <w:lang w:val="pl-PL"/>
+        </w:rPr>
+        <w:t>Roo_JavaBean.</w:t>
+      </w:r>
+      <w:proofErr w:type="gramStart"/>
+      <w:r>
+        <w:rPr>
+          <w:lang w:val="pl-PL"/>
+        </w:rPr>
+        <w:t>aj</w:t>
+      </w:r>
+      <w:proofErr w:type="spellEnd"/>
+      <w:proofErr w:type="gramEnd"/>
+    </w:p>
+    <w:p>
+      <w:pPr>
+        <w:widowControl/>
+        <w:autoSpaceDE w:val="0"/>
+        <w:autoSpaceDN w:val="0"/>
+        <w:adjustRightInd w:val="0"/>
+        <w:spacing w:line="240" w:lineRule="auto"/>
+        <w:rPr>
+          <w:rFonts w:ascii="Consolas" w:hAnsi="Consolas" w:cs="Consolas"/>
+          <w:color w:val="646464"/>
+          <w:lang w:val="pl-PL"/>
+        </w:rPr>
+      </w:pPr>
+    </w:p>
+    <w:p>
+      <w:pPr>
+        <w:pStyle w:val="ListParagraph"/>
+        <w:widowControl/>
+        <w:numPr>
+          <w:ilvl w:val="0"/>
+          <w:numId w:val="36"/>
+        </w:numPr>
+        <w:autoSpaceDE w:val="0"/>
+        <w:autoSpaceDN w:val="0"/>
+        <w:adjustRightInd w:val="0"/>
+        <w:spacing w:line="240" w:lineRule="auto"/>
+        <w:rPr>
+          <w:rFonts w:ascii="Consolas" w:hAnsi="Consolas" w:cs="Consolas"/>
+          <w:color w:val="646464"/>
+        </w:rPr>
+      </w:pPr>
+      <w:r>
+        <w:rPr>
+          <w:rFonts w:ascii="Consolas" w:hAnsi="Consolas" w:cs="Consolas"/>
+          <w:color w:val="646464"/>
+        </w:rPr>
+        <w:t>@</w:t>
+      </w:r>
+      <w:proofErr w:type="spellStart"/>
+      <w:r>
+        <w:rPr>
+          <w:rFonts w:ascii="Consolas" w:hAnsi="Consolas" w:cs="Consolas"/>
+          <w:color w:val="646464"/>
+        </w:rPr>
+        <w:t>RooToString</w:t>
+      </w:r>
+      <w:proofErr w:type="spellEnd"/>
+    </w:p>
+    <w:p>
+      <w:pPr>
+        <w:ind w:firstLine="360"/>
+        <w:rPr>
+          <w:lang w:val="pl-PL"/>
+        </w:rPr>
+      </w:pPr>
+      <w:r>
+        <w:rPr>
+          <w:lang w:val="pl-PL"/>
+        </w:rPr>
+        <w:t xml:space="preserve">Generuje metodę </w:t>
+      </w:r>
+      <w:proofErr w:type="spellStart"/>
+      <w:r>
+        <w:rPr>
+          <w:lang w:val="pl-PL"/>
+        </w:rPr>
+        <w:t>toString</w:t>
+      </w:r>
+      <w:proofErr w:type="spellEnd"/>
+      <w:r>
+        <w:rPr>
+          <w:lang w:val="pl-PL"/>
+        </w:rPr>
+        <w:t>() korzystając z biblioteki org.apache.</w:t>
+      </w:r>
+      <w:proofErr w:type="gramStart"/>
+      <w:r>
+        <w:rPr>
+          <w:lang w:val="pl-PL"/>
+        </w:rPr>
+        <w:t>commons</w:t>
+      </w:r>
+      <w:proofErr w:type="gramEnd"/>
+      <w:r>
+        <w:rPr>
+          <w:lang w:val="pl-PL"/>
+        </w:rPr>
+        <w:t>.</w:t>
+      </w:r>
+      <w:proofErr w:type="gramStart"/>
+      <w:r>
+        <w:rPr>
+          <w:lang w:val="pl-PL"/>
+        </w:rPr>
+        <w:t>lang</w:t>
+      </w:r>
+      <w:proofErr w:type="gramEnd"/>
+      <w:r>
+        <w:rPr>
+          <w:lang w:val="pl-PL"/>
+        </w:rPr>
+        <w:t>3</w:t>
+      </w:r>
+      <w:r>
+        <w:rPr>
+          <w:lang w:val="pl-PL"/>
+        </w:rPr>
+        <w:t xml:space="preserve"> </w:t>
+      </w:r>
+      <w:r>
+        <w:rPr>
+          <w:lang w:val="pl-PL"/>
+        </w:rPr>
+        <w:t>*_</w:t>
+      </w:r>
+      <w:proofErr w:type="spellStart"/>
+      <w:r>
+        <w:rPr>
+          <w:lang w:val="pl-PL"/>
+        </w:rPr>
+        <w:t>Roo_</w:t>
+      </w:r>
+      <w:r>
+        <w:rPr>
+          <w:lang w:val="pl-PL"/>
+        </w:rPr>
+        <w:t>ToString</w:t>
+      </w:r>
+      <w:r>
+        <w:rPr>
+          <w:lang w:val="pl-PL"/>
+        </w:rPr>
+        <w:t>.</w:t>
+      </w:r>
+      <w:proofErr w:type="gramStart"/>
+      <w:r>
+        <w:rPr>
+          <w:lang w:val="pl-PL"/>
+        </w:rPr>
+        <w:t>aj</w:t>
+      </w:r>
+      <w:proofErr w:type="spellEnd"/>
+      <w:proofErr w:type="gramEnd"/>
+    </w:p>
+    <w:p>
+      <w:pPr>
+        <w:widowControl/>
+        <w:autoSpaceDE w:val="0"/>
+        <w:autoSpaceDN w:val="0"/>
+        <w:adjustRightInd w:val="0"/>
+        <w:spacing w:line="240" w:lineRule="auto"/>
+        <w:rPr>
+          <w:rFonts w:ascii="Consolas" w:hAnsi="Consolas" w:cs="Consolas"/>
+          <w:lang w:val="pl-PL"/>
+        </w:rPr>
+      </w:pPr>
+    </w:p>
+    <w:p>
+      <w:pPr>
+        <w:pStyle w:val="ListParagraph"/>
+        <w:numPr>
+          <w:ilvl w:val="0"/>
+          <w:numId w:val="36"/>
+        </w:numPr>
+        <w:rPr>
+          <w:lang w:val="pl-PL"/>
+        </w:rPr>
+      </w:pPr>
+      <w:r>
+        <w:rPr>
+          <w:rFonts w:ascii="Consolas" w:hAnsi="Consolas" w:cs="Consolas"/>
+          <w:color w:val="646464"/>
+        </w:rPr>
+        <w:t>@</w:t>
+      </w:r>
+      <w:proofErr w:type="spellStart"/>
+      <w:r>
+        <w:rPr>
+          <w:rFonts w:ascii="Consolas" w:hAnsi="Consolas" w:cs="Consolas"/>
+          <w:color w:val="646464"/>
+        </w:rPr>
+        <w:t>RooJpaActiveRecord</w:t>
+      </w:r>
+      <w:proofErr w:type="spellEnd"/>
+    </w:p>
+    <w:p>
+      <w:pPr>
+        <w:ind w:left="360"/>
+        <w:rPr>
+          <w:lang w:val="pl-PL"/>
+        </w:rPr>
+      </w:pPr>
+      <w:r>
+        <w:rPr>
+          <w:lang w:val="pl-PL"/>
+        </w:rPr>
+        <w:t xml:space="preserve">Generuje </w:t>
+      </w:r>
+      <w:r>
+        <w:rPr>
+          <w:lang w:val="pl-PL"/>
+        </w:rPr>
+        <w:t xml:space="preserve">metody odstępu do bazy danych (podstawowe: CRUD), a także umożliwia wygenerowanie bardziej wyspecjalizowanych </w:t>
+      </w:r>
+      <w:proofErr w:type="spellStart"/>
+      <w:r>
+        <w:rPr>
+          <w:lang w:val="pl-PL"/>
+        </w:rPr>
+        <w:t>finderów</w:t>
+      </w:r>
+      <w:proofErr w:type="spellEnd"/>
+      <w:r>
+        <w:rPr>
+          <w:lang w:val="pl-PL"/>
+        </w:rPr>
+        <w:t>. Znajdują się one w pliku *</w:t>
+      </w:r>
+      <w:r>
+        <w:rPr>
+          <w:lang w:val="pl-PL"/>
+        </w:rPr>
+        <w:t>_</w:t>
+      </w:r>
+      <w:proofErr w:type="spellStart"/>
+      <w:r>
+        <w:rPr>
+          <w:lang w:val="pl-PL"/>
+        </w:rPr>
+        <w:t>Roo_Jpa_ActiveRecord</w:t>
+      </w:r>
+      <w:r>
+        <w:rPr>
+          <w:lang w:val="pl-PL"/>
+        </w:rPr>
+        <w:t>.</w:t>
+      </w:r>
+      <w:proofErr w:type="gramStart"/>
+      <w:r>
+        <w:rPr>
+          <w:lang w:val="pl-PL"/>
+        </w:rPr>
+        <w:t>aj</w:t>
+      </w:r>
+      <w:proofErr w:type="spellEnd"/>
+      <w:proofErr w:type="gramEnd"/>
+      <w:r>
+        <w:rPr>
+          <w:lang w:val="pl-PL"/>
+        </w:rPr>
+        <w:t>, a informacje o id obiektu oraz wersji trzymane są w pliku *</w:t>
+      </w:r>
+      <w:r>
+        <w:rPr>
+          <w:lang w:val="pl-PL"/>
+        </w:rPr>
+        <w:t>_</w:t>
+      </w:r>
+      <w:proofErr w:type="spellStart"/>
+      <w:r>
+        <w:rPr>
+          <w:lang w:val="pl-PL"/>
+        </w:rPr>
+        <w:t>Roo_Jpa_Entity</w:t>
+      </w:r>
+      <w:r>
+        <w:rPr>
+          <w:lang w:val="pl-PL"/>
+        </w:rPr>
+        <w:t>.</w:t>
+      </w:r>
+      <w:proofErr w:type="gramStart"/>
+      <w:r>
+        <w:rPr>
+          <w:lang w:val="pl-PL"/>
+        </w:rPr>
+        <w:t>aj</w:t>
+      </w:r>
+      <w:proofErr w:type="spellEnd"/>
+      <w:proofErr w:type="gramEnd"/>
+    </w:p>
+    <w:p>
+      <w:pPr>
+        <w:ind w:left="360"/>
+        <w:rPr>
+          <w:lang w:val="pl-PL"/>
+        </w:rPr>
+      </w:pPr>
+    </w:p>
+    <w:p>
+      <w:pPr>
+        <w:pStyle w:val="ListParagraph"/>
+        <w:numPr>
+          <w:ilvl w:val="0"/>
+          <w:numId w:val="36"/>
+        </w:numPr>
+        <w:rPr>
+          <w:lang w:val="pl-PL"/>
+        </w:rPr>
+      </w:pPr>
+      <w:r>
+        <w:rPr>
+          <w:lang w:val="pl-PL"/>
+        </w:rPr>
+        <w:t>@</w:t>
+      </w:r>
+      <w:proofErr w:type="spellStart"/>
+      <w:r>
+        <w:rPr>
+          <w:lang w:val="pl-PL"/>
+        </w:rPr>
+        <w:t>Configurable</w:t>
+      </w:r>
+      <w:proofErr w:type="spellEnd"/>
+    </w:p>
+    <w:p>
+      <w:pPr>
+        <w:rPr>
+          <w:lang w:val="pl-PL"/>
+        </w:rPr>
+      </w:pPr>
+    </w:p>
+    <w:p>
+      <w:pPr>
+        <w:ind w:left="360"/>
+        <w:rPr>
+          <w:lang w:val="pl-PL"/>
+        </w:rPr>
+      </w:pPr>
+      <w:r>
+        <w:rPr>
+          <w:lang w:val="pl-PL"/>
+        </w:rPr>
+        <w:t>Jest to informacja dla środowiska Spring, o tym, że obiekty tej klasy powinny uczestniczyć w procesie wstrzykiwania zależności.</w:t>
+      </w:r>
+    </w:p>
+    <w:p>
+      <w:pPr>
+        <w:rPr>
+          <w:lang w:val="pl-PL"/>
+        </w:rPr>
+      </w:pPr>
+    </w:p>
+    <w:p>
+      <w:pPr>
+        <w:rPr>
+          <w:lang w:val="pl-PL"/>
+        </w:rPr>
+      </w:pPr>
+      <w:r>
+        <w:rPr>
+          <w:lang w:val="pl-PL"/>
+        </w:rPr>
+        <w:tab/>
+      </w:r>
+    </w:p>
+    <w:p>
+      <w:pPr>
+        <w:pStyle w:val="Heading2"/>
+        <w:rPr>
+          <w:lang w:val="pl-PL"/>
+        </w:rPr>
+      </w:pPr>
+      <w:proofErr w:type="spellStart"/>
+      <w:r>
+        <w:rPr>
+          <w:lang w:val="pl-PL"/>
+        </w:rPr>
+        <w:t>LoadBalancer</w:t>
+      </w:r>
+      <w:proofErr w:type="spellEnd"/>
+    </w:p>
+    <w:p>
+      <w:pPr>
+        <w:rPr>
+          <w:lang w:val="pl-PL"/>
+        </w:rPr>
+      </w:pPr>
+    </w:p>
+    <w:p>
+      <w:pPr>
+        <w:rPr>
+          <w:lang w:val="pl-PL"/>
+        </w:rPr>
+      </w:pPr>
+      <w:r>
+        <w:rPr>
+          <w:lang w:val="pl-PL"/>
+        </w:rPr>
+        <w:tab/>
+      </w:r>
+      <w:proofErr w:type="spellStart"/>
+      <w:r>
+        <w:rPr>
+          <w:lang w:val="pl-PL"/>
+        </w:rPr>
+        <w:t>Load</w:t>
+      </w:r>
+      <w:proofErr w:type="spellEnd"/>
+      <w:r>
+        <w:rPr>
+          <w:lang w:val="pl-PL"/>
+        </w:rPr>
+        <w:t xml:space="preserve"> </w:t>
+      </w:r>
+      <w:proofErr w:type="spellStart"/>
+      <w:r>
+        <w:rPr>
+          <w:lang w:val="pl-PL"/>
+        </w:rPr>
+        <w:t>balancer</w:t>
+      </w:r>
+      <w:proofErr w:type="spellEnd"/>
+      <w:r>
+        <w:rPr>
+          <w:lang w:val="pl-PL"/>
+        </w:rPr>
+        <w:t>, czyli równe rozkładnie obciążenia na serwery aplikacji realizowany jest za pomocą serwera Apache. Konfiguracja jest stosunkowo prosta:</w:t>
+      </w:r>
+    </w:p>
+    <w:p>
+      <w:pPr>
+        <w:rPr>
+          <w:rFonts w:ascii="Courier New" w:hAnsi="Courier New" w:cs="Courier New"/>
+          <w:color w:val="000000"/>
+          <w:shd w:val="clear" w:color="auto" w:fill="E5ECF3"/>
+        </w:rPr>
+      </w:pPr>
+    </w:p>
+    <w:p>
+      <w:r>
+        <w:rPr>
+          <w:rFonts w:ascii="Courier New" w:hAnsi="Courier New" w:cs="Courier New"/>
+          <w:color w:val="000000"/>
+          <w:shd w:val="clear" w:color="auto" w:fill="E5ECF3"/>
+        </w:rPr>
+        <w:lastRenderedPageBreak/>
+        <w:t>&lt;Proxy balancer</w:t>
+      </w:r>
+      <w:proofErr w:type="gramStart"/>
+      <w:r>
+        <w:rPr>
+          <w:rFonts w:ascii="Courier New" w:hAnsi="Courier New" w:cs="Courier New"/>
+          <w:color w:val="000000"/>
+          <w:shd w:val="clear" w:color="auto" w:fill="E5ECF3"/>
+        </w:rPr>
+        <w:t>:/</w:t>
+      </w:r>
+      <w:proofErr w:type="gramEnd"/>
+      <w:r>
+        <w:rPr>
+          <w:rFonts w:ascii="Courier New" w:hAnsi="Courier New" w:cs="Courier New"/>
+          <w:color w:val="000000"/>
+          <w:shd w:val="clear" w:color="auto" w:fill="E5ECF3"/>
+        </w:rPr>
+        <w:t>/mycluster&gt;</w:t>
+      </w:r>
+      <w:r>
+        <w:rPr>
+          <w:rFonts w:ascii="Courier New" w:hAnsi="Courier New" w:cs="Courier New"/>
+          <w:color w:val="000000"/>
+          <w:shd w:val="clear" w:color="auto" w:fill="E5ECF3"/>
+        </w:rPr>
+        <w:br/>
+      </w:r>
+      <w:proofErr w:type="spellStart"/>
+      <w:r>
+        <w:rPr>
+          <w:rFonts w:ascii="Courier New" w:hAnsi="Courier New" w:cs="Courier New"/>
+          <w:color w:val="000000"/>
+          <w:shd w:val="clear" w:color="auto" w:fill="E5ECF3"/>
+        </w:rPr>
+        <w:t>BalancerMember</w:t>
+      </w:r>
+      <w:proofErr w:type="spellEnd"/>
+      <w:r>
+        <w:rPr>
+          <w:rFonts w:ascii="Courier New" w:hAnsi="Courier New" w:cs="Courier New"/>
+          <w:color w:val="000000"/>
+          <w:shd w:val="clear" w:color="auto" w:fill="E5ECF3"/>
+        </w:rPr>
+        <w:t xml:space="preserve"> </w:t>
+      </w:r>
+      <w:r>
+        <w:rPr>
+          <w:rFonts w:ascii="Courier New" w:hAnsi="Courier New" w:cs="Courier New"/>
+          <w:color w:val="000000"/>
+          <w:shd w:val="clear" w:color="auto" w:fill="E5ECF3"/>
+        </w:rPr>
+        <w:t>http://192.168.1.50:8080</w:t>
+      </w:r>
+      <w:r>
+        <w:rPr>
+          <w:rFonts w:ascii="Courier New" w:hAnsi="Courier New" w:cs="Courier New"/>
+          <w:color w:val="000000"/>
+          <w:shd w:val="clear" w:color="auto" w:fill="E5ECF3"/>
+        </w:rPr>
+        <w:br/>
+      </w:r>
+      <w:proofErr w:type="spellStart"/>
+      <w:r>
+        <w:rPr>
+          <w:rFonts w:ascii="Courier New" w:hAnsi="Courier New" w:cs="Courier New"/>
+          <w:color w:val="000000"/>
+          <w:shd w:val="clear" w:color="auto" w:fill="E5ECF3"/>
+        </w:rPr>
+        <w:t>BalancerMember</w:t>
+      </w:r>
+      <w:proofErr w:type="spellEnd"/>
+      <w:r>
+        <w:rPr>
+          <w:rFonts w:ascii="Courier New" w:hAnsi="Courier New" w:cs="Courier New"/>
+          <w:color w:val="000000"/>
+          <w:shd w:val="clear" w:color="auto" w:fill="E5ECF3"/>
+        </w:rPr>
+        <w:t xml:space="preserve"> </w:t>
+      </w:r>
+      <w:r>
+        <w:rPr>
+          <w:rFonts w:ascii="Courier New" w:hAnsi="Courier New" w:cs="Courier New"/>
+          <w:color w:val="000000"/>
+          <w:shd w:val="clear" w:color="auto" w:fill="E5ECF3"/>
+        </w:rPr>
+        <w:t>http://192.168.1.51:80</w:t>
+      </w:r>
+      <w:r>
+        <w:rPr>
+          <w:rFonts w:ascii="Courier New" w:hAnsi="Courier New" w:cs="Courier New"/>
+          <w:color w:val="000000"/>
+          <w:shd w:val="clear" w:color="auto" w:fill="E5ECF3"/>
+        </w:rPr>
+        <w:t>80</w:t>
+      </w:r>
+      <w:r>
+        <w:rPr>
+          <w:rFonts w:ascii="Courier New" w:hAnsi="Courier New" w:cs="Courier New"/>
+          <w:color w:val="000000"/>
+          <w:shd w:val="clear" w:color="auto" w:fill="E5ECF3"/>
+        </w:rPr>
+        <w:br/>
+      </w:r>
+      <w:r>
+        <w:rPr>
+          <w:rFonts w:ascii="Courier New" w:hAnsi="Courier New" w:cs="Courier New"/>
+          <w:color w:val="000000"/>
+          <w:shd w:val="clear" w:color="auto" w:fill="E5ECF3"/>
+        </w:rPr>
+        <w:t>&lt;/Proxy&gt;</w:t>
+      </w:r>
+      <w:r>
+        <w:rPr>
+          <w:rFonts w:ascii="Courier New" w:hAnsi="Courier New" w:cs="Courier New"/>
+          <w:color w:val="000000"/>
+          <w:shd w:val="clear" w:color="auto" w:fill="E5ECF3"/>
+        </w:rPr>
+        <w:br/>
+      </w:r>
+      <w:proofErr w:type="spellStart"/>
+      <w:r>
+        <w:rPr>
+          <w:rFonts w:ascii="Courier New" w:hAnsi="Courier New" w:cs="Courier New"/>
+          <w:color w:val="000000"/>
+          <w:shd w:val="clear" w:color="auto" w:fill="E5ECF3"/>
+        </w:rPr>
+        <w:t>ProxyPass</w:t>
+      </w:r>
+      <w:proofErr w:type="spellEnd"/>
+      <w:r>
+        <w:rPr>
+          <w:rFonts w:ascii="Courier New" w:hAnsi="Courier New" w:cs="Courier New"/>
+          <w:color w:val="000000"/>
+          <w:shd w:val="clear" w:color="auto" w:fill="E5ECF3"/>
+        </w:rPr>
+        <w:t xml:space="preserve"> /test balancer://mycluster</w:t>
+      </w:r>
+    </w:p>
+    <w:p/>
+    <w:p>
+      <w:pPr>
+        <w:rPr>
+          <w:lang w:val="pl-PL"/>
+        </w:rPr>
+      </w:pPr>
+      <w:r>
+        <w:rPr>
+          <w:lang w:val="pl-PL"/>
+        </w:rPr>
+        <w:t xml:space="preserve">Wymaga podania adresów serwerów aplikacji. </w:t>
+      </w:r>
+      <w:r>
+        <w:rPr>
+          <w:lang w:val="pl-PL"/>
+        </w:rPr>
+        <w:t>Resztą zajmuje się serwer. Udostępnione są 3 możliwe algorytmy:</w:t>
+      </w:r>
+    </w:p>
+    <w:p>
+      <w:pPr>
+        <w:pStyle w:val="ListParagraph"/>
+        <w:numPr>
+          <w:ilvl w:val="0"/>
+          <w:numId w:val="36"/>
+        </w:numPr>
+        <w:rPr>
+          <w:shd w:val="clear" w:color="auto" w:fill="FFFFFF"/>
+        </w:rPr>
+      </w:pPr>
+      <w:r>
+        <w:rPr>
+          <w:shd w:val="clear" w:color="auto" w:fill="FFFFFF"/>
+        </w:rPr>
+        <w:t>Request Counting</w:t>
+      </w:r>
+    </w:p>
+    <w:p>
+      <w:pPr>
+        <w:pStyle w:val="ListParagraph"/>
+        <w:numPr>
+          <w:ilvl w:val="0"/>
+          <w:numId w:val="36"/>
+        </w:numPr>
+        <w:rPr>
+          <w:shd w:val="clear" w:color="auto" w:fill="FFFFFF"/>
+        </w:rPr>
+      </w:pPr>
+      <w:r>
+        <w:rPr>
+          <w:shd w:val="clear" w:color="auto" w:fill="FFFFFF"/>
+        </w:rPr>
+        <w:t xml:space="preserve">Weighted Traffic Counting </w:t>
+      </w:r>
+    </w:p>
+    <w:p>
+      <w:pPr>
+        <w:pStyle w:val="ListParagraph"/>
+        <w:numPr>
+          <w:ilvl w:val="0"/>
+          <w:numId w:val="36"/>
+        </w:numPr>
+      </w:pPr>
+      <w:r>
+        <w:rPr>
+          <w:shd w:val="clear" w:color="auto" w:fill="FFFFFF"/>
+        </w:rPr>
+        <w:t>Pending Request Counting</w:t>
       </w:r>
     </w:p>
     <w:p>
       <w:pPr>
         <w:pStyle w:val="InfoBlue"/>
-        <w:ind w:firstLine="360"/>
-        <w:rPr>
-          <w:lang w:val="pl-PL"/>
-        </w:rPr>
       </w:pPr>
     </w:p>
     <w:p>
       <w:pPr>
         <w:pStyle w:val="BodyText"/>
-        <w:rPr>
-          <w:lang w:val="pl-PL"/>
-        </w:rPr>
       </w:pPr>
     </w:p>
     <w:p>
@@ -1982,9 +3780,11 @@
           <w:numId w:val="35"/>
         </w:numPr>
       </w:pPr>
+      <w:proofErr w:type="spellStart"/>
       <w:r>
         <w:t>Aspektowość</w:t>
       </w:r>
+      <w:proofErr w:type="spellEnd"/>
     </w:p>
     <w:p>
       <w:pPr>
@@ -1994,17 +3794,43 @@
           <w:numId w:val="35"/>
         </w:numPr>
       </w:pPr>
-      <w:r>
-        <w:t>Wstrzykiwanie zależności – odwrotna kontrola zależności</w:t>
-      </w:r>
-    </w:p>
-    <w:p>
-      <w:r>
-        <w:rPr>
-          <w:shd w:val="clear" w:color="auto" w:fill="92D050"/>
-        </w:rPr>
-        <w:t>Z diagram PSI</w:t>
-      </w:r>
+      <w:proofErr w:type="spellStart"/>
+      <w:r>
+        <w:t>Wstrzykiwanie</w:t>
+      </w:r>
+      <w:proofErr w:type="spellEnd"/>
+      <w:r>
+        <w:t xml:space="preserve"> </w:t>
+      </w:r>
+      <w:proofErr w:type="spellStart"/>
+      <w:r>
+        <w:t>zależności</w:t>
+      </w:r>
+      <w:proofErr w:type="spellEnd"/>
+      <w:r>
+        <w:t xml:space="preserve"> – </w:t>
+      </w:r>
+      <w:proofErr w:type="spellStart"/>
+      <w:r>
+        <w:t>odwrotna</w:t>
+      </w:r>
+      <w:proofErr w:type="spellEnd"/>
+      <w:r>
+        <w:t xml:space="preserve"> </w:t>
+      </w:r>
+      <w:proofErr w:type="spellStart"/>
+      <w:r>
+        <w:t>kontrola</w:t>
+      </w:r>
+      <w:proofErr w:type="spellEnd"/>
+      <w:r>
+        <w:t xml:space="preserve"> </w:t>
+      </w:r>
+      <w:proofErr w:type="spellStart"/>
+      <w:r>
+        <w:t>zależności</w:t>
+      </w:r>
+      <w:proofErr w:type="spellEnd"/>
     </w:p>
     <w:p>
       <w:pPr>
@@ -2043,11 +3869,19 @@
         <w:t>iews</w:t>
       </w:r>
     </w:p>
-    <w:p/>
-    <w:p>
-      <w:r>
-        <w:t>Diagram komponentów</w:t>
-      </w:r>
+    <w:p>
+      <w:bookmarkStart w:id="2" w:name="_GoBack"/>
+      <w:bookmarkEnd w:id="2"/>
+    </w:p>
+    <w:p>
+      <w:r>
+        <w:t xml:space="preserve">Diagram </w:t>
+      </w:r>
+      <w:proofErr w:type="spellStart"/>
+      <w:r>
+        <w:t>komponentów</w:t>
+      </w:r>
+      <w:proofErr w:type="spellEnd"/>
     </w:p>
     <w:p>
       <w:r>
@@ -2095,8 +3929,13 @@
     <w:p/>
     <w:p>
       <w:r>
-        <w:t>Diagram rozmieszczenia</w:t>
-      </w:r>
+        <w:t xml:space="preserve">Diagram </w:t>
+      </w:r>
+      <w:proofErr w:type="spellStart"/>
+      <w:r>
+        <w:t>rozmieszczenia</w:t>
+      </w:r>
+      <w:proofErr w:type="spellEnd"/>
     </w:p>
     <w:p>
       <w:r>
@@ -2401,8 +4240,16 @@
         <w:rPr>
           <w:lang w:val="pl-PL"/>
         </w:rPr>
-        <w:t>Diagram pakietów – persistance</w:t>
-      </w:r>
+        <w:t xml:space="preserve">Diagram pakietów – </w:t>
+      </w:r>
+      <w:proofErr w:type="spellStart"/>
+      <w:r>
+        <w:rPr>
+          <w:lang w:val="pl-PL"/>
+        </w:rPr>
+        <w:t>persistance</w:t>
+      </w:r>
+      <w:proofErr w:type="spellEnd"/>
     </w:p>
     <w:p>
       <w:pPr>
@@ -2469,8 +4316,16 @@
         <w:rPr>
           <w:lang w:val="pl-PL"/>
         </w:rPr>
-        <w:t>Diagram pakietów – security</w:t>
-      </w:r>
+        <w:t xml:space="preserve">Diagram pakietów – </w:t>
+      </w:r>
+      <w:proofErr w:type="spellStart"/>
+      <w:r>
+        <w:rPr>
+          <w:lang w:val="pl-PL"/>
+        </w:rPr>
+        <w:t>security</w:t>
+      </w:r>
+      <w:proofErr w:type="spellEnd"/>
     </w:p>
     <w:p>
       <w:pPr>
@@ -2536,8 +4391,16 @@
         <w:rPr>
           <w:lang w:val="pl-PL"/>
         </w:rPr>
-        <w:t>Diagram pakietów – utils</w:t>
-      </w:r>
+        <w:t xml:space="preserve">Diagram pakietów – </w:t>
+      </w:r>
+      <w:proofErr w:type="spellStart"/>
+      <w:r>
+        <w:rPr>
+          <w:lang w:val="pl-PL"/>
+        </w:rPr>
+        <w:t>utils</w:t>
+      </w:r>
+      <w:proofErr w:type="spellEnd"/>
       <w:r>
         <w:rPr>
           <w:lang w:val="pl-PL"/>
@@ -2602,8 +4465,16 @@
         <w:rPr>
           <w:lang w:val="pl-PL"/>
         </w:rPr>
-        <w:t>Diagram pakietów – walidatory</w:t>
-      </w:r>
+        <w:t xml:space="preserve">Diagram pakietów – </w:t>
+      </w:r>
+      <w:proofErr w:type="spellStart"/>
+      <w:r>
+        <w:rPr>
+          <w:lang w:val="pl-PL"/>
+        </w:rPr>
+        <w:t>walidatory</w:t>
+      </w:r>
+      <w:proofErr w:type="spellEnd"/>
     </w:p>
     <w:p>
       <w:pPr>
@@ -2861,9 +4732,11 @@
           <w:pPr>
             <w:jc w:val="center"/>
           </w:pPr>
+          <w:proofErr w:type="spellStart"/>
           <w:r>
             <w:t>eSothebys</w:t>
           </w:r>
+          <w:proofErr w:type="spellEnd"/>
           <w:r>
             <w:t xml:space="preserve">, </w:t>
           </w:r>
@@ -2901,9 +4774,11 @@
           <w:pPr>
             <w:jc w:val="right"/>
           </w:pPr>
+          <w:proofErr w:type="spellStart"/>
           <w:r>
             <w:t>Strona</w:t>
           </w:r>
+          <w:proofErr w:type="spellEnd"/>
           <w:r>
             <w:t xml:space="preserve"> </w:t>
           </w:r>
@@ -2930,7 +4805,7 @@
               <w:rStyle w:val="PageNumber"/>
               <w:noProof/>
             </w:rPr>
-            <w:t>4</w:t>
+            <w:t>5</w:t>
           </w:r>
           <w:r>
             <w:rPr>
@@ -2995,12 +4870,14 @@
           <w:tcW w:w="6379" w:type="dxa"/>
         </w:tcPr>
         <w:p>
+          <w:proofErr w:type="spellStart"/>
           <w:r>
             <w:rPr>
               <w:b/>
             </w:rPr>
             <w:t>eSothebys</w:t>
           </w:r>
+          <w:proofErr w:type="spellEnd"/>
         </w:p>
       </w:tc>
       <w:tc>
@@ -3044,7 +4921,15 @@
             <w:t>Data</w:t>
           </w:r>
           <w:r>
-            <w:t>:  13 Styczeń 2014</w:t>
+            <w:t xml:space="preserve">:  13 </w:t>
+          </w:r>
+          <w:proofErr w:type="spellStart"/>
+          <w:r>
+            <w:t>Styczeń</w:t>
+          </w:r>
+          <w:proofErr w:type="spellEnd"/>
+          <w:r>
+            <w:t xml:space="preserve"> 2014</w:t>
           </w:r>
         </w:p>
       </w:tc>
@@ -3081,14 +4966,14 @@
         <v:path o:extrusionok="f" gradientshapeok="t" o:connecttype="rect"/>
         <o:lock v:ext="edit" aspectratio="t"/>
       </v:shapetype>
-      <v:shape id="_x0000_i1026" type="#_x0000_t75" style="width:29.45pt;height:28.8pt" o:bullet="t">
+      <v:shape id="_x0000_i1050" type="#_x0000_t75" style="width:29.4pt;height:28.8pt" o:bullet="t">
         <v:imagedata r:id="rId1" o:title="clip_image001"/>
       </v:shape>
     </w:pict>
   </w:numPicBullet>
   <w:numPicBullet w:numPicBulletId="1">
     <w:pict>
-      <v:shape id="_x0000_i1027" type="#_x0000_t75" style="width:31.3pt;height:30.05pt" o:bullet="t">
+      <v:shape id="_x0000_i1051" type="#_x0000_t75" style="width:31.1pt;height:29.95pt" o:bullet="t">
         <v:imagedata r:id="rId2" o:title="clip_image002"/>
       </v:shape>
     </w:pict>
@@ -4669,6 +6554,119 @@
     </w:lvl>
   </w:abstractNum>
   <w:abstractNum w:abstractNumId="14">
+    <w:nsid w:val="542438E6"/>
+    <w:multiLevelType w:val="hybridMultilevel"/>
+    <w:tmpl w:val="8684F35A"/>
+    <w:lvl w:ilvl="0" w:tplc="04090001">
+      <w:start w:val="1"/>
+      <w:numFmt w:val="bullet"/>
+      <w:lvlText w:val=""/>
+      <w:lvlJc w:val="left"/>
+      <w:pPr>
+        <w:ind w:left="720" w:hanging="360"/>
+      </w:pPr>
+      <w:rPr>
+        <w:rFonts w:ascii="Symbol" w:hAnsi="Symbol" w:hint="default"/>
+      </w:rPr>
+    </w:lvl>
+    <w:lvl w:ilvl="1" w:tplc="04090003" w:tentative="1">
+      <w:start w:val="1"/>
+      <w:numFmt w:val="bullet"/>
+      <w:lvlText w:val="o"/>
+      <w:lvlJc w:val="left"/>
+      <w:pPr>
+        <w:ind w:left="1440" w:hanging="360"/>
+      </w:pPr>
+      <w:rPr>
+        <w:rFonts w:ascii="Courier New" w:hAnsi="Courier New" w:cs="Courier New" w:hint="default"/>
+      </w:rPr>
+    </w:lvl>
+    <w:lvl w:ilvl="2" w:tplc="04090005" w:tentative="1">
+      <w:start w:val="1"/>
+      <w:numFmt w:val="bullet"/>
+      <w:lvlText w:val=""/>
+      <w:lvlJc w:val="left"/>
+      <w:pPr>
+        <w:ind w:left="2160" w:hanging="360"/>
+      </w:pPr>
+      <w:rPr>
+        <w:rFonts w:ascii="Wingdings" w:hAnsi="Wingdings" w:hint="default"/>
+      </w:rPr>
+    </w:lvl>
+    <w:lvl w:ilvl="3" w:tplc="04090001" w:tentative="1">
+      <w:start w:val="1"/>
+      <w:numFmt w:val="bullet"/>
+      <w:lvlText w:val=""/>
+      <w:lvlJc w:val="left"/>
+      <w:pPr>
+        <w:ind w:left="2880" w:hanging="360"/>
+      </w:pPr>
+      <w:rPr>
+        <w:rFonts w:ascii="Symbol" w:hAnsi="Symbol" w:hint="default"/>
+      </w:rPr>
+    </w:lvl>
+    <w:lvl w:ilvl="4" w:tplc="04090003" w:tentative="1">
+      <w:start w:val="1"/>
+      <w:numFmt w:val="bullet"/>
+      <w:lvlText w:val="o"/>
+      <w:lvlJc w:val="left"/>
+      <w:pPr>
+        <w:ind w:left="3600" w:hanging="360"/>
+      </w:pPr>
+      <w:rPr>
+        <w:rFonts w:ascii="Courier New" w:hAnsi="Courier New" w:cs="Courier New" w:hint="default"/>
+      </w:rPr>
+    </w:lvl>
+    <w:lvl w:ilvl="5" w:tplc="04090005" w:tentative="1">
+      <w:start w:val="1"/>
+      <w:numFmt w:val="bullet"/>
+      <w:lvlText w:val=""/>
+      <w:lvlJc w:val="left"/>
+      <w:pPr>
+        <w:ind w:left="4320" w:hanging="360"/>
+      </w:pPr>
+      <w:rPr>
+        <w:rFonts w:ascii="Wingdings" w:hAnsi="Wingdings" w:hint="default"/>
+      </w:rPr>
+    </w:lvl>
+    <w:lvl w:ilvl="6" w:tplc="04090001" w:tentative="1">
+      <w:start w:val="1"/>
+      <w:numFmt w:val="bullet"/>
+      <w:lvlText w:val=""/>
+      <w:lvlJc w:val="left"/>
+      <w:pPr>
+        <w:ind w:left="5040" w:hanging="360"/>
+      </w:pPr>
+      <w:rPr>
+        <w:rFonts w:ascii="Symbol" w:hAnsi="Symbol" w:hint="default"/>
+      </w:rPr>
+    </w:lvl>
+    <w:lvl w:ilvl="7" w:tplc="04090003" w:tentative="1">
+      <w:start w:val="1"/>
+      <w:numFmt w:val="bullet"/>
+      <w:lvlText w:val="o"/>
+      <w:lvlJc w:val="left"/>
+      <w:pPr>
+        <w:ind w:left="5760" w:hanging="360"/>
+      </w:pPr>
+      <w:rPr>
+        <w:rFonts w:ascii="Courier New" w:hAnsi="Courier New" w:cs="Courier New" w:hint="default"/>
+      </w:rPr>
+    </w:lvl>
+    <w:lvl w:ilvl="8" w:tplc="04090005" w:tentative="1">
+      <w:start w:val="1"/>
+      <w:numFmt w:val="bullet"/>
+      <w:lvlText w:val=""/>
+      <w:lvlJc w:val="left"/>
+      <w:pPr>
+        <w:ind w:left="6480" w:hanging="360"/>
+      </w:pPr>
+      <w:rPr>
+        <w:rFonts w:ascii="Wingdings" w:hAnsi="Wingdings" w:hint="default"/>
+      </w:rPr>
+    </w:lvl>
+  </w:abstractNum>
+  <w:abstractNum w:abstractNumId="15">
     <w:nsid w:val="5DEF61DC"/>
     <w:multiLevelType w:val="multilevel"/>
     <w:tmpl w:val="FFFFFFFF"/>
@@ -4736,7 +6734,7 @@
       <w:lvlJc w:val="left"/>
     </w:lvl>
   </w:abstractNum>
-  <w:abstractNum w:abstractNumId="15">
+  <w:abstractNum w:abstractNumId="16">
     <w:nsid w:val="65704325"/>
     <w:multiLevelType w:val="hybridMultilevel"/>
     <w:tmpl w:val="32B0D5EE"/>
@@ -4876,7 +6874,7 @@
       </w:rPr>
     </w:lvl>
   </w:abstractNum>
-  <w:abstractNum w:abstractNumId="16">
+  <w:abstractNum w:abstractNumId="17">
     <w:nsid w:val="65D568A0"/>
     <w:multiLevelType w:val="hybridMultilevel"/>
     <w:tmpl w:val="07F4993E"/>
@@ -4989,7 +6987,7 @@
       </w:rPr>
     </w:lvl>
   </w:abstractNum>
-  <w:abstractNum w:abstractNumId="17">
+  <w:abstractNum w:abstractNumId="18">
     <w:nsid w:val="701A771C"/>
     <w:multiLevelType w:val="multilevel"/>
     <w:tmpl w:val="11D8D30C"/>
@@ -5062,7 +7060,7 @@
       <w:lvlJc w:val="left"/>
     </w:lvl>
   </w:abstractNum>
-  <w:abstractNum w:abstractNumId="18">
+  <w:abstractNum w:abstractNumId="19">
     <w:nsid w:val="72502C44"/>
     <w:multiLevelType w:val="multilevel"/>
     <w:tmpl w:val="CFFA5892"/>
@@ -5176,7 +7174,7 @@
       </w:pPr>
     </w:lvl>
   </w:abstractNum>
-  <w:abstractNum w:abstractNumId="19">
+  <w:abstractNum w:abstractNumId="20">
     <w:nsid w:val="73474DEB"/>
     <w:multiLevelType w:val="hybridMultilevel"/>
     <w:tmpl w:val="F410D3B4"/>
@@ -5323,10 +7321,10 @@
     <w:abstractNumId w:val="6"/>
   </w:num>
   <w:num w:numId="3">
-    <w:abstractNumId w:val="19"/>
+    <w:abstractNumId w:val="20"/>
   </w:num>
   <w:num w:numId="4">
-    <w:abstractNumId w:val="15"/>
+    <w:abstractNumId w:val="16"/>
   </w:num>
   <w:num w:numId="5">
     <w:abstractNumId w:val="0"/>
@@ -5398,28 +7396,31 @@
     <w:abstractNumId w:val="4"/>
   </w:num>
   <w:num w:numId="28">
-    <w:abstractNumId w:val="14"/>
+    <w:abstractNumId w:val="15"/>
   </w:num>
   <w:num w:numId="29">
     <w:abstractNumId w:val="12"/>
   </w:num>
   <w:num w:numId="30">
-    <w:abstractNumId w:val="17"/>
+    <w:abstractNumId w:val="18"/>
   </w:num>
   <w:num w:numId="31">
-    <w:abstractNumId w:val="18"/>
+    <w:abstractNumId w:val="19"/>
   </w:num>
   <w:num w:numId="32">
     <w:abstractNumId w:val="1"/>
   </w:num>
   <w:num w:numId="33">
-    <w:abstractNumId w:val="16"/>
+    <w:abstractNumId w:val="17"/>
   </w:num>
   <w:num w:numId="34">
     <w:abstractNumId w:val="7"/>
   </w:num>
   <w:num w:numId="35">
     <w:abstractNumId w:val="10"/>
+  </w:num>
+  <w:num w:numId="36">
+    <w:abstractNumId w:val="14"/>
   </w:num>
 </w:numbering>
 </file>

</xml_diff>